<commit_message>
adding fas3 respons document
</commit_message>
<xml_diff>
--- a/fas3_review/Uppsats_Imner_2018.docx
+++ b/fas3_review/Uppsats_Imner_2018.docx
@@ -9912,7 +9912,7 @@
           <w:rFonts w:cs="Times New Roman"/>
           <w:color w:val="353535"/>
         </w:rPr>
-        <w:t xml:space="preserve"> kan ha påverkat intervjuresul</w:t>
+        <w:t xml:space="preserve"> kan h</w:t>
       </w:r>
       <w:bookmarkStart w:id="36" w:name="_GoBack"/>
       <w:bookmarkEnd w:id="36"/>
@@ -9921,7 +9921,7 @@
           <w:rFonts w:cs="Times New Roman"/>
           <w:color w:val="353535"/>
         </w:rPr>
-        <w:t>tatet på ett okänt sätt.</w:t>
+        <w:t>a påverkat intervjuresultatet på ett okänt sätt.</w:t>
       </w:r>
       <w:r>
         <w:rPr>
@@ -10890,7 +10890,34 @@
           <w:color w:val="000000"/>
           <w:szCs w:val="24"/>
         </w:rPr>
-        <w:t>Businessreflex. (2016, December 2). E-learning – mer lärande på effektivare sätt? Retrieved August 31, 2018, from goo.gl/SbUuNe</w:t>
+        <w:t>Businessreflex. (2016, December 2). E-learning – mer lärande på effektivare sätt?</w:t>
+      </w:r>
+      <w:ins w:id="46" w:author="Olivia Imner" w:date="2018-12-01T18:22:00Z">
+        <w:r>
+          <w:rPr>
+            <w:rFonts w:cs="Times New Roman"/>
+            <w:color w:val="000000"/>
+            <w:szCs w:val="24"/>
+          </w:rPr>
+          <w:t xml:space="preserve"> </w:t>
+        </w:r>
+      </w:ins>
+      <w:r>
+        <w:rPr>
+          <w:rFonts w:cs="Times New Roman"/>
+          <w:color w:val="000000"/>
+          <w:szCs w:val="24"/>
+          <w:lang w:val="en-GB"/>
+        </w:rPr>
+        <w:t>Retrieved</w:t>
+      </w:r>
+      <w:r>
+        <w:rPr>
+          <w:rFonts w:cs="Times New Roman"/>
+          <w:color w:val="000000"/>
+          <w:szCs w:val="24"/>
+        </w:rPr>
+        <w:t xml:space="preserve"> August 31, 2018, from goo.gl/SbUuNe</w:t>
       </w:r>
     </w:p>
     <w:p>
@@ -11633,14 +11660,14 @@
       <w:pPr>
         <w:pStyle w:val="Heading11"/>
       </w:pPr>
-      <w:bookmarkStart w:id="46" w:name="_Toc391456187"/>
-      <w:bookmarkStart w:id="47" w:name="_Toc401327944"/>
-      <w:bookmarkEnd w:id="46"/>
+      <w:bookmarkStart w:id="47" w:name="_Toc391456187"/>
+      <w:bookmarkStart w:id="48" w:name="_Toc401327944"/>
+      <w:bookmarkEnd w:id="47"/>
       <w:r>
         <w:lastRenderedPageBreak/>
         <w:t>Bilagor</w:t>
       </w:r>
-      <w:bookmarkEnd w:id="47"/>
+      <w:bookmarkEnd w:id="48"/>
       <w:r>
         <w:t xml:space="preserve"> </w:t>
       </w:r>
@@ -14001,8 +14028,8 @@
           <w:color w:val="00000A"/>
         </w:rPr>
       </w:pPr>
-      <w:bookmarkStart w:id="48" w:name="_Toc391456188"/>
-      <w:bookmarkEnd w:id="48"/>
+      <w:bookmarkStart w:id="49" w:name="_Toc391456188"/>
+      <w:bookmarkEnd w:id="49"/>
       <w:r>
         <w:rPr>
           <w:rStyle w:val="Starkbetoning"/>
@@ -15365,8 +15392,8 @@
         </w:rPr>
         <w:t>.</w:t>
       </w:r>
-      <w:bookmarkStart w:id="49" w:name="_Toc391456189"/>
-      <w:bookmarkEnd w:id="49"/>
+      <w:bookmarkStart w:id="50" w:name="_Toc391456189"/>
+      <w:bookmarkEnd w:id="50"/>
     </w:p>
     <w:p>
       <w:pPr>
@@ -23751,7 +23778,7 @@
 </file>
 
 <file path=customXml/itemProps1.xml><?xml version="1.0" encoding="utf-8"?>
-<ds:datastoreItem xmlns:ds="http://schemas.openxmlformats.org/officeDocument/2006/customXml" ds:itemID="{EE7FFE3F-009C-4D4C-BE8A-1E413B995677}">
+<ds:datastoreItem xmlns:ds="http://schemas.openxmlformats.org/officeDocument/2006/customXml" ds:itemID="{C23CFE81-82DF-D249-9385-8392F703C67E}">
   <ds:schemaRefs>
     <ds:schemaRef ds:uri="http://schemas.openxmlformats.org/officeDocument/2006/bibliography"/>
   </ds:schemaRefs>

</xml_diff>

<commit_message>
fixing in respons dociment and chandes uppsats
</commit_message>
<xml_diff>
--- a/fas3_review/Uppsats_Imner_2018.docx
+++ b/fas3_review/Uppsats_Imner_2018.docx
@@ -1725,11 +1725,6 @@
       <w:r>
         <w:t xml:space="preserve">en </w:t>
       </w:r>
-      <w:del w:id="2" w:author="Olivia Imner" w:date="2018-11-27T09:27:00Z">
-        <w:r>
-          <w:delText xml:space="preserve">kvalitativ </w:delText>
-        </w:r>
-      </w:del>
       <w:r>
         <w:t xml:space="preserve">intervju </w:t>
       </w:r>
@@ -1817,16 +1812,9 @@
       <w:r>
         <w:t xml:space="preserve"> Grade. </w:t>
       </w:r>
-      <w:ins w:id="3" w:author="Olivia Imner" w:date="2018-12-01T16:42:00Z">
-        <w:r>
-          <w:t>Studien</w:t>
-        </w:r>
-      </w:ins>
-      <w:del w:id="4" w:author="Olivia Imner" w:date="2018-12-01T16:42:00Z">
-        <w:r>
-          <w:delText>Vi</w:delText>
-        </w:r>
-      </w:del>
+      <w:r>
+        <w:t>Studien</w:t>
+      </w:r>
       <w:r>
         <w:t xml:space="preserve"> evaluera</w:t>
       </w:r>
@@ -2094,14 +2082,14 @@
       <w:pPr>
         <w:pStyle w:val="Heading11"/>
       </w:pPr>
-      <w:bookmarkStart w:id="5" w:name="_Toc391456179"/>
-      <w:bookmarkStart w:id="6" w:name="_Toc401327935"/>
-      <w:bookmarkEnd w:id="5"/>
+      <w:bookmarkStart w:id="2" w:name="_Toc391456179"/>
+      <w:bookmarkStart w:id="3" w:name="_Toc401327935"/>
+      <w:bookmarkEnd w:id="2"/>
       <w:r>
         <w:lastRenderedPageBreak/>
         <w:t>Introduktion</w:t>
       </w:r>
-      <w:bookmarkEnd w:id="6"/>
+      <w:bookmarkEnd w:id="3"/>
     </w:p>
     <w:p>
       <w:pPr>
@@ -5495,7 +5483,7 @@
         </w:rPr>
         <w:t xml:space="preserve"> tyder på att det inte är nödvändigt att utvärdera en anpassad</w:t>
       </w:r>
-      <w:ins w:id="7" w:author="Olivia Imner" w:date="2018-11-27T08:59:00Z">
+      <w:ins w:id="4" w:author="Olivia Imner" w:date="2018-11-27T08:59:00Z">
         <w:r>
           <w:rPr>
             <w:lang w:eastAsia="sv-SE"/>
@@ -5514,16 +5502,16 @@
       <w:pPr>
         <w:pStyle w:val="Heading11"/>
       </w:pPr>
-      <w:bookmarkStart w:id="8" w:name="_Toc391456181"/>
-      <w:bookmarkStart w:id="9" w:name="_Toc401327937"/>
-      <w:bookmarkEnd w:id="8"/>
+      <w:bookmarkStart w:id="5" w:name="_Toc391456181"/>
+      <w:bookmarkStart w:id="6" w:name="_Toc401327937"/>
+      <w:bookmarkEnd w:id="5"/>
       <w:r>
         <w:t>Metod</w:t>
       </w:r>
-      <w:bookmarkStart w:id="10" w:name="_Toc391456182"/>
-      <w:bookmarkStart w:id="11" w:name="_Toc401327938"/>
-      <w:bookmarkEnd w:id="9"/>
-      <w:bookmarkEnd w:id="10"/>
+      <w:bookmarkStart w:id="7" w:name="_Toc391456182"/>
+      <w:bookmarkStart w:id="8" w:name="_Toc401327938"/>
+      <w:bookmarkEnd w:id="6"/>
+      <w:bookmarkEnd w:id="7"/>
     </w:p>
     <w:p>
       <w:pPr>
@@ -5556,7 +5544,7 @@
         </w:rPr>
         <w:t>frågor</w:t>
       </w:r>
-      <w:bookmarkEnd w:id="11"/>
+      <w:bookmarkEnd w:id="8"/>
     </w:p>
     <w:p>
       <w:pPr>
@@ -5674,20 +5662,6 @@
         </w:rPr>
         <w:t xml:space="preserve">. En </w:t>
       </w:r>
-      <w:del w:id="12" w:author="Olivia Imner" w:date="2018-11-27T09:27:00Z">
-        <w:r>
-          <w:rPr>
-            <w:rFonts w:cs="Times New Roman"/>
-          </w:rPr>
-          <w:delText>kvali</w:delText>
-        </w:r>
-        <w:r>
-          <w:rPr>
-            <w:rFonts w:cs="Times New Roman"/>
-          </w:rPr>
-          <w:delText xml:space="preserve">tativ </w:delText>
-        </w:r>
-      </w:del>
       <w:r>
         <w:rPr>
           <w:rFonts w:cs="Times New Roman"/>
@@ -6435,16 +6409,9 @@
       <w:r>
         <w:t xml:space="preserve">att </w:t>
       </w:r>
-      <w:ins w:id="13" w:author="Olivia Imner" w:date="2018-11-27T09:20:00Z">
-        <w:r>
-          <w:t>det fanns</w:t>
-        </w:r>
-      </w:ins>
-      <w:del w:id="14" w:author="Olivia Imner" w:date="2018-11-27T09:20:00Z">
-        <w:r>
-          <w:delText>de hade</w:delText>
-        </w:r>
-      </w:del>
+      <w:r>
+        <w:t>det fanns</w:t>
+      </w:r>
       <w:r>
         <w:t xml:space="preserve"> möjlighet att fråga efter ytterligare förklaring</w:t>
       </w:r>
@@ -6546,8 +6513,8 @@
           <w:szCs w:val="24"/>
         </w:rPr>
       </w:pPr>
-      <w:bookmarkStart w:id="15" w:name="_Toc391456183"/>
-      <w:bookmarkStart w:id="16" w:name="_Toc401327939"/>
+      <w:bookmarkStart w:id="9" w:name="_Toc391456183"/>
+      <w:bookmarkStart w:id="10" w:name="_Toc401327939"/>
       <w:r>
         <w:rPr>
           <w:rFonts w:cs="Times New Roman"/>
@@ -6557,8 +6524,8 @@
         </w:rPr>
         <w:t>Utvärdering</w:t>
       </w:r>
-      <w:bookmarkEnd w:id="15"/>
-      <w:bookmarkEnd w:id="16"/>
+      <w:bookmarkEnd w:id="9"/>
+      <w:bookmarkEnd w:id="10"/>
     </w:p>
     <w:p>
       <w:pPr>
@@ -7051,13 +7018,13 @@
       <w:pPr>
         <w:pStyle w:val="Heading11"/>
       </w:pPr>
-      <w:bookmarkStart w:id="17" w:name="_Toc391456184"/>
-      <w:bookmarkStart w:id="18" w:name="_Toc401327940"/>
-      <w:bookmarkEnd w:id="17"/>
+      <w:bookmarkStart w:id="11" w:name="_Toc391456184"/>
+      <w:bookmarkStart w:id="12" w:name="_Toc401327940"/>
+      <w:bookmarkEnd w:id="11"/>
       <w:r>
         <w:t>Resultat</w:t>
       </w:r>
-      <w:bookmarkEnd w:id="18"/>
+      <w:bookmarkEnd w:id="12"/>
     </w:p>
     <w:p>
       <w:pPr>
@@ -7961,24 +7928,11 @@
         <w:t xml:space="preserve"> </w:t>
       </w:r>
       <w:r>
-        <w:t xml:space="preserve">Dessa resultat betecknar Grades förmågor att presentera information och meningen bakom kursen till studenten och samtidigt understödja deras lärande genom </w:t>
-      </w:r>
-      <w:del w:id="19" w:author="Olivia Imner" w:date="2018-11-27T09:04:00Z">
-        <w:r>
-          <w:delText>materiella</w:delText>
-        </w:r>
-        <w:r>
-          <w:delText xml:space="preserve"> </w:delText>
-        </w:r>
-      </w:del>
-      <w:r>
-        <w:t xml:space="preserve">sammanfattningar </w:t>
-      </w:r>
-      <w:ins w:id="20" w:author="Olivia Imner" w:date="2018-11-27T09:05:00Z">
-        <w:r>
-          <w:t xml:space="preserve">av materialet </w:t>
-        </w:r>
-      </w:ins>
+        <w:t xml:space="preserve">Dessa resultat betecknar Grades förmågor att presentera information och meningen bakom kursen till studenten och samtidigt understödja deras lärande genom sammanfattningar </w:t>
+      </w:r>
+      <w:r>
+        <w:t xml:space="preserve">av materialet </w:t>
+      </w:r>
       <w:r>
         <w:t xml:space="preserve">och övningar. </w:t>
       </w:r>
@@ -8849,10 +8803,28 @@
       <w:r>
         <w:t xml:space="preserve"> </w:t>
       </w:r>
-      <w:r>
-        <w:t xml:space="preserve">tyder på att DIM är lika lämplig för de kurser som är observerade och </w:t>
-      </w:r>
-      <w:ins w:id="21" w:author="Olivia Imner" w:date="2018-12-01T16:32:00Z">
+      <w:del w:id="13" w:author="Olivia Imner" w:date="2018-12-02T20:01:00Z">
+        <w:r>
+          <w:delText xml:space="preserve">tyder </w:delText>
+        </w:r>
+      </w:del>
+      <w:ins w:id="14" w:author="Olivia Imner" w:date="2018-12-02T20:01:00Z">
+        <w:r>
+          <w:t>förklarar</w:t>
+        </w:r>
+        <w:r>
+          <w:t xml:space="preserve"> </w:t>
+        </w:r>
+      </w:ins>
+      <w:del w:id="15" w:author="Olivia Imner" w:date="2018-12-02T20:02:00Z">
+        <w:r>
+          <w:delText xml:space="preserve">på </w:delText>
+        </w:r>
+      </w:del>
+      <w:r>
+        <w:t xml:space="preserve">att DIM är lika lämplig för de kurser som är observerade och </w:t>
+      </w:r>
+      <w:ins w:id="16" w:author="Olivia Imner" w:date="2018-12-01T16:32:00Z">
         <w:r>
           <w:t xml:space="preserve">antyder </w:t>
         </w:r>
@@ -9139,8 +9111,8 @@
       <w:r>
         <w:t>.</w:t>
       </w:r>
-      <w:bookmarkStart w:id="22" w:name="_Toc489811950"/>
-      <w:bookmarkStart w:id="23" w:name="_Ref489810823"/>
+      <w:bookmarkStart w:id="17" w:name="_Toc489811950"/>
+      <w:bookmarkStart w:id="18" w:name="_Ref489810823"/>
     </w:p>
     <w:p>
       <w:pPr>
@@ -9315,8 +9287,8 @@
       <w:r>
         <w:t xml:space="preserve"> </w:t>
       </w:r>
-      <w:bookmarkEnd w:id="22"/>
-      <w:bookmarkEnd w:id="23"/>
+      <w:bookmarkEnd w:id="17"/>
+      <w:bookmarkEnd w:id="18"/>
       <w:r>
         <w:t>Punkterna representerar p</w:t>
       </w:r>
@@ -9361,14 +9333,14 @@
       <w:pPr>
         <w:pStyle w:val="Heading11"/>
       </w:pPr>
-      <w:bookmarkStart w:id="24" w:name="_Toc391456185"/>
-      <w:bookmarkStart w:id="25" w:name="_Toc401327941"/>
-      <w:bookmarkEnd w:id="24"/>
+      <w:bookmarkStart w:id="19" w:name="_Toc391456185"/>
+      <w:bookmarkStart w:id="20" w:name="_Toc401327941"/>
+      <w:bookmarkEnd w:id="19"/>
       <w:r>
         <w:lastRenderedPageBreak/>
         <w:t>Diskussion</w:t>
       </w:r>
-      <w:bookmarkEnd w:id="25"/>
+      <w:bookmarkEnd w:id="20"/>
     </w:p>
     <w:p>
       <w:pPr>
@@ -9510,12 +9482,58 @@
       <w:r>
         <w:t xml:space="preserve">Studien </w:t>
       </w:r>
-      <w:ins w:id="26" w:author="Olivia Imner" w:date="2018-11-27T18:04:00Z">
+      <w:ins w:id="21" w:author="Olivia Imner" w:date="2018-12-02T09:51:00Z">
         <w:r>
-          <w:t xml:space="preserve">avsåg också att förstå vilka för och- nackdelar som finns med Grades befintliga pedagogiska riktlinjer och därför utvärderades fyra av Grades tidigare </w:t>
+          <w:t xml:space="preserve">har </w:t>
         </w:r>
       </w:ins>
-      <w:ins w:id="27" w:author="Olivia Imner" w:date="2018-11-27T18:06:00Z">
+      <w:ins w:id="22" w:author="Olivia Imner" w:date="2018-12-02T09:11:00Z">
+        <w:r>
+          <w:t xml:space="preserve">likväl </w:t>
+        </w:r>
+      </w:ins>
+      <w:ins w:id="23" w:author="Olivia Imner" w:date="2018-12-02T09:52:00Z">
+        <w:r>
+          <w:t xml:space="preserve">syftat </w:t>
+        </w:r>
+      </w:ins>
+      <w:ins w:id="24" w:author="Olivia Imner" w:date="2018-12-02T09:11:00Z">
+        <w:r>
+          <w:t>till</w:t>
+        </w:r>
+      </w:ins>
+      <w:ins w:id="25" w:author="Olivia Imner" w:date="2018-11-27T18:04:00Z">
+        <w:r>
+          <w:t xml:space="preserve"> att förs</w:t>
+        </w:r>
+        <w:r>
+          <w:t>tå vilka för och- nackdelar Grade har med de</w:t>
+        </w:r>
+        <w:r>
+          <w:t xml:space="preserve"> befintliga pedagogiska </w:t>
+        </w:r>
+      </w:ins>
+      <w:ins w:id="26" w:author="Olivia Imner" w:date="2018-12-02T09:14:00Z">
+        <w:r>
+          <w:t>riktlinjerna</w:t>
+        </w:r>
+      </w:ins>
+      <w:ins w:id="27" w:author="Olivia Imner" w:date="2018-11-27T18:04:00Z">
+        <w:r>
+          <w:t xml:space="preserve"> och </w:t>
+        </w:r>
+      </w:ins>
+      <w:ins w:id="28" w:author="Olivia Imner" w:date="2018-12-02T09:13:00Z">
+        <w:r>
+          <w:t>därmed</w:t>
+        </w:r>
+      </w:ins>
+      <w:ins w:id="29" w:author="Olivia Imner" w:date="2018-11-27T18:04:00Z">
+        <w:r>
+          <w:t xml:space="preserve"> utvärderades fyra av Grades tidigare </w:t>
+        </w:r>
+      </w:ins>
+      <w:ins w:id="30" w:author="Olivia Imner" w:date="2018-11-27T18:06:00Z">
         <w:r>
           <w:t>kurser enligt DIM’s riktlinjer.</w:t>
         </w:r>
@@ -9523,258 +9541,465 @@
       <w:r>
         <w:t xml:space="preserve"> </w:t>
       </w:r>
-      <w:ins w:id="28" w:author="Olivia Imner" w:date="2018-11-27T18:06:00Z">
+      <w:ins w:id="31" w:author="Olivia Imner" w:date="2018-11-27T18:06:00Z">
         <w:r>
           <w:t>Det</w:t>
         </w:r>
       </w:ins>
-      <w:ins w:id="29" w:author="Olivia Imner" w:date="2018-11-27T18:07:00Z">
+      <w:ins w:id="32" w:author="Olivia Imner" w:date="2018-11-27T18:07:00Z">
         <w:r>
           <w:t xml:space="preserve"> som</w:t>
         </w:r>
       </w:ins>
-      <w:ins w:id="30" w:author="Olivia Imner" w:date="2018-11-27T18:06:00Z">
+      <w:ins w:id="33" w:author="Olivia Imner" w:date="2018-11-27T18:06:00Z">
         <w:r>
           <w:t xml:space="preserve"> </w:t>
         </w:r>
       </w:ins>
-      <w:commentRangeStart w:id="31"/>
-      <w:del w:id="32" w:author="Olivia Imner" w:date="2018-11-27T18:06:00Z">
+      <w:r>
+        <w:rPr>
+          <w:rStyle w:val="Kommentarsreferens"/>
+        </w:rPr>
+        <w:commentReference w:id="34"/>
+      </w:r>
+      <w:r>
+        <w:t xml:space="preserve">påträffades </w:t>
+      </w:r>
+      <w:r>
+        <w:t>var</w:t>
+      </w:r>
+      <w:r>
+        <w:t xml:space="preserve"> </w:t>
+      </w:r>
+      <w:r>
+        <w:t xml:space="preserve">fasen </w:t>
+      </w:r>
+      <w:r>
+        <w:rPr>
+          <w:i/>
+        </w:rPr>
+        <w:t>Bedömning och Utvärdering</w:t>
+      </w:r>
+      <w:r>
+        <w:t xml:space="preserve"> </w:t>
+      </w:r>
+      <w:r>
+        <w:t xml:space="preserve">där en förbättring av </w:t>
+      </w:r>
+      <w:r>
+        <w:t>kvalité</w:t>
+      </w:r>
+      <w:r>
+        <w:t xml:space="preserve">, enligt DIM, </w:t>
+      </w:r>
+      <w:r>
+        <w:t xml:space="preserve">skulle </w:t>
+      </w:r>
+      <w:r>
+        <w:t>bidra</w:t>
+      </w:r>
+      <w:r>
+        <w:t xml:space="preserve"> </w:t>
+      </w:r>
+      <w:r>
+        <w:t xml:space="preserve">främst </w:t>
+      </w:r>
+      <w:r>
+        <w:t xml:space="preserve">till </w:t>
+      </w:r>
+      <w:r>
+        <w:t xml:space="preserve">att </w:t>
+      </w:r>
+      <w:r>
+        <w:t>förbättra</w:t>
+      </w:r>
+      <w:r>
+        <w:t xml:space="preserve"> </w:t>
+      </w:r>
+      <w:r>
+        <w:t>Grades kurser.</w:t>
+      </w:r>
+      <w:bookmarkStart w:id="35" w:name="_GoBack"/>
+      <w:bookmarkEnd w:id="35"/>
+    </w:p>
+    <w:p>
+      <w:pPr>
+        <w:spacing w:line="480" w:lineRule="auto"/>
+        <w:jc w:val="both"/>
+      </w:pPr>
+    </w:p>
+    <w:p>
+      <w:pPr>
+        <w:spacing w:line="480" w:lineRule="auto"/>
+        <w:jc w:val="both"/>
+        <w:rPr>
+          <w:rFonts w:cs="Times New Roman"/>
+        </w:rPr>
+      </w:pPr>
+      <w:r>
+        <w:t xml:space="preserve">I </w:t>
+      </w:r>
+      <w:ins w:id="36" w:author="Olivia Imner" w:date="2018-12-02T12:03:00Z">
         <w:r>
-          <w:delText>V</w:delText>
+          <w:t>denn</w:t>
         </w:r>
-      </w:del>
-      <w:commentRangeEnd w:id="31"/>
-      <w:r>
-        <w:rPr>
-          <w:rStyle w:val="Kommentarsreferens"/>
-        </w:rPr>
-        <w:commentReference w:id="31"/>
-      </w:r>
-      <w:del w:id="33" w:author="Olivia Imner" w:date="2018-11-27T18:06:00Z">
         <w:r>
-          <w:delText xml:space="preserve">i </w:delText>
-        </w:r>
-      </w:del>
-      <w:r>
-        <w:t>identifierade</w:t>
-      </w:r>
-      <w:ins w:id="34" w:author="Olivia Imner" w:date="2018-11-27T18:07:00Z">
-        <w:r>
-          <w:t>s var</w:t>
+          <w:t xml:space="preserve">a </w:t>
         </w:r>
       </w:ins>
       <w:r>
-        <w:t xml:space="preserve"> </w:t>
-      </w:r>
-      <w:r>
-        <w:t xml:space="preserve">fasen </w:t>
-      </w:r>
-      <w:r>
-        <w:rPr>
-          <w:i/>
-        </w:rPr>
-        <w:t>Bedömning och Utvärdering</w:t>
-      </w:r>
-      <w:r>
-        <w:t xml:space="preserve"> </w:t>
-      </w:r>
-      <w:r>
-        <w:t xml:space="preserve">där en förbättring av </w:t>
-      </w:r>
-      <w:r>
-        <w:t>kvalité</w:t>
-      </w:r>
-      <w:r>
-        <w:t xml:space="preserve">, enligt DIM, </w:t>
-      </w:r>
-      <w:r>
-        <w:t xml:space="preserve">skulle </w:t>
-      </w:r>
-      <w:r>
-        <w:t>bidra</w:t>
-      </w:r>
-      <w:r>
-        <w:t xml:space="preserve"> </w:t>
-      </w:r>
-      <w:r>
-        <w:t xml:space="preserve">främst </w:t>
-      </w:r>
-      <w:r>
-        <w:t xml:space="preserve">till </w:t>
-      </w:r>
-      <w:r>
-        <w:t xml:space="preserve">att </w:t>
-      </w:r>
-      <w:r>
-        <w:t>förbättra</w:t>
-      </w:r>
-      <w:r>
-        <w:t xml:space="preserve"> </w:t>
-      </w:r>
-      <w:r>
-        <w:t>Grades kurser.</w:t>
-      </w:r>
-    </w:p>
-    <w:p>
-      <w:pPr>
-        <w:spacing w:line="480" w:lineRule="auto"/>
-        <w:jc w:val="both"/>
-      </w:pPr>
-    </w:p>
-    <w:p>
-      <w:pPr>
-        <w:spacing w:line="480" w:lineRule="auto"/>
-        <w:jc w:val="both"/>
-        <w:rPr>
-          <w:rFonts w:cs="Times New Roman"/>
-        </w:rPr>
-      </w:pPr>
-      <w:r>
-        <w:t>Intervjuresultatet visade att det Associativa perspektivet passade bäst in på Grades</w:t>
-      </w:r>
-      <w:r>
-        <w:t xml:space="preserve"> pedagogi</w:t>
-      </w:r>
-      <w:r>
-        <w:t>ska riktlinjer</w:t>
-      </w:r>
-      <w:r>
-        <w:t>, men att Konstruktiv</w:t>
-      </w:r>
-      <w:r>
-        <w:t>istisk L</w:t>
-      </w:r>
-      <w:r>
-        <w:t xml:space="preserve">äromiljö hade </w:t>
-      </w:r>
-      <w:r>
-        <w:t>en medelpoäng som låg nära inpå</w:t>
-      </w:r>
-      <w:r>
-        <w:t xml:space="preserve"> det resultatet från det Associativa perspektivet</w:t>
-      </w:r>
-      <w:r>
-        <w:t xml:space="preserve">. </w:t>
-      </w:r>
-      <w:r>
-        <w:t>Det skulle i och med det</w:t>
-      </w:r>
-      <w:r>
-        <w:t xml:space="preserve"> vara intressant att </w:t>
-      </w:r>
-      <w:r>
-        <w:t xml:space="preserve">i framtiden plocka ut </w:t>
-      </w:r>
-      <w:r>
-        <w:t>y</w:t>
-      </w:r>
-      <w:r>
-        <w:t>t</w:t>
-      </w:r>
-      <w:r>
-        <w:t>t</w:t>
-      </w:r>
-      <w:r>
-        <w:t>er</w:t>
-      </w:r>
-      <w:r>
-        <w:t>ligare</w:t>
-      </w:r>
-      <w:r>
-        <w:t xml:space="preserve"> modeller från de </w:t>
-      </w:r>
-      <w:r>
-        <w:t>två perspektiven och bedöma de</w:t>
-      </w:r>
-      <w:r>
-        <w:t xml:space="preserve"> kompletterande modellerna </w:t>
-      </w:r>
-      <w:r>
-        <w:t>enligt Grade</w:t>
-      </w:r>
-      <w:r>
-        <w:t>s</w:t>
-      </w:r>
-      <w:r>
-        <w:t xml:space="preserve"> </w:t>
-      </w:r>
-      <w:r>
-        <w:t>pedagogiska riktlinjer</w:t>
-      </w:r>
-      <w:r>
-        <w:t xml:space="preserve">. </w:t>
-      </w:r>
-      <w:r>
-        <w:t>Detta skulle</w:t>
-      </w:r>
-      <w:r>
-        <w:t xml:space="preserve"> på så sätt kunna bidra</w:t>
-      </w:r>
-      <w:r>
-        <w:t xml:space="preserve"> till ett mer konkret svar angående vilken av de två perspektiv passar bäst i Grades pedagogi</w:t>
-      </w:r>
-      <w:r>
-        <w:t>ska riktlinjer</w:t>
-      </w:r>
-      <w:r>
-        <w:t xml:space="preserve">. </w:t>
-      </w:r>
-      <w:r>
-        <w:t xml:space="preserve">I studien utnyttjades en </w:t>
-      </w:r>
-      <w:del w:id="35" w:author="Olivia Imner" w:date="2018-11-27T09:27:00Z">
+        <w:t xml:space="preserve">studie utnyttjades en intervju för att uppnå </w:t>
+      </w:r>
+      <w:ins w:id="37" w:author="Olivia Imner" w:date="2018-12-02T12:04:00Z">
         <w:r>
-          <w:delText xml:space="preserve">kvalitativ </w:delText>
+          <w:t>ett</w:t>
         </w:r>
-      </w:del>
-      <w:r>
-        <w:t>intervju</w:t>
-      </w:r>
-      <w:r>
-        <w:t xml:space="preserve"> </w:t>
-      </w:r>
-      <w:r>
-        <w:t>för att</w:t>
-      </w:r>
-      <w:r>
-        <w:t xml:space="preserve"> </w:t>
-      </w:r>
-      <w:r>
-        <w:t xml:space="preserve">utföra </w:t>
-      </w:r>
-      <w:r>
-        <w:t>studien</w:t>
-      </w:r>
-      <w:r>
-        <w:t xml:space="preserve"> och uppnå de mål som angivits</w:t>
-      </w:r>
-      <w:r>
-        <w:t xml:space="preserve">. </w:t>
-      </w:r>
-      <w:r>
-        <w:rPr>
-          <w:rFonts w:cs="Times New Roman"/>
-        </w:rPr>
-        <w:t xml:space="preserve">Ett alternativ forskningsmetod </w:t>
-      </w:r>
-      <w:r>
-        <w:rPr>
-          <w:rFonts w:cs="Times New Roman"/>
-        </w:rPr>
-        <w:t xml:space="preserve">skulle kunna </w:t>
-      </w:r>
-      <w:r>
-        <w:rPr>
-          <w:rFonts w:cs="Times New Roman"/>
-        </w:rPr>
-        <w:t xml:space="preserve">vara att använda en enkät </w:t>
-      </w:r>
-      <w:r>
-        <w:rPr>
-          <w:rFonts w:cs="Times New Roman"/>
-        </w:rPr>
-        <w:t>för att utvinna en större bredd på informationsflödet</w:t>
+        <w:r>
+          <w:t xml:space="preserve"> av studiens</w:t>
+        </w:r>
+      </w:ins>
+      <w:r>
+        <w:t xml:space="preserve"> mål.</w:t>
+      </w:r>
+      <w:ins w:id="38" w:author="Olivia Imner" w:date="2018-12-02T11:12:00Z">
+        <w:r>
+          <w:t xml:space="preserve"> </w:t>
+        </w:r>
+      </w:ins>
+      <w:ins w:id="39" w:author="Olivia Imner" w:date="2018-12-02T11:11:00Z">
+        <w:r>
+          <w:t xml:space="preserve">Intervjun bestod av ett flertal frågor för varje modell-fas där varje fråga motsvarade en av de representativa modellerna. Med intervjusvaren kunde Grades nuvarande pedagogiska riktlinjer kartläggas på de tre representativa modeller och, i och med det, kunde det mest passande </w:t>
+        </w:r>
+      </w:ins>
+      <w:ins w:id="40" w:author="Olivia Imner" w:date="2018-12-02T11:39:00Z">
+        <w:r>
+          <w:t>perspektiv</w:t>
+        </w:r>
+      </w:ins>
+      <w:ins w:id="41" w:author="Olivia Imner" w:date="2018-12-02T11:11:00Z">
+        <w:r>
+          <w:t xml:space="preserve"> för Grades nuvarande pedagogiska riktlinjer bestämmas. </w:t>
+        </w:r>
+      </w:ins>
+      <w:ins w:id="42" w:author="Olivia Imner" w:date="2018-12-02T11:27:00Z">
+        <w:r>
+          <w:t>Denna</w:t>
+        </w:r>
+      </w:ins>
+      <w:ins w:id="43" w:author="Olivia Imner" w:date="2018-12-02T11:26:00Z">
+        <w:r>
+          <w:t xml:space="preserve"> strategi speglar strategin från tidigare studier </w:t>
+        </w:r>
+      </w:ins>
+      <w:ins w:id="44" w:author="Olivia Imner" w:date="2018-12-02T11:42:00Z">
+        <w:r>
+          <w:t>med målet</w:t>
+        </w:r>
+      </w:ins>
+      <w:ins w:id="45" w:author="Olivia Imner" w:date="2018-12-02T11:26:00Z">
+        <w:r>
+          <w:t xml:space="preserve"> </w:t>
+        </w:r>
+      </w:ins>
+      <w:ins w:id="46" w:author="Olivia Imner" w:date="2018-12-02T11:11:00Z">
+        <w:r>
+          <w:t>att kartlägga individuella pedagogiska modeller på de olika pedagogiska perspektiven</w:t>
+        </w:r>
+      </w:ins>
+      <w:ins w:id="47" w:author="Olivia Imner" w:date="2018-12-02T11:27:00Z">
+        <w:r>
+          <w:t xml:space="preserve"> (</w:t>
+        </w:r>
+        <w:r>
+          <w:rPr>
+            <w:noProof/>
+          </w:rPr>
+          <w:fldChar w:fldCharType="begin"/>
+        </w:r>
+        <w:r>
+          <w:rPr>
+            <w:noProof/>
+          </w:rPr>
+          <w:instrText xml:space="preserve"> ADDIN ZOTERO_ITEM CSL_CITATION {"citationID":"NGmTcghj","properties":{"formattedCitation":"\\uldash{(Mayes &amp; de Freitas, 2004)}","plainCitation":"(Mayes &amp; de Freitas, 2004)","noteIndex":0},"citationItems":[{"id":34,"uris":["http://zotero.org/users/local/QsygNxKM/items/FADQLDDZ"],"uri":["http://zotero.org/users/local/QsygNxKM/items/FADQLDDZ"],"itemData":{"id":34,"type":"article-journal","title":"Review of e-learning theories, frameworks and models","container-title":"JISC e-Learning Models Desk Study","issue":"1","source":"Zotero","language":"English","author":[{"family":"Mayes","given":"Terry"},{"family":"Freitas","given":"Sara","non-dropping-particle":"de"}],"issued":{"date-parts":[["2004"]]}}}],"schema":"https://github.com/citation-style-language/schema/raw/master/csl-citation.json"} </w:instrText>
+        </w:r>
+        <w:r>
+          <w:rPr>
+            <w:noProof/>
+          </w:rPr>
+          <w:fldChar w:fldCharType="separate"/>
+        </w:r>
+        <w:r>
+          <w:rPr>
+            <w:rFonts w:cs="Times New Roman"/>
+            <w:szCs w:val="24"/>
+            <w:u w:val="dash"/>
+          </w:rPr>
+          <w:t>Mayes &amp; de Freitas</w:t>
+        </w:r>
+        <w:r>
+          <w:rPr>
+            <w:rFonts w:cs="Times New Roman"/>
+            <w:szCs w:val="24"/>
+            <w:u w:val="dash"/>
+          </w:rPr>
+          <w:t>,</w:t>
+        </w:r>
+        <w:r>
+          <w:rPr>
+            <w:rFonts w:cs="Times New Roman"/>
+            <w:szCs w:val="24"/>
+            <w:u w:val="dash"/>
+          </w:rPr>
+          <w:t xml:space="preserve"> 2004)</w:t>
+        </w:r>
+        <w:r>
+          <w:rPr>
+            <w:noProof/>
+          </w:rPr>
+          <w:fldChar w:fldCharType="end"/>
+        </w:r>
+      </w:ins>
+      <w:ins w:id="48" w:author="Olivia Imner" w:date="2018-12-02T11:11:00Z">
+        <w:r>
+          <w:t xml:space="preserve">. I denna studie </w:t>
+        </w:r>
+      </w:ins>
+      <w:ins w:id="49" w:author="Olivia Imner" w:date="2018-12-02T13:55:00Z">
+        <w:r>
+          <w:t xml:space="preserve">är </w:t>
+        </w:r>
+      </w:ins>
+      <w:ins w:id="50" w:author="Olivia Imner" w:date="2018-12-02T11:11:00Z">
+        <w:r>
+          <w:t xml:space="preserve">varje perspektiv </w:t>
+        </w:r>
+      </w:ins>
+      <w:ins w:id="51" w:author="Olivia Imner" w:date="2018-12-02T13:55:00Z">
+        <w:r>
+          <w:t>representerat</w:t>
+        </w:r>
+      </w:ins>
+      <w:ins w:id="52" w:author="Olivia Imner" w:date="2018-12-02T11:11:00Z">
+        <w:r>
+          <w:t xml:space="preserve"> av en fråga och genom att analysera vilken fråga </w:t>
+        </w:r>
+      </w:ins>
+      <w:ins w:id="53" w:author="Olivia Imner" w:date="2018-12-02T13:55:00Z">
+        <w:r>
+          <w:t xml:space="preserve">som </w:t>
+        </w:r>
+      </w:ins>
+      <w:ins w:id="54" w:author="Olivia Imner" w:date="2018-12-02T11:11:00Z">
+        <w:r>
+          <w:t xml:space="preserve">bäst </w:t>
+        </w:r>
+      </w:ins>
+      <w:ins w:id="55" w:author="Olivia Imner" w:date="2018-12-02T11:37:00Z">
+        <w:r>
+          <w:t>karaktär</w:t>
+        </w:r>
+      </w:ins>
+      <w:ins w:id="56" w:author="Olivia Imner" w:date="2018-12-02T11:38:00Z">
+        <w:r>
+          <w:t>iserar</w:t>
+        </w:r>
+      </w:ins>
+      <w:ins w:id="57" w:author="Olivia Imner" w:date="2018-12-02T11:11:00Z">
+        <w:r>
+          <w:t xml:space="preserve"> </w:t>
+        </w:r>
+      </w:ins>
+      <w:ins w:id="58" w:author="Olivia Imner" w:date="2018-12-02T11:42:00Z">
+        <w:r>
+          <w:t xml:space="preserve">en </w:t>
+        </w:r>
+      </w:ins>
+      <w:ins w:id="59" w:author="Olivia Imner" w:date="2018-12-02T11:43:00Z">
+        <w:r>
+          <w:t>specifik</w:t>
+        </w:r>
+      </w:ins>
+      <w:ins w:id="60" w:author="Olivia Imner" w:date="2018-12-02T11:42:00Z">
+        <w:r>
+          <w:t xml:space="preserve"> </w:t>
+        </w:r>
+      </w:ins>
+      <w:ins w:id="61" w:author="Olivia Imner" w:date="2018-12-02T11:11:00Z">
+        <w:r>
+          <w:t>modell,</w:t>
+        </w:r>
+        <w:r>
+          <w:t xml:space="preserve"> kunde de förstå vilken perspektiv modellen </w:t>
+        </w:r>
+      </w:ins>
+      <w:ins w:id="62" w:author="Olivia Imner" w:date="2018-12-02T13:57:00Z">
+        <w:r>
+          <w:t>korresponderar</w:t>
+        </w:r>
+      </w:ins>
+      <w:ins w:id="63" w:author="Olivia Imner" w:date="2018-12-02T11:11:00Z">
+        <w:r>
+          <w:t xml:space="preserve"> bäst med</w:t>
+        </w:r>
+        <w:r>
+          <w:t xml:space="preserve">. </w:t>
+        </w:r>
+      </w:ins>
+      <w:commentRangeStart w:id="64"/>
+      <w:ins w:id="65" w:author="Olivia Imner" w:date="2018-12-02T11:32:00Z">
+        <w:r>
+          <w:t>Jämfört med Mayes</w:t>
+        </w:r>
+      </w:ins>
+      <w:ins w:id="66" w:author="Olivia Imner" w:date="2018-12-02T12:05:00Z">
+        <w:r>
+          <w:t xml:space="preserve"> &amp; de Freitas</w:t>
+        </w:r>
+      </w:ins>
+      <w:ins w:id="67" w:author="Olivia Imner" w:date="2018-12-02T11:32:00Z">
+        <w:r>
+          <w:t xml:space="preserve">, vår strategi har som fördel att vi </w:t>
+        </w:r>
+      </w:ins>
+      <w:ins w:id="68" w:author="Olivia Imner" w:date="2018-12-02T11:38:00Z">
+        <w:r>
+          <w:t>använder oss av</w:t>
+        </w:r>
+      </w:ins>
+      <w:ins w:id="69" w:author="Olivia Imner" w:date="2018-12-02T11:32:00Z">
+        <w:r>
+          <w:t xml:space="preserve"> ett flertal frågor</w:t>
+        </w:r>
+      </w:ins>
+      <w:ins w:id="70" w:author="Olivia Imner" w:date="2018-12-02T11:39:00Z">
+        <w:r>
+          <w:t xml:space="preserve"> per perspektiv</w:t>
+        </w:r>
+      </w:ins>
+      <w:ins w:id="71" w:author="Olivia Imner" w:date="2018-12-02T12:05:00Z">
+        <w:r>
+          <w:t xml:space="preserve"> vilket ger </w:t>
+        </w:r>
+      </w:ins>
+      <w:ins w:id="72" w:author="Olivia Imner" w:date="2018-12-02T12:06:00Z">
+        <w:r>
+          <w:t>ett</w:t>
+        </w:r>
+      </w:ins>
+      <w:ins w:id="73" w:author="Olivia Imner" w:date="2018-12-02T12:05:00Z">
+        <w:r>
+          <w:t xml:space="preserve"> mer noggrant </w:t>
+        </w:r>
+      </w:ins>
+      <w:ins w:id="74" w:author="Olivia Imner" w:date="2018-12-02T12:06:00Z">
+        <w:r>
+          <w:t>resultat</w:t>
+        </w:r>
+      </w:ins>
+      <w:ins w:id="75" w:author="Olivia Imner" w:date="2018-12-02T11:40:00Z">
+        <w:r>
+          <w:t>.</w:t>
+        </w:r>
+      </w:ins>
+      <w:ins w:id="76" w:author="Olivia Imner" w:date="2018-12-02T11:45:00Z">
+        <w:r>
+          <w:t xml:space="preserve"> I</w:t>
+        </w:r>
+      </w:ins>
+      <w:ins w:id="77" w:author="Olivia Imner" w:date="2018-12-02T11:43:00Z">
+        <w:r>
+          <w:t xml:space="preserve"> och med att</w:t>
+        </w:r>
+      </w:ins>
+      <w:ins w:id="78" w:author="Olivia Imner" w:date="2018-12-02T11:45:00Z">
+        <w:r>
+          <w:t xml:space="preserve"> vår strategi </w:t>
+        </w:r>
+      </w:ins>
+      <w:ins w:id="79" w:author="Olivia Imner" w:date="2018-12-02T11:46:00Z">
+        <w:r>
+          <w:t xml:space="preserve">representerar </w:t>
+        </w:r>
+      </w:ins>
+      <w:ins w:id="80" w:author="Olivia Imner" w:date="2018-12-02T11:43:00Z">
+        <w:r>
+          <w:t>varje perspektiv med en model</w:t>
+        </w:r>
+      </w:ins>
+      <w:ins w:id="81" w:author="Olivia Imner" w:date="2018-12-02T11:44:00Z">
+        <w:r>
+          <w:t>l</w:t>
+        </w:r>
+      </w:ins>
+      <w:ins w:id="82" w:author="Olivia Imner" w:date="2018-12-02T11:43:00Z">
+        <w:r>
+          <w:t>,</w:t>
+        </w:r>
+      </w:ins>
+      <w:ins w:id="83" w:author="Olivia Imner" w:date="2018-12-02T11:32:00Z">
+        <w:r>
+          <w:t xml:space="preserve"> </w:t>
+        </w:r>
+      </w:ins>
+      <w:ins w:id="84" w:author="Olivia Imner" w:date="2018-12-02T11:51:00Z">
+        <w:r>
+          <w:t>ha</w:t>
+        </w:r>
+      </w:ins>
+      <w:ins w:id="85" w:author="Olivia Imner" w:date="2018-12-02T11:52:00Z">
+        <w:r>
+          <w:t>r vi också</w:t>
+        </w:r>
+      </w:ins>
+      <w:ins w:id="86" w:author="Olivia Imner" w:date="2018-12-02T11:51:00Z">
+        <w:r>
+          <w:t xml:space="preserve"> möjlighet att</w:t>
+        </w:r>
+      </w:ins>
+      <w:ins w:id="87" w:author="Olivia Imner" w:date="2018-12-02T11:44:00Z">
+        <w:r>
+          <w:t xml:space="preserve"> direkt identifiera en </w:t>
+        </w:r>
+      </w:ins>
+      <w:ins w:id="88" w:author="Olivia Imner" w:date="2018-12-02T11:51:00Z">
+        <w:r>
+          <w:t>kandidat</w:t>
+        </w:r>
+      </w:ins>
+      <w:ins w:id="89" w:author="Olivia Imner" w:date="2018-12-02T11:44:00Z">
+        <w:r>
+          <w:t xml:space="preserve"> modell </w:t>
+        </w:r>
+      </w:ins>
+      <w:ins w:id="90" w:author="Olivia Imner" w:date="2018-12-02T11:47:00Z">
+        <w:r>
+          <w:t>som skulle kunna implementeras i företaget</w:t>
+        </w:r>
+      </w:ins>
+      <w:ins w:id="91" w:author="Olivia Imner" w:date="2018-12-02T11:33:00Z">
+        <w:r>
+          <w:t>.</w:t>
+        </w:r>
+      </w:ins>
+      <w:commentRangeEnd w:id="64"/>
+      <w:ins w:id="92" w:author="Olivia Imner" w:date="2018-12-02T13:59:00Z">
+        <w:r>
+          <w:rPr>
+            <w:rStyle w:val="Kommentarsreferens"/>
+          </w:rPr>
+          <w:commentReference w:id="64"/>
+        </w:r>
+      </w:ins>
+      <w:ins w:id="94" w:author="Olivia Imner" w:date="2018-12-02T11:32:00Z">
+        <w:r>
+          <w:t xml:space="preserve"> </w:t>
+        </w:r>
+      </w:ins>
+      <w:r>
+        <w:rPr>
+          <w:rFonts w:cs="Times New Roman"/>
+        </w:rPr>
+        <w:t>Ett alternativ forskningsmetod skulle kunna vara att använda en enkät för att utvinna en större bredd på informationsflödet</w:t>
       </w:r>
       <w:r>
         <w:t xml:space="preserve">, </w:t>
@@ -9792,136 +10017,36 @@
         <w:rPr>
           <w:rFonts w:cs="Times New Roman"/>
         </w:rPr>
-        <w:t xml:space="preserve">kan </w:t>
-      </w:r>
-      <w:r>
-        <w:rPr>
-          <w:rFonts w:cs="Times New Roman"/>
-        </w:rPr>
-        <w:t>ställas till flera personer</w:t>
-      </w:r>
-      <w:r>
-        <w:rPr>
-          <w:rFonts w:cs="Times New Roman"/>
-        </w:rPr>
-        <w:t>.</w:t>
-      </w:r>
-      <w:r>
-        <w:rPr>
-          <w:rFonts w:cs="Times New Roman"/>
-        </w:rPr>
-        <w:t xml:space="preserve"> </w:t>
-      </w:r>
-      <w:r>
-        <w:rPr>
-          <w:rFonts w:cs="Times New Roman"/>
-        </w:rPr>
-        <w:t xml:space="preserve">Dock finns </w:t>
-      </w:r>
-      <w:r>
-        <w:rPr>
-          <w:rFonts w:cs="Times New Roman"/>
-        </w:rPr>
-        <w:t>risken</w:t>
-      </w:r>
-      <w:r>
-        <w:rPr>
-          <w:rFonts w:cs="Times New Roman"/>
-        </w:rPr>
-        <w:t xml:space="preserve"> för </w:t>
-      </w:r>
-      <w:r>
-        <w:rPr>
-          <w:rFonts w:cs="Times New Roman"/>
-        </w:rPr>
-        <w:t xml:space="preserve">att </w:t>
-      </w:r>
-      <w:r>
-        <w:rPr>
-          <w:rFonts w:cs="Times New Roman"/>
-        </w:rPr>
-        <w:t xml:space="preserve">missförstånd av </w:t>
-      </w:r>
-      <w:r>
-        <w:rPr>
-          <w:rFonts w:cs="Times New Roman"/>
-        </w:rPr>
-        <w:t>fråg</w:t>
-      </w:r>
-      <w:r>
-        <w:rPr>
-          <w:rFonts w:cs="Times New Roman"/>
-        </w:rPr>
-        <w:t>an</w:t>
-      </w:r>
-      <w:r>
-        <w:rPr>
-          <w:rFonts w:cs="Times New Roman"/>
-        </w:rPr>
-        <w:t xml:space="preserve"> </w:t>
-      </w:r>
-      <w:r>
-        <w:rPr>
-          <w:rFonts w:cs="Times New Roman"/>
-        </w:rPr>
-        <w:t xml:space="preserve">ökar </w:t>
-      </w:r>
-      <w:r>
-        <w:rPr>
-          <w:rFonts w:cs="Times New Roman"/>
-        </w:rPr>
-        <w:t xml:space="preserve">med en enkät, eftersom det inte finns någon chans för vidare förklaringar. </w:t>
+        <w:t xml:space="preserve">kan ställas till flera personer. Dock finns risken för att missförstånd av frågan ökar med en enkät, eftersom det inte finns någon chans för vidare förklaringar. </w:t>
       </w:r>
       <w:r>
         <w:rPr>
           <w:rFonts w:cs="Times New Roman"/>
           <w:color w:val="353535"/>
         </w:rPr>
-        <w:t xml:space="preserve">Fast </w:t>
+        <w:t xml:space="preserve">Fast en intervju bedömdes att vara den mest lämpliga metoden att </w:t>
       </w:r>
       <w:r>
         <w:rPr>
           <w:rFonts w:cs="Times New Roman"/>
           <w:color w:val="353535"/>
         </w:rPr>
-        <w:t xml:space="preserve">en </w:t>
+        <w:lastRenderedPageBreak/>
+        <w:t xml:space="preserve">använda, </w:t>
       </w:r>
       <w:r>
         <w:rPr>
           <w:rFonts w:cs="Times New Roman"/>
           <w:color w:val="353535"/>
         </w:rPr>
-        <w:t xml:space="preserve">intervju bedömdes att vara </w:t>
+        <w:t>finns det vissa faktorer som</w:t>
       </w:r>
       <w:r>
         <w:rPr>
           <w:rFonts w:cs="Times New Roman"/>
           <w:color w:val="353535"/>
         </w:rPr>
-        <w:t xml:space="preserve">den mest lämpliga metoden att använda, </w:t>
-      </w:r>
-      <w:r>
-        <w:rPr>
-          <w:rFonts w:cs="Times New Roman"/>
-          <w:color w:val="353535"/>
-        </w:rPr>
-        <w:t>finns det vissa faktorer som</w:t>
-      </w:r>
-      <w:r>
-        <w:rPr>
-          <w:rFonts w:cs="Times New Roman"/>
-          <w:color w:val="353535"/>
-        </w:rPr>
-        <w:t xml:space="preserve"> kan h</w:t>
-      </w:r>
-      <w:bookmarkStart w:id="36" w:name="_GoBack"/>
-      <w:bookmarkEnd w:id="36"/>
-      <w:r>
-        <w:rPr>
-          <w:rFonts w:cs="Times New Roman"/>
-          <w:color w:val="353535"/>
-        </w:rPr>
-        <w:t>a påverkat intervjuresultatet på ett okänt sätt.</w:t>
+        <w:t xml:space="preserve"> kan ha påverkat intervjuresultatet på ett okänt sätt.</w:t>
       </w:r>
       <w:r>
         <w:rPr>
@@ -9933,113 +10058,100 @@
         <w:t xml:space="preserve"> </w:t>
       </w:r>
       <w:r>
-        <w:t>I</w:t>
-      </w:r>
-      <w:r>
-        <w:t>nter</w:t>
-      </w:r>
-      <w:r>
-        <w:t xml:space="preserve">vjun bestod </w:t>
-      </w:r>
-      <w:r>
-        <w:t xml:space="preserve">endast </w:t>
-      </w:r>
-      <w:r>
-        <w:t xml:space="preserve">av en </w:t>
-      </w:r>
-      <w:r>
-        <w:t>respondent</w:t>
-      </w:r>
-      <w:r>
-        <w:t xml:space="preserve"> och</w:t>
-      </w:r>
-      <w:r>
-        <w:t xml:space="preserve"> </w:t>
-      </w:r>
-      <w:r>
-        <w:t xml:space="preserve">följden </w:t>
-      </w:r>
-      <w:r>
-        <w:t xml:space="preserve">kan </w:t>
-      </w:r>
-      <w:r>
-        <w:t>bli</w:t>
-      </w:r>
-      <w:r>
-        <w:t xml:space="preserve"> att </w:t>
-      </w:r>
-      <w:r>
-        <w:t>resultatet</w:t>
-      </w:r>
-      <w:r>
-        <w:t xml:space="preserve"> skulle vara mer </w:t>
-      </w:r>
-      <w:r>
-        <w:t>reliabla</w:t>
-      </w:r>
-      <w:r>
-        <w:t xml:space="preserve"> om flera personer</w:t>
-      </w:r>
-      <w:r>
-        <w:t xml:space="preserve"> kunde intervjuas</w:t>
-      </w:r>
-      <w:r>
-        <w:t>.</w:t>
-      </w:r>
-      <w:r>
-        <w:t xml:space="preserve"> </w:t>
-      </w:r>
-      <w:r>
-        <w:t xml:space="preserve">De specifika frågor som valdes att ställa </w:t>
-      </w:r>
-      <w:r>
-        <w:t>till intervjupersonen vid intervju</w:t>
-      </w:r>
-      <w:r>
-        <w:t xml:space="preserve">tillfället är en annan faktor som skulle kunna har påverkat resultatet. Framtida studier skulle gynnas av </w:t>
-      </w:r>
-      <w:r>
-        <w:t xml:space="preserve">att utökat </w:t>
-      </w:r>
-      <w:r>
-        <w:t>antal frågor som korresponderar till de undersökta modeller</w:t>
-      </w:r>
-      <w:r>
-        <w:t>na</w:t>
-      </w:r>
-      <w:r>
-        <w:t>,</w:t>
-      </w:r>
-      <w:r>
-        <w:t xml:space="preserve"> ett flertal </w:t>
-      </w:r>
-      <w:r>
-        <w:lastRenderedPageBreak/>
-        <w:t>nyckel</w:t>
-      </w:r>
-      <w:r>
-        <w:t>personer som utvecklar frågarna tillsammans</w:t>
-      </w:r>
-      <w:r>
-        <w:t>, samt intervju med</w:t>
-      </w:r>
-      <w:r>
-        <w:t xml:space="preserve"> åtskilliga</w:t>
-      </w:r>
-      <w:r>
-        <w:t xml:space="preserve"> </w:t>
-      </w:r>
-      <w:r>
-        <w:t>på Grade som utvecklar kurser utöver</w:t>
-      </w:r>
-      <w:r>
-        <w:t xml:space="preserve"> den pedagogiska ansvarig</w:t>
-      </w:r>
-      <w:r>
-        <w:t>e</w:t>
-      </w:r>
-      <w:r>
-        <w:t>.</w:t>
+        <w:t>Intervjun bestod endast av en respondent och följden kan bli att resultatet skulle vara mer reliabla om flera personer kunde intervjuas. De specifika frågor som valdes att ställa till intervjupersonen vid intervjutillfället är en annan faktor som skulle kunna har påverkat resultatet. Framtida studier skulle gynnas av att utökat antal frågor som korresponderar till de undersökta modellerna, ett flertal nyckelpersoner som utvecklar frågarna tillsammans, samt intervju med åtskilliga på Grade som utvecklar kurser utöver den pedagogiska ansvarige.</w:t>
+      </w:r>
+      <w:r>
+        <w:t xml:space="preserve"> </w:t>
+      </w:r>
+      <w:r>
+        <w:t>Intervjuresultatet visade att det Associativa perspektivet passade bäst in på Grades</w:t>
+      </w:r>
+      <w:r>
+        <w:t xml:space="preserve"> pedagogi</w:t>
+      </w:r>
+      <w:r>
+        <w:t>ska riktlinjer</w:t>
+      </w:r>
+      <w:r>
+        <w:t>, men att Konstruktiv</w:t>
+      </w:r>
+      <w:r>
+        <w:t>istisk L</w:t>
+      </w:r>
+      <w:r>
+        <w:t xml:space="preserve">äromiljö hade </w:t>
+      </w:r>
+      <w:r>
+        <w:t>en medelpoäng som låg nära inpå</w:t>
+      </w:r>
+      <w:r>
+        <w:t xml:space="preserve"> det resultatet från det Associativa perspektivet</w:t>
+      </w:r>
+      <w:r>
+        <w:t xml:space="preserve">. </w:t>
+      </w:r>
+      <w:r>
+        <w:t>Det skulle i och med det</w:t>
+      </w:r>
+      <w:r>
+        <w:t xml:space="preserve"> vara intressant att </w:t>
+      </w:r>
+      <w:r>
+        <w:t xml:space="preserve">i framtiden plocka ut </w:t>
+      </w:r>
+      <w:r>
+        <w:t>y</w:t>
+      </w:r>
+      <w:r>
+        <w:t>t</w:t>
+      </w:r>
+      <w:r>
+        <w:t>t</w:t>
+      </w:r>
+      <w:r>
+        <w:t>er</w:t>
+      </w:r>
+      <w:r>
+        <w:t>ligare</w:t>
+      </w:r>
+      <w:r>
+        <w:t xml:space="preserve"> modeller från de </w:t>
+      </w:r>
+      <w:r>
+        <w:t>två perspektiven och bedöma de</w:t>
+      </w:r>
+      <w:r>
+        <w:t xml:space="preserve"> kompletterande modellerna </w:t>
+      </w:r>
+      <w:r>
+        <w:t>enligt Grade</w:t>
+      </w:r>
+      <w:r>
+        <w:t>s</w:t>
+      </w:r>
+      <w:r>
+        <w:t xml:space="preserve"> </w:t>
+      </w:r>
+      <w:r>
+        <w:t>pedagogiska riktlinjer</w:t>
+      </w:r>
+      <w:r>
+        <w:t xml:space="preserve">. </w:t>
+      </w:r>
+      <w:r>
+        <w:t>Detta skulle</w:t>
+      </w:r>
+      <w:r>
+        <w:t xml:space="preserve"> på så sätt kunna bidra</w:t>
+      </w:r>
+      <w:r>
+        <w:t xml:space="preserve"> till ett mer konkret svar angående vilken av de två perspektiv passar bäst i Grades pedagogi</w:t>
+      </w:r>
+      <w:r>
+        <w:t>ska riktlinjer</w:t>
+      </w:r>
+      <w:r>
+        <w:t xml:space="preserve">. </w:t>
       </w:r>
     </w:p>
     <w:p>
@@ -10052,6 +10164,11 @@
       <w:pPr>
         <w:spacing w:line="480" w:lineRule="auto"/>
         <w:jc w:val="both"/>
+        <w:rPr>
+          <w:rFonts w:eastAsia="Times New Roman" w:cs="Arial"/>
+          <w:color w:val="222222"/>
+          <w:shd w:val="clear" w:color="auto" w:fill="FFFFFF"/>
+        </w:rPr>
       </w:pPr>
       <w:r>
         <w:t>Resultatet</w:t>
@@ -10294,187 +10411,411 @@
         <w:t>bättrad pedagogik i Grades kurse</w:t>
       </w:r>
       <w:r>
-        <w:t>r enligt DIM</w:t>
-      </w:r>
-      <w:commentRangeStart w:id="37"/>
+        <w:t>r enligt DIM.</w:t>
+      </w:r>
+      <w:r>
+        <w:t xml:space="preserve"> </w:t>
+      </w:r>
+      <w:r>
+        <w:t xml:space="preserve">I </w:t>
+      </w:r>
+      <w:r>
+        <w:t xml:space="preserve">utvärderingen av kurserna enligt DIM </w:t>
+      </w:r>
+      <w:r>
+        <w:t>finns det påtagliga faktorer som</w:t>
+      </w:r>
+      <w:r>
+        <w:t xml:space="preserve"> kan ha påverkat utvärderingsresultatet </w:t>
+      </w:r>
+      <w:r>
+        <w:t xml:space="preserve">och kan ha haft inflytande på hur resultatet av utvärderingen övergick till att vara i slutändan. </w:t>
+      </w:r>
+      <w:r>
+        <w:t xml:space="preserve">Antalet påståenden i utvärderingen och utformningen av påståenden kan vara faktorer som påverkat resultatet. Framförallt kan det ge ett noggrannare resultat om flera personer hanterar påståenden. </w:t>
+      </w:r>
+      <w:r>
+        <w:t>Utvärdering</w:t>
+      </w:r>
+      <w:r>
+        <w:t>en</w:t>
+      </w:r>
+      <w:r>
+        <w:t xml:space="preserve"> genomfördes av endast en person</w:t>
+      </w:r>
+      <w:r>
+        <w:t>, vilket kan riskera</w:t>
+      </w:r>
+      <w:r>
+        <w:t xml:space="preserve"> att </w:t>
+      </w:r>
+      <w:r>
+        <w:t>resultatet</w:t>
+      </w:r>
+      <w:r>
+        <w:t xml:space="preserve"> </w:t>
+      </w:r>
+      <w:r>
+        <w:t xml:space="preserve">får minskad </w:t>
+      </w:r>
+      <w:r>
+        <w:t>precision</w:t>
+      </w:r>
+      <w:r>
+        <w:t xml:space="preserve">. </w:t>
+      </w:r>
+      <w:r>
+        <w:t xml:space="preserve">Det skulle </w:t>
+      </w:r>
+      <w:r>
+        <w:t xml:space="preserve">därmed </w:t>
+      </w:r>
+      <w:r>
+        <w:t xml:space="preserve">vara </w:t>
+      </w:r>
+      <w:r>
+        <w:t>intressant</w:t>
+      </w:r>
+      <w:r>
+        <w:t xml:space="preserve"> att </w:t>
+      </w:r>
+      <w:r>
+        <w:lastRenderedPageBreak/>
+        <w:t xml:space="preserve">använda fler </w:t>
+      </w:r>
+      <w:r>
+        <w:t xml:space="preserve">kursgranskare </w:t>
+      </w:r>
+      <w:r>
+        <w:t xml:space="preserve">för att få ett mer </w:t>
+      </w:r>
+      <w:r>
+        <w:t>reliabla</w:t>
+      </w:r>
+      <w:r>
+        <w:t xml:space="preserve"> resultat.</w:t>
+      </w:r>
+      <w:r>
+        <w:t xml:space="preserve"> I </w:t>
+      </w:r>
+      <w:r>
+        <w:t xml:space="preserve">en vidareutveckling av denna studie </w:t>
+      </w:r>
+      <w:r>
+        <w:t>skulle kursstudenter</w:t>
+      </w:r>
+      <w:r>
+        <w:t xml:space="preserve"> vara ett </w:t>
+      </w:r>
+      <w:r>
+        <w:t xml:space="preserve">optimalt </w:t>
+      </w:r>
+      <w:r>
+        <w:t xml:space="preserve">alternativ för att </w:t>
+      </w:r>
+      <w:r>
+        <w:t>utvärdera pedagogiken</w:t>
+      </w:r>
+      <w:r>
+        <w:t xml:space="preserve"> </w:t>
+      </w:r>
+      <w:r>
+        <w:t xml:space="preserve">eftersom kurspedagogiken helst ska </w:t>
+      </w:r>
+      <w:r>
+        <w:t>testa</w:t>
+      </w:r>
+      <w:r>
+        <w:t>s</w:t>
+      </w:r>
+      <w:r>
+        <w:t xml:space="preserve"> på </w:t>
+      </w:r>
+      <w:r>
+        <w:t>den utvalda</w:t>
+      </w:r>
+      <w:r>
+        <w:t xml:space="preserve"> målgruppen</w:t>
+      </w:r>
       <w:r>
         <w:t>.</w:t>
       </w:r>
-      <w:commentRangeEnd w:id="37"/>
-      <w:r>
-        <w:rPr>
-          <w:rStyle w:val="Kommentarsreferens"/>
-        </w:rPr>
-        <w:commentReference w:id="37"/>
-      </w:r>
-      <w:r>
-        <w:t xml:space="preserve"> </w:t>
-      </w:r>
-      <w:r>
-        <w:t xml:space="preserve">I </w:t>
-      </w:r>
-      <w:r>
-        <w:t xml:space="preserve">utvärderingen av kurserna enligt DIM </w:t>
-      </w:r>
-      <w:r>
-        <w:t>finns det påtagliga faktorer som</w:t>
-      </w:r>
-      <w:r>
-        <w:t xml:space="preserve"> kan ha påverkat utvärderingsresultatet </w:t>
-      </w:r>
-      <w:r>
-        <w:t xml:space="preserve">och kan ha haft inflytande på hur resultatet av utvärderingen övergick till att vara i slutändan. </w:t>
-      </w:r>
-      <w:r>
-        <w:t>Utvärdering</w:t>
-      </w:r>
-      <w:r>
-        <w:t>en</w:t>
-      </w:r>
-      <w:r>
-        <w:t xml:space="preserve"> genomfördes av endast en person</w:t>
-      </w:r>
-      <w:r>
-        <w:t>, vilket kan riskera</w:t>
-      </w:r>
-      <w:r>
-        <w:t xml:space="preserve"> att </w:t>
-      </w:r>
-      <w:r>
-        <w:t>resultatet</w:t>
-      </w:r>
-      <w:r>
-        <w:t xml:space="preserve"> </w:t>
-      </w:r>
-      <w:r>
-        <w:t xml:space="preserve">får minskad </w:t>
-      </w:r>
-      <w:r>
-        <w:t>precision</w:t>
-      </w:r>
-      <w:r>
-        <w:t xml:space="preserve">. </w:t>
-      </w:r>
-      <w:r>
-        <w:t xml:space="preserve">Det skulle </w:t>
-      </w:r>
-      <w:r>
-        <w:t xml:space="preserve">därmed </w:t>
-      </w:r>
-      <w:r>
-        <w:t xml:space="preserve">vara </w:t>
-      </w:r>
-      <w:r>
-        <w:t>intressant</w:t>
-      </w:r>
-      <w:r>
-        <w:t xml:space="preserve"> att använda fler </w:t>
-      </w:r>
-      <w:r>
-        <w:t xml:space="preserve">kursgranskare </w:t>
-      </w:r>
-      <w:r>
-        <w:t xml:space="preserve">för att få ett mer </w:t>
-      </w:r>
-      <w:r>
-        <w:t>reliabla</w:t>
-      </w:r>
-      <w:r>
-        <w:t xml:space="preserve"> resultat.</w:t>
-      </w:r>
-      <w:r>
-        <w:t xml:space="preserve"> I </w:t>
-      </w:r>
-      <w:r>
-        <w:t xml:space="preserve">en vidareutveckling av denna studie </w:t>
-      </w:r>
-      <w:r>
-        <w:t>skulle kursstudenter</w:t>
-      </w:r>
-      <w:r>
-        <w:t xml:space="preserve"> vara ett </w:t>
-      </w:r>
-      <w:r>
-        <w:t xml:space="preserve">optimalt </w:t>
-      </w:r>
-      <w:r>
-        <w:t xml:space="preserve">alternativ för att </w:t>
-      </w:r>
-      <w:r>
-        <w:t>utvärdera pedagogiken</w:t>
-      </w:r>
-      <w:r>
-        <w:t xml:space="preserve"> </w:t>
-      </w:r>
-      <w:r>
-        <w:t xml:space="preserve">eftersom kurspedagogiken helst ska </w:t>
-      </w:r>
-      <w:r>
-        <w:t>testa</w:t>
-      </w:r>
-      <w:r>
-        <w:t>s</w:t>
-      </w:r>
-      <w:r>
-        <w:t xml:space="preserve"> på </w:t>
-      </w:r>
-      <w:r>
-        <w:t>den utvalda</w:t>
-      </w:r>
-      <w:r>
-        <w:t xml:space="preserve"> målgruppen</w:t>
-      </w:r>
-      <w:r>
-        <w:t>.</w:t>
-      </w:r>
-      <w:r>
-        <w:t xml:space="preserve"> </w:t>
-      </w:r>
-      <w:r>
-        <w:t xml:space="preserve">Antalet </w:t>
-      </w:r>
-      <w:r>
-        <w:t>påståenden</w:t>
-      </w:r>
-      <w:r>
-        <w:t xml:space="preserve"> i utvärderingen och utformningen av </w:t>
-      </w:r>
-      <w:r>
-        <w:t xml:space="preserve">påståenden </w:t>
-      </w:r>
-      <w:r>
-        <w:t xml:space="preserve">kan </w:t>
-      </w:r>
-      <w:r>
-        <w:t xml:space="preserve">också </w:t>
-      </w:r>
-      <w:r>
-        <w:t>vara faktorer som</w:t>
-      </w:r>
-      <w:r>
-        <w:t xml:space="preserve"> påverkat resultatet.</w:t>
-      </w:r>
-      <w:r>
-        <w:t xml:space="preserve"> Framförallt kan det </w:t>
-      </w:r>
-      <w:r>
-        <w:t>ge ett noggrannare resultat om</w:t>
-      </w:r>
-      <w:r>
-        <w:t xml:space="preserve"> flera </w:t>
-      </w:r>
-      <w:r>
-        <w:t>personer</w:t>
-      </w:r>
-      <w:r>
-        <w:t xml:space="preserve"> hanterar </w:t>
-      </w:r>
-      <w:r>
-        <w:t>påståenden</w:t>
-      </w:r>
-      <w:r>
-        <w:t>.</w:t>
-      </w:r>
+      <w:r>
+        <w:t xml:space="preserve"> </w:t>
+      </w:r>
+      <w:ins w:id="95" w:author="Olivia Imner" w:date="2018-12-02T18:33:00Z">
+        <w:r>
+          <w:rPr>
+            <w:rFonts w:asciiTheme="majorHAnsi" w:eastAsia="Times New Roman" w:hAnsiTheme="majorHAnsi" w:cs="Arial"/>
+            <w:color w:val="222222"/>
+            <w:shd w:val="clear" w:color="auto" w:fill="FFFFFF"/>
+          </w:rPr>
+          <w:fldChar w:fldCharType="begin"/>
+        </w:r>
+      </w:ins>
+      <w:ins w:id="96" w:author="Olivia Imner" w:date="2018-12-02T18:34:00Z">
+        <w:r>
+          <w:rPr>
+            <w:rFonts w:asciiTheme="majorHAnsi" w:eastAsia="Times New Roman" w:hAnsiTheme="majorHAnsi" w:cs="Arial"/>
+            <w:color w:val="222222"/>
+            <w:shd w:val="clear" w:color="auto" w:fill="FFFFFF"/>
+          </w:rPr>
+          <w:instrText xml:space="preserve"> ADDIN ZOTERO_ITEM CSL_CITATION {"citationID":"gLtiWOFX","properties":{"formattedCitation":"\\uldash{(Kocadere &amp; Ozgen, 2012)}","plainCitation":"(Kocadere &amp; Ozgen, 2012)","noteIndex":0},"citationItems":[{"id":109,"uris":["http://zotero.org/users/local/QsygNxKM/items/3W4WUQP5"],"uri":["http://zotero.org/users/local/QsygNxKM/items/3W4WUQP5"],"itemData":{"id":109,"type":"article-journal","title":"Assessment of Basic Design Course in Terms of Constructivist Learning Theory","container-title":"Procedia - Social and Behavioral Sciences","page":"115-119","volume":"51","source":"Crossref","abstract":"Design education is a process that allows multiple solutions and different points of views, where individuality in interpretation and expression are encouraged. Design courses take place in a studio environment where students deal actively with projects related to everyday life and evaluation is an indispensible part of learning. Due to its structure, design education appears to be compatible with constructivist learning theory. Basic Design is the common course of different design departments, which establishes the required foundation for any kind of professional design training. The purpose of this study is to analyze the Basic Design course from a constructivist point of view.","URL":"https://linkinghub.elsevier.com/retrieve/pii/S1877042812032661","DOI":"10.1016/j.sbspro.2012.08.128","ISSN":"18770428","language":"en","author":[{"family":"Kocadere","given":"Selay Arkun"},{"family":"Ozgen","given":"Dalsu"}],"issued":{"date-parts":[["2012"]]},"accessed":{"date-parts":[["2018",12,2]]}}}],"schema":"https://github.com/citation-style-language/schema/raw/master/csl-citation.json"} </w:instrText>
+        </w:r>
+      </w:ins>
+      <w:r>
+        <w:rPr>
+          <w:rFonts w:asciiTheme="majorHAnsi" w:eastAsia="Times New Roman" w:hAnsiTheme="majorHAnsi" w:cs="Arial"/>
+          <w:color w:val="222222"/>
+          <w:shd w:val="clear" w:color="auto" w:fill="FFFFFF"/>
+        </w:rPr>
+        <w:fldChar w:fldCharType="separate"/>
+      </w:r>
+      <w:proofErr w:type="spellStart"/>
+      <w:ins w:id="97" w:author="Olivia Imner" w:date="2018-12-02T18:34:00Z">
+        <w:r>
+          <w:rPr>
+            <w:rFonts w:ascii="Cambria" w:hAnsiTheme="majorHAnsi"/>
+            <w:color w:val="000000"/>
+            <w:szCs w:val="24"/>
+            <w:u w:val="dash"/>
+          </w:rPr>
+          <w:t>Kocadere</w:t>
+        </w:r>
+        <w:proofErr w:type="spellEnd"/>
+        <w:r>
+          <w:rPr>
+            <w:rFonts w:ascii="Cambria" w:hAnsiTheme="majorHAnsi"/>
+            <w:color w:val="000000"/>
+            <w:szCs w:val="24"/>
+            <w:u w:val="dash"/>
+          </w:rPr>
+          <w:t xml:space="preserve"> &amp; </w:t>
+        </w:r>
+        <w:proofErr w:type="spellStart"/>
+        <w:r>
+          <w:rPr>
+            <w:rFonts w:ascii="Cambria" w:hAnsiTheme="majorHAnsi"/>
+            <w:color w:val="000000"/>
+            <w:szCs w:val="24"/>
+            <w:u w:val="dash"/>
+          </w:rPr>
+          <w:t>Ozgen</w:t>
+        </w:r>
+        <w:proofErr w:type="spellEnd"/>
+        <w:r>
+          <w:rPr>
+            <w:rFonts w:ascii="Cambria" w:hAnsiTheme="majorHAnsi"/>
+            <w:color w:val="000000"/>
+            <w:szCs w:val="24"/>
+            <w:u w:val="dash"/>
+          </w:rPr>
+          <w:t>, 2012</w:t>
+        </w:r>
+        <w:r>
+          <w:rPr>
+            <w:rFonts w:ascii="Cambria" w:hAnsiTheme="majorHAnsi"/>
+            <w:color w:val="000000"/>
+            <w:szCs w:val="24"/>
+            <w:u w:val="dash"/>
+          </w:rPr>
+          <w:t xml:space="preserve"> </w:t>
+        </w:r>
+      </w:ins>
+      <w:ins w:id="98" w:author="Olivia Imner" w:date="2018-12-02T18:33:00Z">
+        <w:r>
+          <w:rPr>
+            <w:rFonts w:asciiTheme="majorHAnsi" w:eastAsia="Times New Roman" w:hAnsiTheme="majorHAnsi" w:cs="Arial"/>
+            <w:color w:val="222222"/>
+            <w:shd w:val="clear" w:color="auto" w:fill="FFFFFF"/>
+          </w:rPr>
+          <w:fldChar w:fldCharType="end"/>
+        </w:r>
+      </w:ins>
+      <w:ins w:id="99" w:author="Olivia Imner" w:date="2018-12-02T09:05:00Z">
+        <w:r>
+          <w:rPr>
+            <w:rFonts w:eastAsia="Times New Roman" w:cs="Arial"/>
+            <w:color w:val="222222"/>
+            <w:shd w:val="clear" w:color="auto" w:fill="FFFFFF"/>
+          </w:rPr>
+          <w:t xml:space="preserve">har </w:t>
+        </w:r>
+      </w:ins>
+      <w:ins w:id="100" w:author="Olivia Imner" w:date="2018-12-02T09:06:00Z">
+        <w:r>
+          <w:rPr>
+            <w:rFonts w:eastAsia="Times New Roman" w:cs="Arial"/>
+            <w:color w:val="222222"/>
+            <w:shd w:val="clear" w:color="auto" w:fill="FFFFFF"/>
+          </w:rPr>
+          <w:t>utnyttjat</w:t>
+        </w:r>
+      </w:ins>
+      <w:ins w:id="101" w:author="Olivia Imner" w:date="2018-12-02T09:05:00Z">
+        <w:r>
+          <w:rPr>
+            <w:rFonts w:eastAsia="Times New Roman" w:cs="Arial"/>
+            <w:color w:val="222222"/>
+            <w:shd w:val="clear" w:color="auto" w:fill="FFFFFF"/>
+          </w:rPr>
+          <w:t xml:space="preserve"> studenter för att </w:t>
+        </w:r>
+      </w:ins>
+      <w:ins w:id="102" w:author="Olivia Imner" w:date="2018-12-02T10:18:00Z">
+        <w:r>
+          <w:rPr>
+            <w:rFonts w:eastAsia="Times New Roman" w:cs="Arial"/>
+            <w:color w:val="222222"/>
+            <w:shd w:val="clear" w:color="auto" w:fill="FFFFFF"/>
+          </w:rPr>
+          <w:t>utföra en kurs</w:t>
+        </w:r>
+      </w:ins>
+      <w:ins w:id="103" w:author="Olivia Imner" w:date="2018-12-02T09:05:00Z">
+        <w:r>
+          <w:rPr>
+            <w:rFonts w:eastAsia="Times New Roman" w:cs="Arial"/>
+            <w:color w:val="222222"/>
+            <w:shd w:val="clear" w:color="auto" w:fill="FFFFFF"/>
+          </w:rPr>
+          <w:t xml:space="preserve">evaluering </w:t>
+        </w:r>
+        <w:r>
+          <w:rPr>
+            <w:rFonts w:eastAsia="Times New Roman" w:cs="Arial"/>
+            <w:color w:val="222222"/>
+            <w:shd w:val="clear" w:color="auto" w:fill="FFFFFF"/>
+          </w:rPr>
+          <w:t>utifrån en pedagogisk modell</w:t>
+        </w:r>
+      </w:ins>
+      <w:ins w:id="104" w:author="Olivia Imner" w:date="2018-12-02T10:18:00Z">
+        <w:r>
+          <w:rPr>
+            <w:rFonts w:eastAsia="Times New Roman" w:cs="Arial"/>
+            <w:color w:val="222222"/>
+            <w:shd w:val="clear" w:color="auto" w:fill="FFFFFF"/>
+          </w:rPr>
+          <w:t>. Genomförandet gjordes t</w:t>
+        </w:r>
+      </w:ins>
+      <w:ins w:id="105" w:author="Olivia Imner" w:date="2018-12-02T09:05:00Z">
+        <w:r>
+          <w:rPr>
+            <w:rFonts w:eastAsia="Times New Roman" w:cs="Arial"/>
+            <w:color w:val="222222"/>
+            <w:shd w:val="clear" w:color="auto" w:fill="FFFFFF"/>
+          </w:rPr>
+          <w:t>illsammans med en jämförbar</w:t>
+        </w:r>
+        <w:r>
+          <w:rPr>
+            <w:rFonts w:eastAsia="Times New Roman" w:cs="Arial"/>
+            <w:color w:val="222222"/>
+            <w:shd w:val="clear" w:color="auto" w:fill="FFFFFF"/>
+          </w:rPr>
+          <w:t xml:space="preserve"> poängskala som används i denna studie. </w:t>
+        </w:r>
+      </w:ins>
+      <w:commentRangeStart w:id="106"/>
+      <w:ins w:id="107" w:author="Olivia Imner" w:date="2018-12-02T10:13:00Z">
+        <w:r>
+          <w:rPr>
+            <w:rFonts w:eastAsia="Times New Roman" w:cs="Arial"/>
+            <w:color w:val="222222"/>
+            <w:shd w:val="clear" w:color="auto" w:fill="FFFFFF"/>
+          </w:rPr>
+          <w:t xml:space="preserve">Studien </w:t>
+        </w:r>
+      </w:ins>
+      <w:ins w:id="108" w:author="Olivia Imner" w:date="2018-12-02T13:16:00Z">
+        <w:r>
+          <w:rPr>
+            <w:rFonts w:eastAsia="Times New Roman" w:cs="Arial"/>
+            <w:color w:val="222222"/>
+            <w:shd w:val="clear" w:color="auto" w:fill="FFFFFF"/>
+          </w:rPr>
+          <w:t>visade vilka</w:t>
+        </w:r>
+      </w:ins>
+      <w:ins w:id="109" w:author="Olivia Imner" w:date="2018-12-02T10:13:00Z">
+        <w:r>
+          <w:rPr>
+            <w:rFonts w:eastAsia="Times New Roman" w:cs="Arial"/>
+            <w:color w:val="222222"/>
+            <w:shd w:val="clear" w:color="auto" w:fill="FFFFFF"/>
+          </w:rPr>
+          <w:t xml:space="preserve"> </w:t>
+        </w:r>
+      </w:ins>
+      <w:ins w:id="110" w:author="Olivia Imner" w:date="2018-12-02T13:33:00Z">
+        <w:r>
+          <w:rPr>
+            <w:rFonts w:eastAsia="Times New Roman" w:cs="Arial"/>
+            <w:color w:val="222222"/>
+            <w:shd w:val="clear" w:color="auto" w:fill="FFFFFF"/>
+          </w:rPr>
+          <w:t xml:space="preserve">faktorer den </w:t>
+        </w:r>
+      </w:ins>
+      <w:ins w:id="111" w:author="Olivia Imner" w:date="2018-12-02T10:13:00Z">
+        <w:r>
+          <w:rPr>
+            <w:rFonts w:eastAsia="Times New Roman" w:cs="Arial"/>
+            <w:color w:val="222222"/>
+            <w:shd w:val="clear" w:color="auto" w:fill="FFFFFF"/>
+          </w:rPr>
+          <w:t xml:space="preserve">pedagogiska modellen </w:t>
+        </w:r>
+      </w:ins>
+      <w:ins w:id="112" w:author="Olivia Imner" w:date="2018-12-02T13:33:00Z">
+        <w:r>
+          <w:rPr>
+            <w:rFonts w:eastAsia="Times New Roman" w:cs="Arial"/>
+            <w:color w:val="222222"/>
+            <w:shd w:val="clear" w:color="auto" w:fill="FFFFFF"/>
+          </w:rPr>
+          <w:t xml:space="preserve">hade för att </w:t>
+        </w:r>
+      </w:ins>
+      <w:ins w:id="113" w:author="Olivia Imner" w:date="2018-12-02T10:13:00Z">
+        <w:r>
+          <w:rPr>
+            <w:rFonts w:eastAsia="Times New Roman" w:cs="Arial"/>
+            <w:color w:val="222222"/>
+            <w:shd w:val="clear" w:color="auto" w:fill="FFFFFF"/>
+          </w:rPr>
+          <w:t>passa</w:t>
+        </w:r>
+        <w:r>
+          <w:rPr>
+            <w:rFonts w:eastAsia="Times New Roman" w:cs="Arial"/>
+            <w:color w:val="222222"/>
+            <w:shd w:val="clear" w:color="auto" w:fill="FFFFFF"/>
+          </w:rPr>
+          <w:t xml:space="preserve"> in i kursens tillvägagångsätt </w:t>
+        </w:r>
+      </w:ins>
+      <w:ins w:id="114" w:author="Olivia Imner" w:date="2018-12-02T10:15:00Z">
+        <w:r>
+          <w:rPr>
+            <w:rFonts w:eastAsia="Times New Roman" w:cs="Arial"/>
+            <w:color w:val="222222"/>
+            <w:shd w:val="clear" w:color="auto" w:fill="FFFFFF"/>
+          </w:rPr>
+          <w:t xml:space="preserve">och kunde därmed ge specifik information för förbättring. </w:t>
+        </w:r>
+      </w:ins>
+      <w:commentRangeEnd w:id="106"/>
+      <w:ins w:id="115" w:author="Olivia Imner" w:date="2018-12-02T12:01:00Z">
+        <w:r>
+          <w:rPr>
+            <w:rStyle w:val="Kommentarsreferens"/>
+          </w:rPr>
+          <w:commentReference w:id="106"/>
+        </w:r>
+      </w:ins>
     </w:p>
     <w:p>
       <w:pPr>
@@ -10487,19 +10828,8 @@
         <w:spacing w:line="480" w:lineRule="auto"/>
         <w:jc w:val="both"/>
       </w:pPr>
-      <w:commentRangeStart w:id="38"/>
-      <w:r>
-        <w:t xml:space="preserve">Det </w:t>
-      </w:r>
-      <w:commentRangeEnd w:id="38"/>
-      <w:r>
-        <w:rPr>
-          <w:rStyle w:val="Kommentarsreferens"/>
-        </w:rPr>
-        <w:commentReference w:id="38"/>
-      </w:r>
-      <w:r>
-        <w:t xml:space="preserve">är inte nödvändigtvis att en ELF kan fungera optimalt </w:t>
+      <w:r>
+        <w:t xml:space="preserve">Det är inte nödvändigtvis att en ELF kan fungera optimalt </w:t>
       </w:r>
       <w:r>
         <w:t>genom</w:t>
@@ -10582,29 +10912,16 @@
       <w:r>
         <w:t>att det inte är nödvändigt att anpassa en</w:t>
       </w:r>
-      <w:ins w:id="39" w:author="Olivia Imner" w:date="2018-12-01T16:33:00Z">
+      <w:ins w:id="117" w:author="Olivia Imner" w:date="2018-12-01T16:33:00Z">
         <w:r>
           <w:t xml:space="preserve"> </w:t>
         </w:r>
       </w:ins>
-      <w:del w:id="40" w:author="Olivia Imner" w:date="2018-12-01T16:33:00Z">
-        <w:r>
-          <w:delText xml:space="preserve"> </w:delText>
-        </w:r>
-      </w:del>
       <w:r>
         <w:t>pedagogisk</w:t>
       </w:r>
       <w:r>
-        <w:t xml:space="preserve"> </w:t>
-      </w:r>
-      <w:del w:id="41" w:author="Olivia Imner" w:date="2018-12-01T16:33:00Z">
-        <w:r>
-          <w:delText>strategi/</w:delText>
-        </w:r>
-      </w:del>
-      <w:r>
-        <w:t>modell för varje kurs.</w:t>
+        <w:t xml:space="preserve"> modell för varje kurs.</w:t>
       </w:r>
       <w:r>
         <w:t xml:space="preserve"> Om fler kurser </w:t>
@@ -10652,11 +10969,7 @@
         <w:t xml:space="preserve"> </w:t>
       </w:r>
       <w:r>
-        <w:t xml:space="preserve">är </w:t>
-      </w:r>
-      <w:r>
-        <w:lastRenderedPageBreak/>
-        <w:t xml:space="preserve">rekommendationen att </w:t>
+        <w:t xml:space="preserve">är rekommendationen att </w:t>
       </w:r>
       <w:r>
         <w:t xml:space="preserve">Grade </w:t>
@@ -10728,21 +11041,7 @@
         <w:t xml:space="preserve"> </w:t>
       </w:r>
       <w:r>
-        <w:t xml:space="preserve">ger specifika förslag på </w:t>
-      </w:r>
-      <w:commentRangeStart w:id="42"/>
-      <w:r>
-        <w:t>förbättringar</w:t>
-      </w:r>
-      <w:commentRangeEnd w:id="42"/>
-      <w:r>
-        <w:rPr>
-          <w:rStyle w:val="Kommentarsreferens"/>
-        </w:rPr>
-        <w:commentReference w:id="42"/>
-      </w:r>
-      <w:r>
-        <w:t>. Slutligen kartlägger detta a</w:t>
+        <w:t>ger specifika förslag på förbättringar. Slutligen kartlägger detta a</w:t>
       </w:r>
       <w:r>
         <w:t>rbete</w:t>
@@ -10779,11 +11078,11 @@
       <w:pPr>
         <w:pStyle w:val="Heading11"/>
       </w:pPr>
-      <w:bookmarkStart w:id="43" w:name="_Toc401327942"/>
+      <w:bookmarkStart w:id="118" w:name="_Toc401327942"/>
       <w:r>
         <w:t>Tack</w:t>
       </w:r>
-      <w:bookmarkEnd w:id="43"/>
+      <w:bookmarkEnd w:id="118"/>
     </w:p>
     <w:p>
       <w:pPr>
@@ -10840,13 +11139,13 @@
       <w:pPr>
         <w:pStyle w:val="Heading11"/>
       </w:pPr>
-      <w:bookmarkStart w:id="44" w:name="_Toc391456186"/>
-      <w:bookmarkStart w:id="45" w:name="_Toc401327943"/>
-      <w:bookmarkEnd w:id="44"/>
+      <w:bookmarkStart w:id="119" w:name="_Toc391456186"/>
+      <w:bookmarkStart w:id="120" w:name="_Toc401327943"/>
+      <w:bookmarkEnd w:id="119"/>
       <w:r>
         <w:t>Referenser</w:t>
       </w:r>
-      <w:bookmarkEnd w:id="45"/>
+      <w:bookmarkEnd w:id="120"/>
     </w:p>
     <w:p>
       <w:pPr>
@@ -10855,6 +11154,7 @@
         <w:autoSpaceDN w:val="0"/>
         <w:adjustRightInd w:val="0"/>
         <w:rPr>
+          <w:del w:id="121" w:author="Olivia Imner" w:date="2018-12-02T11:14:00Z"/>
           <w:rFonts w:cs="Times New Roman"/>
           <w:color w:val="000000"/>
           <w:szCs w:val="24"/>
@@ -10884,15 +11184,35 @@
         </w:rPr>
         <w:fldChar w:fldCharType="separate"/>
       </w:r>
-      <w:r>
-        <w:rPr>
-          <w:rFonts w:cs="Times New Roman"/>
-          <w:color w:val="000000"/>
-          <w:szCs w:val="24"/>
-        </w:rPr>
-        <w:t>Businessreflex. (2016, December 2). E-learning – mer lärande på effektivare sätt?</w:t>
-      </w:r>
-      <w:ins w:id="46" w:author="Olivia Imner" w:date="2018-12-01T18:22:00Z">
+      <w:proofErr w:type="spellStart"/>
+      <w:ins w:id="122" w:author="Olivia Imner" w:date="2018-12-02T18:34:00Z">
+        <w:r>
+          <w:rPr>
+            <w:rFonts w:cs="Times New Roman"/>
+            <w:color w:val="000000"/>
+            <w:szCs w:val="24"/>
+          </w:rPr>
+          <w:t>Automatic</w:t>
+        </w:r>
+        <w:proofErr w:type="spellEnd"/>
+        <w:r>
+          <w:rPr>
+            <w:rFonts w:cs="Times New Roman"/>
+            <w:color w:val="000000"/>
+            <w:szCs w:val="24"/>
+          </w:rPr>
+          <w:t xml:space="preserve"> citation </w:t>
+        </w:r>
+        <w:proofErr w:type="spellStart"/>
+        <w:r>
+          <w:rPr>
+            <w:rFonts w:cs="Times New Roman"/>
+            <w:color w:val="000000"/>
+            <w:szCs w:val="24"/>
+          </w:rPr>
+          <w:t>updates</w:t>
+        </w:r>
+        <w:proofErr w:type="spellEnd"/>
         <w:r>
           <w:rPr>
             <w:rFonts w:cs="Times New Roman"/>
@@ -10901,24 +11221,143 @@
           </w:rPr>
           <w:t xml:space="preserve"> </w:t>
         </w:r>
+        <w:proofErr w:type="spellStart"/>
+        <w:r>
+          <w:rPr>
+            <w:rFonts w:cs="Times New Roman"/>
+            <w:color w:val="000000"/>
+            <w:szCs w:val="24"/>
+          </w:rPr>
+          <w:t>are</w:t>
+        </w:r>
+        <w:proofErr w:type="spellEnd"/>
+        <w:r>
+          <w:rPr>
+            <w:rFonts w:cs="Times New Roman"/>
+            <w:color w:val="000000"/>
+            <w:szCs w:val="24"/>
+          </w:rPr>
+          <w:t xml:space="preserve"> </w:t>
+        </w:r>
+        <w:proofErr w:type="spellStart"/>
+        <w:r>
+          <w:rPr>
+            <w:rFonts w:cs="Times New Roman"/>
+            <w:color w:val="000000"/>
+            <w:szCs w:val="24"/>
+          </w:rPr>
+          <w:t>disabled</w:t>
+        </w:r>
+        <w:proofErr w:type="spellEnd"/>
+        <w:r>
+          <w:rPr>
+            <w:rFonts w:cs="Times New Roman"/>
+            <w:color w:val="000000"/>
+            <w:szCs w:val="24"/>
+          </w:rPr>
+          <w:t xml:space="preserve">. To </w:t>
+        </w:r>
+        <w:proofErr w:type="spellStart"/>
+        <w:r>
+          <w:rPr>
+            <w:rFonts w:cs="Times New Roman"/>
+            <w:color w:val="000000"/>
+            <w:szCs w:val="24"/>
+          </w:rPr>
+          <w:t>see</w:t>
+        </w:r>
+        <w:proofErr w:type="spellEnd"/>
+        <w:r>
+          <w:rPr>
+            <w:rFonts w:cs="Times New Roman"/>
+            <w:color w:val="000000"/>
+            <w:szCs w:val="24"/>
+          </w:rPr>
+          <w:t xml:space="preserve"> the </w:t>
+        </w:r>
+        <w:proofErr w:type="spellStart"/>
+        <w:r>
+          <w:rPr>
+            <w:rFonts w:cs="Times New Roman"/>
+            <w:color w:val="000000"/>
+            <w:szCs w:val="24"/>
+          </w:rPr>
+          <w:t>bibliography</w:t>
+        </w:r>
+        <w:proofErr w:type="spellEnd"/>
+        <w:r>
+          <w:rPr>
+            <w:rFonts w:cs="Times New Roman"/>
+            <w:color w:val="000000"/>
+            <w:szCs w:val="24"/>
+          </w:rPr>
+          <w:t xml:space="preserve">, </w:t>
+        </w:r>
+        <w:proofErr w:type="spellStart"/>
+        <w:r>
+          <w:rPr>
+            <w:rFonts w:cs="Times New Roman"/>
+            <w:color w:val="000000"/>
+            <w:szCs w:val="24"/>
+          </w:rPr>
+          <w:t>click</w:t>
+        </w:r>
+        <w:proofErr w:type="spellEnd"/>
+        <w:r>
+          <w:rPr>
+            <w:rFonts w:cs="Times New Roman"/>
+            <w:color w:val="000000"/>
+            <w:szCs w:val="24"/>
+          </w:rPr>
+          <w:t xml:space="preserve"> </w:t>
+        </w:r>
+        <w:proofErr w:type="spellStart"/>
+        <w:r>
+          <w:rPr>
+            <w:rFonts w:cs="Times New Roman"/>
+            <w:color w:val="000000"/>
+            <w:szCs w:val="24"/>
+          </w:rPr>
+          <w:t>Refresh</w:t>
+        </w:r>
+        <w:proofErr w:type="spellEnd"/>
+        <w:r>
+          <w:rPr>
+            <w:rFonts w:cs="Times New Roman"/>
+            <w:color w:val="000000"/>
+            <w:szCs w:val="24"/>
+          </w:rPr>
+          <w:t xml:space="preserve"> in the </w:t>
+        </w:r>
+        <w:proofErr w:type="spellStart"/>
+        <w:r>
+          <w:rPr>
+            <w:rFonts w:cs="Times New Roman"/>
+            <w:color w:val="000000"/>
+            <w:szCs w:val="24"/>
+          </w:rPr>
+          <w:t>Zotero</w:t>
+        </w:r>
+        <w:proofErr w:type="spellEnd"/>
+        <w:r>
+          <w:rPr>
+            <w:rFonts w:cs="Times New Roman"/>
+            <w:color w:val="000000"/>
+            <w:szCs w:val="24"/>
+          </w:rPr>
+          <w:t xml:space="preserve"> toolbar.</w:t>
+        </w:r>
       </w:ins>
-      <w:r>
-        <w:rPr>
-          <w:rFonts w:cs="Times New Roman"/>
-          <w:color w:val="000000"/>
-          <w:szCs w:val="24"/>
-          <w:lang w:val="en-GB"/>
-        </w:rPr>
-        <w:t>Retrieved</w:t>
-      </w:r>
-      <w:r>
-        <w:rPr>
-          <w:rFonts w:cs="Times New Roman"/>
-          <w:color w:val="000000"/>
-          <w:szCs w:val="24"/>
-        </w:rPr>
-        <w:t xml:space="preserve"> August 31, 2018, from goo.gl/SbUuNe</w:t>
-      </w:r>
+      <w:del w:id="123" w:author="Olivia Imner" w:date="2018-12-02T11:14:00Z">
+        <w:r>
+          <w:rPr>
+            <w:rFonts w:cs="Times New Roman"/>
+            <w:color w:val="000000"/>
+            <w:szCs w:val="24"/>
+          </w:rPr>
+          <w:delText>Businessreflex. (2016, December 2). E-learning – mer lärande på effektivare sätt? Retrieved August 31, 2018, from goo.gl/SbUuNe</w:delText>
+        </w:r>
+      </w:del>
     </w:p>
     <w:p>
       <w:pPr>
@@ -10927,19 +11366,22 @@
         <w:autoSpaceDN w:val="0"/>
         <w:adjustRightInd w:val="0"/>
         <w:rPr>
+          <w:del w:id="124" w:author="Olivia Imner" w:date="2018-12-02T11:14:00Z"/>
           <w:rFonts w:cs="Times New Roman"/>
           <w:color w:val="000000"/>
           <w:szCs w:val="24"/>
         </w:rPr>
       </w:pPr>
-      <w:r>
-        <w:rPr>
-          <w:rFonts w:cs="Times New Roman"/>
-          <w:color w:val="000000"/>
-          <w:szCs w:val="24"/>
-        </w:rPr>
-        <w:t>Carlberg, N. (2017, March 5). Branschanalys e-learning Sverige 2015. Retrieved October 7, 2018, from goo.gl/ZU9VLM</w:t>
-      </w:r>
+      <w:del w:id="125" w:author="Olivia Imner" w:date="2018-12-02T11:14:00Z">
+        <w:r>
+          <w:rPr>
+            <w:rFonts w:cs="Times New Roman"/>
+            <w:color w:val="000000"/>
+            <w:szCs w:val="24"/>
+          </w:rPr>
+          <w:delText>Carlberg, N. (2017, March 5). Branschanalys e-learning Sverige 2015. Retrieved October 7, 2018, from goo.gl/ZU9VLM</w:delText>
+        </w:r>
+      </w:del>
     </w:p>
     <w:p>
       <w:pPr>
@@ -10948,37 +11390,40 @@
         <w:autoSpaceDN w:val="0"/>
         <w:adjustRightInd w:val="0"/>
         <w:rPr>
+          <w:del w:id="126" w:author="Olivia Imner" w:date="2018-12-02T11:14:00Z"/>
           <w:rFonts w:cs="Times New Roman"/>
           <w:color w:val="000000"/>
           <w:szCs w:val="24"/>
         </w:rPr>
       </w:pPr>
-      <w:r>
-        <w:rPr>
-          <w:rFonts w:cs="Times New Roman"/>
-          <w:color w:val="000000"/>
-          <w:szCs w:val="24"/>
-        </w:rPr>
-        <w:t xml:space="preserve">Clark, R. C., &amp; Mayer, R. E. (2012). </w:t>
-      </w:r>
-      <w:r>
-        <w:rPr>
-          <w:rFonts w:cs="Times New Roman"/>
-          <w:i/>
-          <w:iCs/>
-          <w:color w:val="000000"/>
-          <w:szCs w:val="24"/>
-        </w:rPr>
-        <w:t>Scenario-based e-Learning: Evidence-Based Guidelines for Online Workforce Learning</w:t>
-      </w:r>
-      <w:r>
-        <w:rPr>
-          <w:rFonts w:cs="Times New Roman"/>
-          <w:color w:val="000000"/>
-          <w:szCs w:val="24"/>
-        </w:rPr>
-        <w:t>. John Wiley &amp; Sons.</w:t>
-      </w:r>
+      <w:del w:id="127" w:author="Olivia Imner" w:date="2018-12-02T11:14:00Z">
+        <w:r>
+          <w:rPr>
+            <w:rFonts w:cs="Times New Roman"/>
+            <w:color w:val="000000"/>
+            <w:szCs w:val="24"/>
+          </w:rPr>
+          <w:delText xml:space="preserve">Clark, R. C., &amp; Mayer, R. E. (2012). </w:delText>
+        </w:r>
+        <w:r>
+          <w:rPr>
+            <w:rFonts w:cs="Times New Roman"/>
+            <w:i/>
+            <w:iCs/>
+            <w:color w:val="000000"/>
+            <w:szCs w:val="24"/>
+          </w:rPr>
+          <w:delText>Scenario-based e-Learning: Evidence-Based Guidelines for Online Workforce Learning</w:delText>
+        </w:r>
+        <w:r>
+          <w:rPr>
+            <w:rFonts w:cs="Times New Roman"/>
+            <w:color w:val="000000"/>
+            <w:szCs w:val="24"/>
+          </w:rPr>
+          <w:delText>. John Wiley &amp; Sons.</w:delText>
+        </w:r>
+      </w:del>
     </w:p>
     <w:p>
       <w:pPr>
@@ -10987,55 +11432,81 @@
         <w:autoSpaceDN w:val="0"/>
         <w:adjustRightInd w:val="0"/>
         <w:rPr>
+          <w:del w:id="128" w:author="Olivia Imner" w:date="2018-12-02T11:14:00Z"/>
           <w:rFonts w:cs="Times New Roman"/>
           <w:color w:val="000000"/>
           <w:szCs w:val="24"/>
-        </w:rPr>
-      </w:pPr>
-      <w:r>
-        <w:rPr>
-          <w:rFonts w:cs="Times New Roman"/>
-          <w:color w:val="000000"/>
-          <w:szCs w:val="24"/>
-        </w:rPr>
-        <w:t xml:space="preserve">Conole, G., Dyke, M., Oliver, M., &amp; Seale, J. (2004). Mapping pedagogy and tools for effective learning design. </w:t>
-      </w:r>
-      <w:r>
-        <w:rPr>
-          <w:rFonts w:cs="Times New Roman"/>
-          <w:i/>
-          <w:iCs/>
-          <w:color w:val="000000"/>
-          <w:szCs w:val="24"/>
-        </w:rPr>
-        <w:t>Computers &amp; Education</w:t>
-      </w:r>
-      <w:r>
-        <w:rPr>
-          <w:rFonts w:cs="Times New Roman"/>
-          <w:color w:val="000000"/>
-          <w:szCs w:val="24"/>
-        </w:rPr>
-        <w:t xml:space="preserve">, </w:t>
-      </w:r>
-      <w:r>
-        <w:rPr>
-          <w:rFonts w:cs="Times New Roman"/>
-          <w:i/>
-          <w:iCs/>
-          <w:color w:val="000000"/>
-          <w:szCs w:val="24"/>
-        </w:rPr>
-        <w:t>43</w:t>
-      </w:r>
-      <w:r>
-        <w:rPr>
-          <w:rFonts w:cs="Times New Roman"/>
-          <w:color w:val="000000"/>
-          <w:szCs w:val="24"/>
-        </w:rPr>
-        <w:t>(1–2), 17–33. https://doi.org/10.1016/j.compedu.2003.12.018</w:t>
-      </w:r>
+          <w:rPrChange w:id="129" w:author="Olivia Imner" w:date="2018-12-02T18:34:00Z">
+            <w:rPr>
+              <w:del w:id="130" w:author="Olivia Imner" w:date="2018-12-02T11:14:00Z"/>
+              <w:rFonts w:cs="Times New Roman"/>
+              <w:color w:val="000000"/>
+              <w:szCs w:val="24"/>
+            </w:rPr>
+          </w:rPrChange>
+        </w:rPr>
+      </w:pPr>
+      <w:del w:id="131" w:author="Olivia Imner" w:date="2018-12-02T11:14:00Z">
+        <w:r>
+          <w:rPr>
+            <w:rFonts w:cs="Times New Roman"/>
+            <w:color w:val="000000"/>
+            <w:szCs w:val="24"/>
+          </w:rPr>
+          <w:delText xml:space="preserve">Conole, G., Dyke, M., Oliver, M., &amp; Seale, J. (2004). Mapping pedagogy and tools for effective learning design. </w:delText>
+        </w:r>
+        <w:r>
+          <w:rPr>
+            <w:rFonts w:cs="Times New Roman"/>
+            <w:i/>
+            <w:iCs/>
+            <w:color w:val="000000"/>
+            <w:szCs w:val="24"/>
+          </w:rPr>
+          <w:delText>Computers &amp; Education</w:delText>
+        </w:r>
+        <w:r>
+          <w:rPr>
+            <w:rFonts w:cs="Times New Roman"/>
+            <w:color w:val="000000"/>
+            <w:szCs w:val="24"/>
+          </w:rPr>
+          <w:delText xml:space="preserve">, </w:delText>
+        </w:r>
+        <w:r>
+          <w:rPr>
+            <w:rFonts w:cs="Times New Roman"/>
+            <w:i/>
+            <w:iCs/>
+            <w:color w:val="000000"/>
+            <w:szCs w:val="24"/>
+          </w:rPr>
+          <w:delText>43</w:delText>
+        </w:r>
+        <w:r>
+          <w:rPr>
+            <w:rFonts w:cs="Times New Roman"/>
+            <w:color w:val="000000"/>
+            <w:szCs w:val="24"/>
+          </w:rPr>
+          <w:delText>(1–2), 17–33. https://doi.org/10.1016/j.compedu.2003.12.</w:delText>
+        </w:r>
+        <w:r>
+          <w:rPr>
+            <w:rFonts w:cs="Times New Roman"/>
+            <w:color w:val="000000"/>
+            <w:szCs w:val="24"/>
+            <w:rPrChange w:id="132" w:author="Olivia Imner" w:date="2018-12-02T18:34:00Z">
+              <w:rPr>
+                <w:rFonts w:cs="Times New Roman"/>
+                <w:color w:val="000000"/>
+                <w:szCs w:val="24"/>
+              </w:rPr>
+            </w:rPrChange>
+          </w:rPr>
+          <w:delText>018</w:delText>
+        </w:r>
+      </w:del>
     </w:p>
     <w:p>
       <w:pPr>
@@ -11044,37 +11515,71 @@
         <w:autoSpaceDN w:val="0"/>
         <w:adjustRightInd w:val="0"/>
         <w:rPr>
+          <w:del w:id="133" w:author="Olivia Imner" w:date="2018-12-02T11:14:00Z"/>
           <w:rFonts w:cs="Times New Roman"/>
           <w:color w:val="000000"/>
           <w:szCs w:val="24"/>
-        </w:rPr>
-      </w:pPr>
-      <w:r>
-        <w:rPr>
-          <w:rFonts w:cs="Times New Roman"/>
-          <w:color w:val="000000"/>
-          <w:szCs w:val="24"/>
-        </w:rPr>
-        <w:t xml:space="preserve">Conole, Gráinne. (2010). </w:t>
-      </w:r>
-      <w:r>
-        <w:rPr>
-          <w:rFonts w:cs="Times New Roman"/>
-          <w:i/>
-          <w:iCs/>
-          <w:color w:val="000000"/>
-          <w:szCs w:val="24"/>
-        </w:rPr>
-        <w:t>Review of Pedagogical Models and their use in e-learning</w:t>
-      </w:r>
-      <w:r>
-        <w:rPr>
-          <w:rFonts w:cs="Times New Roman"/>
-          <w:color w:val="000000"/>
-          <w:szCs w:val="24"/>
-        </w:rPr>
-        <w:t>. Milton Keynes: Open University. Retrieved from goo.gl/AfBK7R</w:t>
-      </w:r>
+          <w:rPrChange w:id="134" w:author="Olivia Imner" w:date="2018-12-02T18:34:00Z">
+            <w:rPr>
+              <w:del w:id="135" w:author="Olivia Imner" w:date="2018-12-02T11:14:00Z"/>
+              <w:rFonts w:cs="Times New Roman"/>
+              <w:color w:val="000000"/>
+              <w:szCs w:val="24"/>
+            </w:rPr>
+          </w:rPrChange>
+        </w:rPr>
+      </w:pPr>
+      <w:del w:id="136" w:author="Olivia Imner" w:date="2018-12-02T11:14:00Z">
+        <w:r>
+          <w:rPr>
+            <w:rFonts w:cs="Times New Roman"/>
+            <w:color w:val="000000"/>
+            <w:szCs w:val="24"/>
+            <w:rPrChange w:id="137" w:author="Olivia Imner" w:date="2018-12-02T18:34:00Z">
+              <w:rPr>
+                <w:rFonts w:cs="Times New Roman"/>
+                <w:color w:val="000000"/>
+                <w:szCs w:val="24"/>
+              </w:rPr>
+            </w:rPrChange>
+          </w:rPr>
+          <w:delText xml:space="preserve">Conole, Gráinne. (2010). </w:delText>
+        </w:r>
+        <w:r>
+          <w:rPr>
+            <w:rFonts w:cs="Times New Roman"/>
+            <w:i/>
+            <w:iCs/>
+            <w:color w:val="000000"/>
+            <w:szCs w:val="24"/>
+            <w:rPrChange w:id="138" w:author="Olivia Imner" w:date="2018-12-02T18:34:00Z">
+              <w:rPr>
+                <w:rFonts w:cs="Times New Roman"/>
+                <w:i/>
+                <w:iCs/>
+                <w:color w:val="000000"/>
+                <w:szCs w:val="24"/>
+              </w:rPr>
+            </w:rPrChange>
+          </w:rPr>
+          <w:delText>Review of Pedagogical Models and their use in e-learning</w:delText>
+        </w:r>
+        <w:r>
+          <w:rPr>
+            <w:rFonts w:cs="Times New Roman"/>
+            <w:color w:val="000000"/>
+            <w:szCs w:val="24"/>
+            <w:rPrChange w:id="139" w:author="Olivia Imner" w:date="2018-12-02T18:34:00Z">
+              <w:rPr>
+                <w:rFonts w:cs="Times New Roman"/>
+                <w:color w:val="000000"/>
+                <w:szCs w:val="24"/>
+              </w:rPr>
+            </w:rPrChange>
+          </w:rPr>
+          <w:delText>. Milton Keynes: Open University. Retrieved from goo.gl/AfBK7R</w:delText>
+        </w:r>
+      </w:del>
     </w:p>
     <w:p>
       <w:pPr>
@@ -11083,37 +11588,71 @@
         <w:autoSpaceDN w:val="0"/>
         <w:adjustRightInd w:val="0"/>
         <w:rPr>
+          <w:del w:id="140" w:author="Olivia Imner" w:date="2018-12-02T11:14:00Z"/>
           <w:rFonts w:cs="Times New Roman"/>
           <w:color w:val="000000"/>
           <w:szCs w:val="24"/>
-        </w:rPr>
-      </w:pPr>
-      <w:r>
-        <w:rPr>
-          <w:rFonts w:cs="Times New Roman"/>
-          <w:color w:val="000000"/>
-          <w:szCs w:val="24"/>
-        </w:rPr>
-        <w:t xml:space="preserve">Dabbagh, N. (2005). Pedagogical models for E-Learning: A theory-based design framework. In </w:t>
-      </w:r>
-      <w:r>
-        <w:rPr>
-          <w:rFonts w:cs="Times New Roman"/>
-          <w:i/>
-          <w:iCs/>
-          <w:color w:val="000000"/>
-          <w:szCs w:val="24"/>
-        </w:rPr>
-        <w:t>In International Journal of Technology in Teaching and Learning</w:t>
-      </w:r>
-      <w:r>
-        <w:rPr>
-          <w:rFonts w:cs="Times New Roman"/>
-          <w:color w:val="000000"/>
-          <w:szCs w:val="24"/>
-        </w:rPr>
-        <w:t xml:space="preserve"> (pp. 25–44).</w:t>
-      </w:r>
+          <w:rPrChange w:id="141" w:author="Olivia Imner" w:date="2018-12-02T18:34:00Z">
+            <w:rPr>
+              <w:del w:id="142" w:author="Olivia Imner" w:date="2018-12-02T11:14:00Z"/>
+              <w:rFonts w:cs="Times New Roman"/>
+              <w:color w:val="000000"/>
+              <w:szCs w:val="24"/>
+            </w:rPr>
+          </w:rPrChange>
+        </w:rPr>
+      </w:pPr>
+      <w:del w:id="143" w:author="Olivia Imner" w:date="2018-12-02T11:14:00Z">
+        <w:r>
+          <w:rPr>
+            <w:rFonts w:cs="Times New Roman"/>
+            <w:color w:val="000000"/>
+            <w:szCs w:val="24"/>
+            <w:rPrChange w:id="144" w:author="Olivia Imner" w:date="2018-12-02T18:34:00Z">
+              <w:rPr>
+                <w:rFonts w:cs="Times New Roman"/>
+                <w:color w:val="000000"/>
+                <w:szCs w:val="24"/>
+              </w:rPr>
+            </w:rPrChange>
+          </w:rPr>
+          <w:delText xml:space="preserve">Dabbagh, N. (2005). Pedagogical models for E-Learning: A theory-based design framework. In </w:delText>
+        </w:r>
+        <w:r>
+          <w:rPr>
+            <w:rFonts w:cs="Times New Roman"/>
+            <w:i/>
+            <w:iCs/>
+            <w:color w:val="000000"/>
+            <w:szCs w:val="24"/>
+            <w:rPrChange w:id="145" w:author="Olivia Imner" w:date="2018-12-02T18:34:00Z">
+              <w:rPr>
+                <w:rFonts w:cs="Times New Roman"/>
+                <w:i/>
+                <w:iCs/>
+                <w:color w:val="000000"/>
+                <w:szCs w:val="24"/>
+              </w:rPr>
+            </w:rPrChange>
+          </w:rPr>
+          <w:delText>In International Journal of Technology in Teaching and Learning</w:delText>
+        </w:r>
+        <w:r>
+          <w:rPr>
+            <w:rFonts w:cs="Times New Roman"/>
+            <w:color w:val="000000"/>
+            <w:szCs w:val="24"/>
+            <w:rPrChange w:id="146" w:author="Olivia Imner" w:date="2018-12-02T18:34:00Z">
+              <w:rPr>
+                <w:rFonts w:cs="Times New Roman"/>
+                <w:color w:val="000000"/>
+                <w:szCs w:val="24"/>
+              </w:rPr>
+            </w:rPrChange>
+          </w:rPr>
+          <w:delText xml:space="preserve"> (pp. 25–44).</w:delText>
+        </w:r>
+      </w:del>
     </w:p>
     <w:p>
       <w:pPr>
@@ -11122,55 +11661,105 @@
         <w:autoSpaceDN w:val="0"/>
         <w:adjustRightInd w:val="0"/>
         <w:rPr>
+          <w:del w:id="147" w:author="Olivia Imner" w:date="2018-12-02T11:14:00Z"/>
           <w:rFonts w:cs="Times New Roman"/>
           <w:color w:val="000000"/>
           <w:szCs w:val="24"/>
-        </w:rPr>
-      </w:pPr>
-      <w:r>
-        <w:rPr>
-          <w:rFonts w:cs="Times New Roman"/>
-          <w:color w:val="000000"/>
-          <w:szCs w:val="24"/>
-        </w:rPr>
-        <w:t xml:space="preserve">Dalsgaard, C. (2005). Pedagogical quality in e-learning. </w:t>
-      </w:r>
-      <w:r>
-        <w:rPr>
-          <w:rFonts w:cs="Times New Roman"/>
-          <w:i/>
-          <w:iCs/>
-          <w:color w:val="000000"/>
-          <w:szCs w:val="24"/>
-        </w:rPr>
-        <w:t>Eleed</w:t>
-      </w:r>
-      <w:r>
-        <w:rPr>
-          <w:rFonts w:cs="Times New Roman"/>
-          <w:color w:val="000000"/>
-          <w:szCs w:val="24"/>
-        </w:rPr>
-        <w:t xml:space="preserve">, </w:t>
-      </w:r>
-      <w:r>
-        <w:rPr>
-          <w:rFonts w:cs="Times New Roman"/>
-          <w:i/>
-          <w:iCs/>
-          <w:color w:val="000000"/>
-          <w:szCs w:val="24"/>
-        </w:rPr>
-        <w:t>1</w:t>
-      </w:r>
-      <w:r>
-        <w:rPr>
-          <w:rFonts w:cs="Times New Roman"/>
-          <w:color w:val="000000"/>
-          <w:szCs w:val="24"/>
-        </w:rPr>
-        <w:t>(1). Retrieved from https://eleed.campussource.de/archive/1/78/index_html</w:t>
-      </w:r>
+          <w:rPrChange w:id="148" w:author="Olivia Imner" w:date="2018-12-02T18:34:00Z">
+            <w:rPr>
+              <w:del w:id="149" w:author="Olivia Imner" w:date="2018-12-02T11:14:00Z"/>
+              <w:rFonts w:cs="Times New Roman"/>
+              <w:color w:val="000000"/>
+              <w:szCs w:val="24"/>
+            </w:rPr>
+          </w:rPrChange>
+        </w:rPr>
+      </w:pPr>
+      <w:del w:id="150" w:author="Olivia Imner" w:date="2018-12-02T11:14:00Z">
+        <w:r>
+          <w:rPr>
+            <w:rFonts w:cs="Times New Roman"/>
+            <w:color w:val="000000"/>
+            <w:szCs w:val="24"/>
+            <w:rPrChange w:id="151" w:author="Olivia Imner" w:date="2018-12-02T18:34:00Z">
+              <w:rPr>
+                <w:rFonts w:cs="Times New Roman"/>
+                <w:color w:val="000000"/>
+                <w:szCs w:val="24"/>
+              </w:rPr>
+            </w:rPrChange>
+          </w:rPr>
+          <w:delText xml:space="preserve">Dalsgaard, C. (2005). Pedagogical quality in e-learning. </w:delText>
+        </w:r>
+        <w:r>
+          <w:rPr>
+            <w:rFonts w:cs="Times New Roman"/>
+            <w:i/>
+            <w:iCs/>
+            <w:color w:val="000000"/>
+            <w:szCs w:val="24"/>
+            <w:rPrChange w:id="152" w:author="Olivia Imner" w:date="2018-12-02T18:34:00Z">
+              <w:rPr>
+                <w:rFonts w:cs="Times New Roman"/>
+                <w:i/>
+                <w:iCs/>
+                <w:color w:val="000000"/>
+                <w:szCs w:val="24"/>
+              </w:rPr>
+            </w:rPrChange>
+          </w:rPr>
+          <w:delText>Eleed</w:delText>
+        </w:r>
+        <w:r>
+          <w:rPr>
+            <w:rFonts w:cs="Times New Roman"/>
+            <w:color w:val="000000"/>
+            <w:szCs w:val="24"/>
+            <w:rPrChange w:id="153" w:author="Olivia Imner" w:date="2018-12-02T18:34:00Z">
+              <w:rPr>
+                <w:rFonts w:cs="Times New Roman"/>
+                <w:color w:val="000000"/>
+                <w:szCs w:val="24"/>
+              </w:rPr>
+            </w:rPrChange>
+          </w:rPr>
+          <w:delText xml:space="preserve">, </w:delText>
+        </w:r>
+        <w:r>
+          <w:rPr>
+            <w:rFonts w:cs="Times New Roman"/>
+            <w:i/>
+            <w:iCs/>
+            <w:color w:val="000000"/>
+            <w:szCs w:val="24"/>
+            <w:rPrChange w:id="154" w:author="Olivia Imner" w:date="2018-12-02T18:34:00Z">
+              <w:rPr>
+                <w:rFonts w:cs="Times New Roman"/>
+                <w:i/>
+                <w:iCs/>
+                <w:color w:val="000000"/>
+                <w:szCs w:val="24"/>
+              </w:rPr>
+            </w:rPrChange>
+          </w:rPr>
+          <w:delText>1</w:delText>
+        </w:r>
+        <w:r>
+          <w:rPr>
+            <w:rFonts w:cs="Times New Roman"/>
+            <w:color w:val="000000"/>
+            <w:szCs w:val="24"/>
+            <w:rPrChange w:id="155" w:author="Olivia Imner" w:date="2018-12-02T18:34:00Z">
+              <w:rPr>
+                <w:rFonts w:cs="Times New Roman"/>
+                <w:color w:val="000000"/>
+                <w:szCs w:val="24"/>
+              </w:rPr>
+            </w:rPrChange>
+          </w:rPr>
+          <w:delText>(1). Retrieved from https://eleed.campussource.de/archive/1/78/index_html</w:delText>
+        </w:r>
+      </w:del>
     </w:p>
     <w:p>
       <w:pPr>
@@ -11179,55 +11768,105 @@
         <w:autoSpaceDN w:val="0"/>
         <w:adjustRightInd w:val="0"/>
         <w:rPr>
+          <w:del w:id="156" w:author="Olivia Imner" w:date="2018-12-02T11:14:00Z"/>
           <w:rFonts w:cs="Times New Roman"/>
           <w:color w:val="000000"/>
           <w:szCs w:val="24"/>
-        </w:rPr>
-      </w:pPr>
-      <w:r>
-        <w:rPr>
-          <w:rFonts w:cs="Times New Roman"/>
-          <w:color w:val="000000"/>
-          <w:szCs w:val="24"/>
-        </w:rPr>
-        <w:t xml:space="preserve">de Jong, N., Verstegen, D. M. L., Tan, F. E. S., &amp; O’Connor, S. J. (2013). A comparison of classroom and online asynchronous problem-based learning for students undertaking statistics training as part of a Public Health Masters degree. </w:t>
-      </w:r>
-      <w:r>
-        <w:rPr>
-          <w:rFonts w:cs="Times New Roman"/>
-          <w:i/>
-          <w:iCs/>
-          <w:color w:val="000000"/>
-          <w:szCs w:val="24"/>
-        </w:rPr>
-        <w:t>Advances in Health Sciences Education: Theory and Practice</w:t>
-      </w:r>
-      <w:r>
-        <w:rPr>
-          <w:rFonts w:cs="Times New Roman"/>
-          <w:color w:val="000000"/>
-          <w:szCs w:val="24"/>
-        </w:rPr>
-        <w:t xml:space="preserve">, </w:t>
-      </w:r>
-      <w:r>
-        <w:rPr>
-          <w:rFonts w:cs="Times New Roman"/>
-          <w:i/>
-          <w:iCs/>
-          <w:color w:val="000000"/>
-          <w:szCs w:val="24"/>
-        </w:rPr>
-        <w:t>18</w:t>
-      </w:r>
-      <w:r>
-        <w:rPr>
-          <w:rFonts w:cs="Times New Roman"/>
-          <w:color w:val="000000"/>
-          <w:szCs w:val="24"/>
-        </w:rPr>
-        <w:t>(2), 245–264. https://doi.org/10.1007/s10459-012-9368-x</w:t>
-      </w:r>
+          <w:rPrChange w:id="157" w:author="Olivia Imner" w:date="2018-12-02T18:34:00Z">
+            <w:rPr>
+              <w:del w:id="158" w:author="Olivia Imner" w:date="2018-12-02T11:14:00Z"/>
+              <w:rFonts w:cs="Times New Roman"/>
+              <w:color w:val="000000"/>
+              <w:szCs w:val="24"/>
+            </w:rPr>
+          </w:rPrChange>
+        </w:rPr>
+      </w:pPr>
+      <w:del w:id="159" w:author="Olivia Imner" w:date="2018-12-02T11:14:00Z">
+        <w:r>
+          <w:rPr>
+            <w:rFonts w:cs="Times New Roman"/>
+            <w:color w:val="000000"/>
+            <w:szCs w:val="24"/>
+            <w:rPrChange w:id="160" w:author="Olivia Imner" w:date="2018-12-02T18:34:00Z">
+              <w:rPr>
+                <w:rFonts w:cs="Times New Roman"/>
+                <w:color w:val="000000"/>
+                <w:szCs w:val="24"/>
+              </w:rPr>
+            </w:rPrChange>
+          </w:rPr>
+          <w:delText xml:space="preserve">de Jong, N., Verstegen, D. M. L., Tan, F. E. S., &amp; O’Connor, S. J. (2013). A comparison of classroom and online asynchronous problem-based learning for students undertaking statistics training as part of a Public Health Masters degree. </w:delText>
+        </w:r>
+        <w:r>
+          <w:rPr>
+            <w:rFonts w:cs="Times New Roman"/>
+            <w:i/>
+            <w:iCs/>
+            <w:color w:val="000000"/>
+            <w:szCs w:val="24"/>
+            <w:rPrChange w:id="161" w:author="Olivia Imner" w:date="2018-12-02T18:34:00Z">
+              <w:rPr>
+                <w:rFonts w:cs="Times New Roman"/>
+                <w:i/>
+                <w:iCs/>
+                <w:color w:val="000000"/>
+                <w:szCs w:val="24"/>
+              </w:rPr>
+            </w:rPrChange>
+          </w:rPr>
+          <w:delText>Advances in Health Sciences Education: Theory and Practice</w:delText>
+        </w:r>
+        <w:r>
+          <w:rPr>
+            <w:rFonts w:cs="Times New Roman"/>
+            <w:color w:val="000000"/>
+            <w:szCs w:val="24"/>
+            <w:rPrChange w:id="162" w:author="Olivia Imner" w:date="2018-12-02T18:34:00Z">
+              <w:rPr>
+                <w:rFonts w:cs="Times New Roman"/>
+                <w:color w:val="000000"/>
+                <w:szCs w:val="24"/>
+              </w:rPr>
+            </w:rPrChange>
+          </w:rPr>
+          <w:delText xml:space="preserve">, </w:delText>
+        </w:r>
+        <w:r>
+          <w:rPr>
+            <w:rFonts w:cs="Times New Roman"/>
+            <w:i/>
+            <w:iCs/>
+            <w:color w:val="000000"/>
+            <w:szCs w:val="24"/>
+            <w:rPrChange w:id="163" w:author="Olivia Imner" w:date="2018-12-02T18:34:00Z">
+              <w:rPr>
+                <w:rFonts w:cs="Times New Roman"/>
+                <w:i/>
+                <w:iCs/>
+                <w:color w:val="000000"/>
+                <w:szCs w:val="24"/>
+              </w:rPr>
+            </w:rPrChange>
+          </w:rPr>
+          <w:delText>18</w:delText>
+        </w:r>
+        <w:r>
+          <w:rPr>
+            <w:rFonts w:cs="Times New Roman"/>
+            <w:color w:val="000000"/>
+            <w:szCs w:val="24"/>
+            <w:rPrChange w:id="164" w:author="Olivia Imner" w:date="2018-12-02T18:34:00Z">
+              <w:rPr>
+                <w:rFonts w:cs="Times New Roman"/>
+                <w:color w:val="000000"/>
+                <w:szCs w:val="24"/>
+              </w:rPr>
+            </w:rPrChange>
+          </w:rPr>
+          <w:delText>(2), 245–264. https://doi.org/10.1007/s10459-012-9368-x</w:delText>
+        </w:r>
+      </w:del>
     </w:p>
     <w:p>
       <w:pPr>
@@ -11236,37 +11875,71 @@
         <w:autoSpaceDN w:val="0"/>
         <w:adjustRightInd w:val="0"/>
         <w:rPr>
+          <w:del w:id="165" w:author="Olivia Imner" w:date="2018-12-02T11:14:00Z"/>
           <w:rFonts w:cs="Times New Roman"/>
           <w:color w:val="000000"/>
           <w:szCs w:val="24"/>
-        </w:rPr>
-      </w:pPr>
-      <w:r>
-        <w:rPr>
-          <w:rFonts w:cs="Times New Roman"/>
-          <w:color w:val="000000"/>
-          <w:szCs w:val="24"/>
-        </w:rPr>
-        <w:t xml:space="preserve">Engeström, Y. (1987). </w:t>
-      </w:r>
-      <w:r>
-        <w:rPr>
-          <w:rFonts w:cs="Times New Roman"/>
-          <w:i/>
-          <w:iCs/>
-          <w:color w:val="000000"/>
-          <w:szCs w:val="24"/>
-        </w:rPr>
-        <w:t>Learning by expanding: An activity-theoretical approach to developmental research</w:t>
-      </w:r>
-      <w:r>
-        <w:rPr>
-          <w:rFonts w:cs="Times New Roman"/>
-          <w:color w:val="000000"/>
-          <w:szCs w:val="24"/>
-        </w:rPr>
-        <w:t>. p. 78.</w:t>
-      </w:r>
+          <w:rPrChange w:id="166" w:author="Olivia Imner" w:date="2018-12-02T18:34:00Z">
+            <w:rPr>
+              <w:del w:id="167" w:author="Olivia Imner" w:date="2018-12-02T11:14:00Z"/>
+              <w:rFonts w:cs="Times New Roman"/>
+              <w:color w:val="000000"/>
+              <w:szCs w:val="24"/>
+            </w:rPr>
+          </w:rPrChange>
+        </w:rPr>
+      </w:pPr>
+      <w:del w:id="168" w:author="Olivia Imner" w:date="2018-12-02T11:14:00Z">
+        <w:r>
+          <w:rPr>
+            <w:rFonts w:cs="Times New Roman"/>
+            <w:color w:val="000000"/>
+            <w:szCs w:val="24"/>
+            <w:rPrChange w:id="169" w:author="Olivia Imner" w:date="2018-12-02T18:34:00Z">
+              <w:rPr>
+                <w:rFonts w:cs="Times New Roman"/>
+                <w:color w:val="000000"/>
+                <w:szCs w:val="24"/>
+              </w:rPr>
+            </w:rPrChange>
+          </w:rPr>
+          <w:delText xml:space="preserve">Engeström, Y. (1987). </w:delText>
+        </w:r>
+        <w:r>
+          <w:rPr>
+            <w:rFonts w:cs="Times New Roman"/>
+            <w:i/>
+            <w:iCs/>
+            <w:color w:val="000000"/>
+            <w:szCs w:val="24"/>
+            <w:rPrChange w:id="170" w:author="Olivia Imner" w:date="2018-12-02T18:34:00Z">
+              <w:rPr>
+                <w:rFonts w:cs="Times New Roman"/>
+                <w:i/>
+                <w:iCs/>
+                <w:color w:val="000000"/>
+                <w:szCs w:val="24"/>
+              </w:rPr>
+            </w:rPrChange>
+          </w:rPr>
+          <w:delText>Learning by expanding: An activity-theoretical approach to developmental research</w:delText>
+        </w:r>
+        <w:r>
+          <w:rPr>
+            <w:rFonts w:cs="Times New Roman"/>
+            <w:color w:val="000000"/>
+            <w:szCs w:val="24"/>
+            <w:rPrChange w:id="171" w:author="Olivia Imner" w:date="2018-12-02T18:34:00Z">
+              <w:rPr>
+                <w:rFonts w:cs="Times New Roman"/>
+                <w:color w:val="000000"/>
+                <w:szCs w:val="24"/>
+              </w:rPr>
+            </w:rPrChange>
+          </w:rPr>
+          <w:delText>. p. 78.</w:delText>
+        </w:r>
+      </w:del>
     </w:p>
     <w:p>
       <w:pPr>
@@ -11275,38 +11948,71 @@
         <w:autoSpaceDN w:val="0"/>
         <w:adjustRightInd w:val="0"/>
         <w:rPr>
+          <w:del w:id="172" w:author="Olivia Imner" w:date="2018-12-02T11:14:00Z"/>
           <w:rFonts w:cs="Times New Roman"/>
           <w:color w:val="000000"/>
           <w:szCs w:val="24"/>
-        </w:rPr>
-      </w:pPr>
-      <w:r>
-        <w:rPr>
-          <w:rFonts w:cs="Times New Roman"/>
-          <w:color w:val="000000"/>
-          <w:szCs w:val="24"/>
-        </w:rPr>
-        <w:lastRenderedPageBreak/>
-        <w:t xml:space="preserve">European Union Reference Laboratories. (2001). </w:t>
-      </w:r>
-      <w:r>
-        <w:rPr>
-          <w:rFonts w:cs="Times New Roman"/>
-          <w:i/>
-          <w:iCs/>
-          <w:color w:val="000000"/>
-          <w:szCs w:val="24"/>
-        </w:rPr>
-        <w:t>eLearning : Designing Tomorrow’s Education An Interim Report</w:t>
-      </w:r>
-      <w:r>
-        <w:rPr>
-          <w:rFonts w:cs="Times New Roman"/>
-          <w:color w:val="000000"/>
-          <w:szCs w:val="24"/>
-        </w:rPr>
-        <w:t>. International Co-operation Europe Ltd: Commission Of The European Communities. Retrieved from goo.gl/nhn8QH</w:t>
-      </w:r>
+          <w:rPrChange w:id="173" w:author="Olivia Imner" w:date="2018-12-02T18:34:00Z">
+            <w:rPr>
+              <w:del w:id="174" w:author="Olivia Imner" w:date="2018-12-02T11:14:00Z"/>
+              <w:rFonts w:cs="Times New Roman"/>
+              <w:color w:val="000000"/>
+              <w:szCs w:val="24"/>
+            </w:rPr>
+          </w:rPrChange>
+        </w:rPr>
+      </w:pPr>
+      <w:del w:id="175" w:author="Olivia Imner" w:date="2018-12-02T11:14:00Z">
+        <w:r>
+          <w:rPr>
+            <w:rFonts w:cs="Times New Roman"/>
+            <w:color w:val="000000"/>
+            <w:szCs w:val="24"/>
+            <w:rPrChange w:id="176" w:author="Olivia Imner" w:date="2018-12-02T18:34:00Z">
+              <w:rPr>
+                <w:rFonts w:cs="Times New Roman"/>
+                <w:color w:val="000000"/>
+                <w:szCs w:val="24"/>
+              </w:rPr>
+            </w:rPrChange>
+          </w:rPr>
+          <w:delText xml:space="preserve">European Union Reference Laboratories. (2001). </w:delText>
+        </w:r>
+        <w:r>
+          <w:rPr>
+            <w:rFonts w:cs="Times New Roman"/>
+            <w:i/>
+            <w:iCs/>
+            <w:color w:val="000000"/>
+            <w:szCs w:val="24"/>
+            <w:rPrChange w:id="177" w:author="Olivia Imner" w:date="2018-12-02T18:34:00Z">
+              <w:rPr>
+                <w:rFonts w:cs="Times New Roman"/>
+                <w:i/>
+                <w:iCs/>
+                <w:color w:val="000000"/>
+                <w:szCs w:val="24"/>
+              </w:rPr>
+            </w:rPrChange>
+          </w:rPr>
+          <w:delText>eLearning : Designing Tomorrow’s Education An Interim Report</w:delText>
+        </w:r>
+        <w:r>
+          <w:rPr>
+            <w:rFonts w:cs="Times New Roman"/>
+            <w:color w:val="000000"/>
+            <w:szCs w:val="24"/>
+            <w:rPrChange w:id="178" w:author="Olivia Imner" w:date="2018-12-02T18:34:00Z">
+              <w:rPr>
+                <w:rFonts w:cs="Times New Roman"/>
+                <w:color w:val="000000"/>
+                <w:szCs w:val="24"/>
+              </w:rPr>
+            </w:rPrChange>
+          </w:rPr>
+          <w:delText>. International Co-operation Europe Ltd: Commission Of The European Communities. Retrieved from goo.gl/nhn8QH</w:delText>
+        </w:r>
+      </w:del>
     </w:p>
     <w:p>
       <w:pPr>
@@ -11315,37 +12021,71 @@
         <w:autoSpaceDN w:val="0"/>
         <w:adjustRightInd w:val="0"/>
         <w:rPr>
+          <w:del w:id="179" w:author="Olivia Imner" w:date="2018-12-02T11:14:00Z"/>
           <w:rFonts w:cs="Times New Roman"/>
           <w:color w:val="000000"/>
           <w:szCs w:val="24"/>
-        </w:rPr>
-      </w:pPr>
-      <w:r>
-        <w:rPr>
-          <w:rFonts w:cs="Times New Roman"/>
-          <w:color w:val="000000"/>
-          <w:szCs w:val="24"/>
-        </w:rPr>
-        <w:t xml:space="preserve">Kauchak, D. P., &amp; Eggen, P. D. (2011). </w:t>
-      </w:r>
-      <w:r>
-        <w:rPr>
-          <w:rFonts w:cs="Times New Roman"/>
-          <w:i/>
-          <w:iCs/>
-          <w:color w:val="000000"/>
-          <w:szCs w:val="24"/>
-        </w:rPr>
-        <w:t>Learning and teaching: research-based methods</w:t>
-      </w:r>
-      <w:r>
-        <w:rPr>
-          <w:rFonts w:cs="Times New Roman"/>
-          <w:color w:val="000000"/>
-          <w:szCs w:val="24"/>
-        </w:rPr>
-        <w:t>. Boston: Pearson.</w:t>
-      </w:r>
+          <w:rPrChange w:id="180" w:author="Olivia Imner" w:date="2018-12-02T18:34:00Z">
+            <w:rPr>
+              <w:del w:id="181" w:author="Olivia Imner" w:date="2018-12-02T11:14:00Z"/>
+              <w:rFonts w:cs="Times New Roman"/>
+              <w:color w:val="000000"/>
+              <w:szCs w:val="24"/>
+            </w:rPr>
+          </w:rPrChange>
+        </w:rPr>
+      </w:pPr>
+      <w:del w:id="182" w:author="Olivia Imner" w:date="2018-12-02T11:14:00Z">
+        <w:r>
+          <w:rPr>
+            <w:rFonts w:cs="Times New Roman"/>
+            <w:color w:val="000000"/>
+            <w:szCs w:val="24"/>
+            <w:rPrChange w:id="183" w:author="Olivia Imner" w:date="2018-12-02T18:34:00Z">
+              <w:rPr>
+                <w:rFonts w:cs="Times New Roman"/>
+                <w:color w:val="000000"/>
+                <w:szCs w:val="24"/>
+              </w:rPr>
+            </w:rPrChange>
+          </w:rPr>
+          <w:delText xml:space="preserve">Kauchak, D. P., &amp; Eggen, P. D. (2011). </w:delText>
+        </w:r>
+        <w:r>
+          <w:rPr>
+            <w:rFonts w:cs="Times New Roman"/>
+            <w:i/>
+            <w:iCs/>
+            <w:color w:val="000000"/>
+            <w:szCs w:val="24"/>
+            <w:rPrChange w:id="184" w:author="Olivia Imner" w:date="2018-12-02T18:34:00Z">
+              <w:rPr>
+                <w:rFonts w:cs="Times New Roman"/>
+                <w:i/>
+                <w:iCs/>
+                <w:color w:val="000000"/>
+                <w:szCs w:val="24"/>
+              </w:rPr>
+            </w:rPrChange>
+          </w:rPr>
+          <w:delText>Learning and teaching: research-based methods</w:delText>
+        </w:r>
+        <w:r>
+          <w:rPr>
+            <w:rFonts w:cs="Times New Roman"/>
+            <w:color w:val="000000"/>
+            <w:szCs w:val="24"/>
+            <w:rPrChange w:id="185" w:author="Olivia Imner" w:date="2018-12-02T18:34:00Z">
+              <w:rPr>
+                <w:rFonts w:cs="Times New Roman"/>
+                <w:color w:val="000000"/>
+                <w:szCs w:val="24"/>
+              </w:rPr>
+            </w:rPrChange>
+          </w:rPr>
+          <w:delText>. Boston: Pearson.</w:delText>
+        </w:r>
+      </w:del>
     </w:p>
     <w:p>
       <w:pPr>
@@ -11354,19 +12094,37 @@
         <w:autoSpaceDN w:val="0"/>
         <w:adjustRightInd w:val="0"/>
         <w:rPr>
+          <w:del w:id="186" w:author="Olivia Imner" w:date="2018-12-02T11:14:00Z"/>
           <w:rFonts w:cs="Times New Roman"/>
           <w:color w:val="000000"/>
           <w:szCs w:val="24"/>
-        </w:rPr>
-      </w:pPr>
-      <w:r>
-        <w:rPr>
-          <w:rFonts w:cs="Times New Roman"/>
-          <w:color w:val="000000"/>
-          <w:szCs w:val="24"/>
-        </w:rPr>
-        <w:t>Khalil, M. K., &amp; Elkhider, I. A. (2016). Applying learning theories and instructional design models for effective instruction | Advances in Physiology Education. Retrieved from https://www.physiology.org/doi/full/10.1152/advan.00138.2015?fbclid=IwAR2VUc3Gv25kiYfwDlXq6b567ZN4VFci6CP6cE5Y5EQw2yzmy5U5T-zGffU&amp;</w:t>
-      </w:r>
+          <w:rPrChange w:id="187" w:author="Olivia Imner" w:date="2018-12-02T18:34:00Z">
+            <w:rPr>
+              <w:del w:id="188" w:author="Olivia Imner" w:date="2018-12-02T11:14:00Z"/>
+              <w:rFonts w:cs="Times New Roman"/>
+              <w:color w:val="000000"/>
+              <w:szCs w:val="24"/>
+            </w:rPr>
+          </w:rPrChange>
+        </w:rPr>
+      </w:pPr>
+      <w:del w:id="189" w:author="Olivia Imner" w:date="2018-12-02T11:14:00Z">
+        <w:r>
+          <w:rPr>
+            <w:rFonts w:cs="Times New Roman"/>
+            <w:color w:val="000000"/>
+            <w:szCs w:val="24"/>
+            <w:rPrChange w:id="190" w:author="Olivia Imner" w:date="2018-12-02T18:34:00Z">
+              <w:rPr>
+                <w:rFonts w:cs="Times New Roman"/>
+                <w:color w:val="000000"/>
+                <w:szCs w:val="24"/>
+              </w:rPr>
+            </w:rPrChange>
+          </w:rPr>
+          <w:delText>Khalil, M. K., &amp; Elkhider, I. A. (2016). Applying learning theories and instructional design models for effective instruction | Advances in Physiology Education. Retrieved from https://www.physiology.org/doi/full/10.1152/advan.00138.2015?fbclid=IwAR2VUc3Gv25kiYfwDlXq6b567ZN4VFci6CP6cE5Y5EQw2yzmy5U5T-zGffU&amp;</w:delText>
+        </w:r>
+      </w:del>
     </w:p>
     <w:p>
       <w:pPr>
@@ -11375,55 +12133,105 @@
         <w:autoSpaceDN w:val="0"/>
         <w:adjustRightInd w:val="0"/>
         <w:rPr>
+          <w:del w:id="191" w:author="Olivia Imner" w:date="2018-12-02T11:14:00Z"/>
           <w:rFonts w:cs="Times New Roman"/>
           <w:color w:val="000000"/>
           <w:szCs w:val="24"/>
-        </w:rPr>
-      </w:pPr>
-      <w:r>
-        <w:rPr>
-          <w:rFonts w:cs="Times New Roman"/>
-          <w:color w:val="000000"/>
-          <w:szCs w:val="24"/>
-        </w:rPr>
-        <w:t xml:space="preserve">Magliaro, S. G., Lockee, B. B., &amp; Burton, J. K. (2005). Direct instruction revisited: A key model for instructional technology. </w:t>
-      </w:r>
-      <w:r>
-        <w:rPr>
-          <w:rFonts w:cs="Times New Roman"/>
-          <w:i/>
-          <w:iCs/>
-          <w:color w:val="000000"/>
-          <w:szCs w:val="24"/>
-        </w:rPr>
-        <w:t>Educational Technology Research and Development</w:t>
-      </w:r>
-      <w:r>
-        <w:rPr>
-          <w:rFonts w:cs="Times New Roman"/>
-          <w:color w:val="000000"/>
-          <w:szCs w:val="24"/>
-        </w:rPr>
-        <w:t xml:space="preserve">, </w:t>
-      </w:r>
-      <w:r>
-        <w:rPr>
-          <w:rFonts w:cs="Times New Roman"/>
-          <w:i/>
-          <w:iCs/>
-          <w:color w:val="000000"/>
-          <w:szCs w:val="24"/>
-        </w:rPr>
-        <w:t>53</w:t>
-      </w:r>
-      <w:r>
-        <w:rPr>
-          <w:rFonts w:cs="Times New Roman"/>
-          <w:color w:val="000000"/>
-          <w:szCs w:val="24"/>
-        </w:rPr>
-        <w:t>(4), 41–55. https://doi.org/10.1007/BF02504684</w:t>
-      </w:r>
+          <w:rPrChange w:id="192" w:author="Olivia Imner" w:date="2018-12-02T18:34:00Z">
+            <w:rPr>
+              <w:del w:id="193" w:author="Olivia Imner" w:date="2018-12-02T11:14:00Z"/>
+              <w:rFonts w:cs="Times New Roman"/>
+              <w:color w:val="000000"/>
+              <w:szCs w:val="24"/>
+            </w:rPr>
+          </w:rPrChange>
+        </w:rPr>
+      </w:pPr>
+      <w:del w:id="194" w:author="Olivia Imner" w:date="2018-12-02T11:14:00Z">
+        <w:r>
+          <w:rPr>
+            <w:rFonts w:cs="Times New Roman"/>
+            <w:color w:val="000000"/>
+            <w:szCs w:val="24"/>
+            <w:rPrChange w:id="195" w:author="Olivia Imner" w:date="2018-12-02T18:34:00Z">
+              <w:rPr>
+                <w:rFonts w:cs="Times New Roman"/>
+                <w:color w:val="000000"/>
+                <w:szCs w:val="24"/>
+              </w:rPr>
+            </w:rPrChange>
+          </w:rPr>
+          <w:delText xml:space="preserve">Magliaro, S. G., Lockee, B. B., &amp; Burton, J. K. (2005). Direct instruction revisited: A key model for instructional technology. </w:delText>
+        </w:r>
+        <w:r>
+          <w:rPr>
+            <w:rFonts w:cs="Times New Roman"/>
+            <w:i/>
+            <w:iCs/>
+            <w:color w:val="000000"/>
+            <w:szCs w:val="24"/>
+            <w:rPrChange w:id="196" w:author="Olivia Imner" w:date="2018-12-02T18:34:00Z">
+              <w:rPr>
+                <w:rFonts w:cs="Times New Roman"/>
+                <w:i/>
+                <w:iCs/>
+                <w:color w:val="000000"/>
+                <w:szCs w:val="24"/>
+              </w:rPr>
+            </w:rPrChange>
+          </w:rPr>
+          <w:delText>Educational Technology Research and Development</w:delText>
+        </w:r>
+        <w:r>
+          <w:rPr>
+            <w:rFonts w:cs="Times New Roman"/>
+            <w:color w:val="000000"/>
+            <w:szCs w:val="24"/>
+            <w:rPrChange w:id="197" w:author="Olivia Imner" w:date="2018-12-02T18:34:00Z">
+              <w:rPr>
+                <w:rFonts w:cs="Times New Roman"/>
+                <w:color w:val="000000"/>
+                <w:szCs w:val="24"/>
+              </w:rPr>
+            </w:rPrChange>
+          </w:rPr>
+          <w:delText xml:space="preserve">, </w:delText>
+        </w:r>
+        <w:r>
+          <w:rPr>
+            <w:rFonts w:cs="Times New Roman"/>
+            <w:i/>
+            <w:iCs/>
+            <w:color w:val="000000"/>
+            <w:szCs w:val="24"/>
+            <w:rPrChange w:id="198" w:author="Olivia Imner" w:date="2018-12-02T18:34:00Z">
+              <w:rPr>
+                <w:rFonts w:cs="Times New Roman"/>
+                <w:i/>
+                <w:iCs/>
+                <w:color w:val="000000"/>
+                <w:szCs w:val="24"/>
+              </w:rPr>
+            </w:rPrChange>
+          </w:rPr>
+          <w:delText>53</w:delText>
+        </w:r>
+        <w:r>
+          <w:rPr>
+            <w:rFonts w:cs="Times New Roman"/>
+            <w:color w:val="000000"/>
+            <w:szCs w:val="24"/>
+            <w:rPrChange w:id="199" w:author="Olivia Imner" w:date="2018-12-02T18:34:00Z">
+              <w:rPr>
+                <w:rFonts w:cs="Times New Roman"/>
+                <w:color w:val="000000"/>
+                <w:szCs w:val="24"/>
+              </w:rPr>
+            </w:rPrChange>
+          </w:rPr>
+          <w:delText>(4), 41–55. https://doi.org/10.1007/BF02504684</w:delText>
+        </w:r>
+      </w:del>
     </w:p>
     <w:p>
       <w:pPr>
@@ -11432,37 +12240,71 @@
         <w:autoSpaceDN w:val="0"/>
         <w:adjustRightInd w:val="0"/>
         <w:rPr>
+          <w:del w:id="200" w:author="Olivia Imner" w:date="2018-12-02T11:14:00Z"/>
           <w:rFonts w:cs="Times New Roman"/>
           <w:color w:val="000000"/>
           <w:szCs w:val="24"/>
-        </w:rPr>
-      </w:pPr>
-      <w:r>
-        <w:rPr>
-          <w:rFonts w:cs="Times New Roman"/>
-          <w:color w:val="000000"/>
-          <w:szCs w:val="24"/>
-        </w:rPr>
-        <w:t xml:space="preserve">Mayes, T., &amp; de Freitas, S. (2004). Review of e-learning theories, frameworks and models. </w:t>
-      </w:r>
-      <w:r>
-        <w:rPr>
-          <w:rFonts w:cs="Times New Roman"/>
-          <w:i/>
-          <w:iCs/>
-          <w:color w:val="000000"/>
-          <w:szCs w:val="24"/>
-        </w:rPr>
-        <w:t>JISC E-Learning Models Desk Study</w:t>
-      </w:r>
-      <w:r>
-        <w:rPr>
-          <w:rFonts w:cs="Times New Roman"/>
-          <w:color w:val="000000"/>
-          <w:szCs w:val="24"/>
-        </w:rPr>
-        <w:t>, (1).</w:t>
-      </w:r>
+          <w:rPrChange w:id="201" w:author="Olivia Imner" w:date="2018-12-02T18:34:00Z">
+            <w:rPr>
+              <w:del w:id="202" w:author="Olivia Imner" w:date="2018-12-02T11:14:00Z"/>
+              <w:rFonts w:cs="Times New Roman"/>
+              <w:color w:val="000000"/>
+              <w:szCs w:val="24"/>
+            </w:rPr>
+          </w:rPrChange>
+        </w:rPr>
+      </w:pPr>
+      <w:del w:id="203" w:author="Olivia Imner" w:date="2018-12-02T11:14:00Z">
+        <w:r>
+          <w:rPr>
+            <w:rFonts w:cs="Times New Roman"/>
+            <w:color w:val="000000"/>
+            <w:szCs w:val="24"/>
+            <w:rPrChange w:id="204" w:author="Olivia Imner" w:date="2018-12-02T18:34:00Z">
+              <w:rPr>
+                <w:rFonts w:cs="Times New Roman"/>
+                <w:color w:val="000000"/>
+                <w:szCs w:val="24"/>
+              </w:rPr>
+            </w:rPrChange>
+          </w:rPr>
+          <w:delText xml:space="preserve">Mayes, T., &amp; de Freitas, S. (2004). Review of e-learning theories, frameworks and models. </w:delText>
+        </w:r>
+        <w:r>
+          <w:rPr>
+            <w:rFonts w:cs="Times New Roman"/>
+            <w:i/>
+            <w:iCs/>
+            <w:color w:val="000000"/>
+            <w:szCs w:val="24"/>
+            <w:rPrChange w:id="205" w:author="Olivia Imner" w:date="2018-12-02T18:34:00Z">
+              <w:rPr>
+                <w:rFonts w:cs="Times New Roman"/>
+                <w:i/>
+                <w:iCs/>
+                <w:color w:val="000000"/>
+                <w:szCs w:val="24"/>
+              </w:rPr>
+            </w:rPrChange>
+          </w:rPr>
+          <w:delText>JISC E-Learning Models Desk Study</w:delText>
+        </w:r>
+        <w:r>
+          <w:rPr>
+            <w:rFonts w:cs="Times New Roman"/>
+            <w:color w:val="000000"/>
+            <w:szCs w:val="24"/>
+            <w:rPrChange w:id="206" w:author="Olivia Imner" w:date="2018-12-02T18:34:00Z">
+              <w:rPr>
+                <w:rFonts w:cs="Times New Roman"/>
+                <w:color w:val="000000"/>
+                <w:szCs w:val="24"/>
+              </w:rPr>
+            </w:rPrChange>
+          </w:rPr>
+          <w:delText>, (1).</w:delText>
+        </w:r>
+      </w:del>
     </w:p>
     <w:p>
       <w:pPr>
@@ -11471,55 +12313,105 @@
         <w:autoSpaceDN w:val="0"/>
         <w:adjustRightInd w:val="0"/>
         <w:rPr>
+          <w:del w:id="207" w:author="Olivia Imner" w:date="2018-12-02T11:14:00Z"/>
           <w:rFonts w:cs="Times New Roman"/>
           <w:color w:val="000000"/>
           <w:szCs w:val="24"/>
-        </w:rPr>
-      </w:pPr>
-      <w:r>
-        <w:rPr>
-          <w:rFonts w:cs="Times New Roman"/>
-          <w:color w:val="000000"/>
-          <w:szCs w:val="24"/>
-        </w:rPr>
-        <w:t xml:space="preserve">Moraros, J., Islam, A., Yu, S., Banow, R., &amp; Schindelka, B. (2015). Flipping for success: evaluating the effectiveness of a novel teaching approach in a graduate level setting. </w:t>
-      </w:r>
-      <w:r>
-        <w:rPr>
-          <w:rFonts w:cs="Times New Roman"/>
-          <w:i/>
-          <w:iCs/>
-          <w:color w:val="000000"/>
-          <w:szCs w:val="24"/>
-        </w:rPr>
-        <w:t>BMC Medical Education</w:t>
-      </w:r>
-      <w:r>
-        <w:rPr>
-          <w:rFonts w:cs="Times New Roman"/>
-          <w:color w:val="000000"/>
-          <w:szCs w:val="24"/>
-        </w:rPr>
-        <w:t xml:space="preserve">, </w:t>
-      </w:r>
-      <w:r>
-        <w:rPr>
-          <w:rFonts w:cs="Times New Roman"/>
-          <w:i/>
-          <w:iCs/>
-          <w:color w:val="000000"/>
-          <w:szCs w:val="24"/>
-        </w:rPr>
-        <w:t>15</w:t>
-      </w:r>
-      <w:r>
-        <w:rPr>
-          <w:rFonts w:cs="Times New Roman"/>
-          <w:color w:val="000000"/>
-          <w:szCs w:val="24"/>
-        </w:rPr>
-        <w:t>. https://doi.org/10.1186/s12909-015-0317-2</w:t>
-      </w:r>
+          <w:rPrChange w:id="208" w:author="Olivia Imner" w:date="2018-12-02T18:34:00Z">
+            <w:rPr>
+              <w:del w:id="209" w:author="Olivia Imner" w:date="2018-12-02T11:14:00Z"/>
+              <w:rFonts w:cs="Times New Roman"/>
+              <w:color w:val="000000"/>
+              <w:szCs w:val="24"/>
+            </w:rPr>
+          </w:rPrChange>
+        </w:rPr>
+      </w:pPr>
+      <w:del w:id="210" w:author="Olivia Imner" w:date="2018-12-02T11:14:00Z">
+        <w:r>
+          <w:rPr>
+            <w:rFonts w:cs="Times New Roman"/>
+            <w:color w:val="000000"/>
+            <w:szCs w:val="24"/>
+            <w:rPrChange w:id="211" w:author="Olivia Imner" w:date="2018-12-02T18:34:00Z">
+              <w:rPr>
+                <w:rFonts w:cs="Times New Roman"/>
+                <w:color w:val="000000"/>
+                <w:szCs w:val="24"/>
+              </w:rPr>
+            </w:rPrChange>
+          </w:rPr>
+          <w:delText xml:space="preserve">Moraros, J., Islam, A., Yu, S., Banow, R., &amp; Schindelka, B. (2015). Flipping for success: evaluating the effectiveness of a novel teaching approach in a graduate level setting. </w:delText>
+        </w:r>
+        <w:r>
+          <w:rPr>
+            <w:rFonts w:cs="Times New Roman"/>
+            <w:i/>
+            <w:iCs/>
+            <w:color w:val="000000"/>
+            <w:szCs w:val="24"/>
+            <w:rPrChange w:id="212" w:author="Olivia Imner" w:date="2018-12-02T18:34:00Z">
+              <w:rPr>
+                <w:rFonts w:cs="Times New Roman"/>
+                <w:i/>
+                <w:iCs/>
+                <w:color w:val="000000"/>
+                <w:szCs w:val="24"/>
+              </w:rPr>
+            </w:rPrChange>
+          </w:rPr>
+          <w:delText>BMC Medical Education</w:delText>
+        </w:r>
+        <w:r>
+          <w:rPr>
+            <w:rFonts w:cs="Times New Roman"/>
+            <w:color w:val="000000"/>
+            <w:szCs w:val="24"/>
+            <w:rPrChange w:id="213" w:author="Olivia Imner" w:date="2018-12-02T18:34:00Z">
+              <w:rPr>
+                <w:rFonts w:cs="Times New Roman"/>
+                <w:color w:val="000000"/>
+                <w:szCs w:val="24"/>
+              </w:rPr>
+            </w:rPrChange>
+          </w:rPr>
+          <w:delText xml:space="preserve">, </w:delText>
+        </w:r>
+        <w:r>
+          <w:rPr>
+            <w:rFonts w:cs="Times New Roman"/>
+            <w:i/>
+            <w:iCs/>
+            <w:color w:val="000000"/>
+            <w:szCs w:val="24"/>
+            <w:rPrChange w:id="214" w:author="Olivia Imner" w:date="2018-12-02T18:34:00Z">
+              <w:rPr>
+                <w:rFonts w:cs="Times New Roman"/>
+                <w:i/>
+                <w:iCs/>
+                <w:color w:val="000000"/>
+                <w:szCs w:val="24"/>
+              </w:rPr>
+            </w:rPrChange>
+          </w:rPr>
+          <w:delText>15</w:delText>
+        </w:r>
+        <w:r>
+          <w:rPr>
+            <w:rFonts w:cs="Times New Roman"/>
+            <w:color w:val="000000"/>
+            <w:szCs w:val="24"/>
+            <w:rPrChange w:id="215" w:author="Olivia Imner" w:date="2018-12-02T18:34:00Z">
+              <w:rPr>
+                <w:rFonts w:cs="Times New Roman"/>
+                <w:color w:val="000000"/>
+                <w:szCs w:val="24"/>
+              </w:rPr>
+            </w:rPrChange>
+          </w:rPr>
+          <w:delText>. https://doi.org/10.1186/s12909-015-0317-2</w:delText>
+        </w:r>
+      </w:del>
     </w:p>
     <w:p>
       <w:pPr>
@@ -11528,55 +12420,105 @@
         <w:autoSpaceDN w:val="0"/>
         <w:adjustRightInd w:val="0"/>
         <w:rPr>
+          <w:del w:id="216" w:author="Olivia Imner" w:date="2018-12-02T11:14:00Z"/>
           <w:rFonts w:cs="Times New Roman"/>
           <w:color w:val="000000"/>
           <w:szCs w:val="24"/>
-        </w:rPr>
-      </w:pPr>
-      <w:r>
-        <w:rPr>
-          <w:rFonts w:cs="Times New Roman"/>
-          <w:color w:val="000000"/>
-          <w:szCs w:val="24"/>
-        </w:rPr>
-        <w:t xml:space="preserve">Pange, A., &amp; Pange, J. (2011). Is E-learning Based On Learning Theories? A Literature Review. </w:t>
-      </w:r>
-      <w:r>
-        <w:rPr>
-          <w:rFonts w:cs="Times New Roman"/>
-          <w:i/>
-          <w:iCs/>
-          <w:color w:val="000000"/>
-          <w:szCs w:val="24"/>
-        </w:rPr>
-        <w:t>World Academy of Science, Engineering &amp; Technology</w:t>
-      </w:r>
-      <w:r>
-        <w:rPr>
-          <w:rFonts w:cs="Times New Roman"/>
-          <w:color w:val="000000"/>
-          <w:szCs w:val="24"/>
-        </w:rPr>
-        <w:t xml:space="preserve">, </w:t>
-      </w:r>
-      <w:r>
-        <w:rPr>
-          <w:rFonts w:cs="Times New Roman"/>
-          <w:i/>
-          <w:iCs/>
-          <w:color w:val="000000"/>
-          <w:szCs w:val="24"/>
-        </w:rPr>
-        <w:t>5</w:t>
-      </w:r>
-      <w:r>
-        <w:rPr>
-          <w:rFonts w:cs="Times New Roman"/>
-          <w:color w:val="000000"/>
-          <w:szCs w:val="24"/>
-        </w:rPr>
-        <w:t>(8).</w:t>
-      </w:r>
+          <w:rPrChange w:id="217" w:author="Olivia Imner" w:date="2018-12-02T18:34:00Z">
+            <w:rPr>
+              <w:del w:id="218" w:author="Olivia Imner" w:date="2018-12-02T11:14:00Z"/>
+              <w:rFonts w:cs="Times New Roman"/>
+              <w:color w:val="000000"/>
+              <w:szCs w:val="24"/>
+            </w:rPr>
+          </w:rPrChange>
+        </w:rPr>
+      </w:pPr>
+      <w:del w:id="219" w:author="Olivia Imner" w:date="2018-12-02T11:14:00Z">
+        <w:r>
+          <w:rPr>
+            <w:rFonts w:cs="Times New Roman"/>
+            <w:color w:val="000000"/>
+            <w:szCs w:val="24"/>
+            <w:rPrChange w:id="220" w:author="Olivia Imner" w:date="2018-12-02T18:34:00Z">
+              <w:rPr>
+                <w:rFonts w:cs="Times New Roman"/>
+                <w:color w:val="000000"/>
+                <w:szCs w:val="24"/>
+              </w:rPr>
+            </w:rPrChange>
+          </w:rPr>
+          <w:delText xml:space="preserve">Pange, A., &amp; Pange, J. (2011). Is E-learning Based On Learning Theories? A Literature Review. </w:delText>
+        </w:r>
+        <w:r>
+          <w:rPr>
+            <w:rFonts w:cs="Times New Roman"/>
+            <w:i/>
+            <w:iCs/>
+            <w:color w:val="000000"/>
+            <w:szCs w:val="24"/>
+            <w:rPrChange w:id="221" w:author="Olivia Imner" w:date="2018-12-02T18:34:00Z">
+              <w:rPr>
+                <w:rFonts w:cs="Times New Roman"/>
+                <w:i/>
+                <w:iCs/>
+                <w:color w:val="000000"/>
+                <w:szCs w:val="24"/>
+              </w:rPr>
+            </w:rPrChange>
+          </w:rPr>
+          <w:delText>World Academy of Science, Engineering &amp; Technology</w:delText>
+        </w:r>
+        <w:r>
+          <w:rPr>
+            <w:rFonts w:cs="Times New Roman"/>
+            <w:color w:val="000000"/>
+            <w:szCs w:val="24"/>
+            <w:rPrChange w:id="222" w:author="Olivia Imner" w:date="2018-12-02T18:34:00Z">
+              <w:rPr>
+                <w:rFonts w:cs="Times New Roman"/>
+                <w:color w:val="000000"/>
+                <w:szCs w:val="24"/>
+              </w:rPr>
+            </w:rPrChange>
+          </w:rPr>
+          <w:delText xml:space="preserve">, </w:delText>
+        </w:r>
+        <w:r>
+          <w:rPr>
+            <w:rFonts w:cs="Times New Roman"/>
+            <w:i/>
+            <w:iCs/>
+            <w:color w:val="000000"/>
+            <w:szCs w:val="24"/>
+            <w:rPrChange w:id="223" w:author="Olivia Imner" w:date="2018-12-02T18:34:00Z">
+              <w:rPr>
+                <w:rFonts w:cs="Times New Roman"/>
+                <w:i/>
+                <w:iCs/>
+                <w:color w:val="000000"/>
+                <w:szCs w:val="24"/>
+              </w:rPr>
+            </w:rPrChange>
+          </w:rPr>
+          <w:delText>5</w:delText>
+        </w:r>
+        <w:r>
+          <w:rPr>
+            <w:rFonts w:cs="Times New Roman"/>
+            <w:color w:val="000000"/>
+            <w:szCs w:val="24"/>
+            <w:rPrChange w:id="224" w:author="Olivia Imner" w:date="2018-12-02T18:34:00Z">
+              <w:rPr>
+                <w:rFonts w:cs="Times New Roman"/>
+                <w:color w:val="000000"/>
+                <w:szCs w:val="24"/>
+              </w:rPr>
+            </w:rPrChange>
+          </w:rPr>
+          <w:delText>(8).</w:delText>
+        </w:r>
+      </w:del>
     </w:p>
     <w:p>
       <w:pPr>
@@ -11585,55 +12527,105 @@
         <w:autoSpaceDN w:val="0"/>
         <w:adjustRightInd w:val="0"/>
         <w:rPr>
+          <w:del w:id="225" w:author="Olivia Imner" w:date="2018-12-02T11:14:00Z"/>
           <w:rFonts w:cs="Times New Roman"/>
           <w:color w:val="000000"/>
           <w:szCs w:val="24"/>
-        </w:rPr>
-      </w:pPr>
-      <w:r>
-        <w:rPr>
-          <w:rFonts w:cs="Times New Roman"/>
-          <w:color w:val="000000"/>
-          <w:szCs w:val="24"/>
-        </w:rPr>
-        <w:t xml:space="preserve">Yeh, Y.-C. (2009). Integrating e-learning into the Direct-instruction Model to enhance the effectiveness of critical-thinking instruction. </w:t>
-      </w:r>
-      <w:r>
-        <w:rPr>
-          <w:rFonts w:cs="Times New Roman"/>
-          <w:i/>
-          <w:iCs/>
-          <w:color w:val="000000"/>
-          <w:szCs w:val="24"/>
-        </w:rPr>
-        <w:t>Instructional Science</w:t>
-      </w:r>
-      <w:r>
-        <w:rPr>
-          <w:rFonts w:cs="Times New Roman"/>
-          <w:color w:val="000000"/>
-          <w:szCs w:val="24"/>
-        </w:rPr>
-        <w:t xml:space="preserve">, </w:t>
-      </w:r>
-      <w:r>
-        <w:rPr>
-          <w:rFonts w:cs="Times New Roman"/>
-          <w:i/>
-          <w:iCs/>
-          <w:color w:val="000000"/>
-          <w:szCs w:val="24"/>
-        </w:rPr>
-        <w:t>37</w:t>
-      </w:r>
-      <w:r>
-        <w:rPr>
-          <w:rFonts w:cs="Times New Roman"/>
-          <w:color w:val="000000"/>
-          <w:szCs w:val="24"/>
-        </w:rPr>
-        <w:t>(2), 185–203. Retrieved from goo.gl/Lo4tFB</w:t>
-      </w:r>
+          <w:rPrChange w:id="226" w:author="Olivia Imner" w:date="2018-12-02T18:34:00Z">
+            <w:rPr>
+              <w:del w:id="227" w:author="Olivia Imner" w:date="2018-12-02T11:14:00Z"/>
+              <w:rFonts w:cs="Times New Roman"/>
+              <w:color w:val="000000"/>
+              <w:szCs w:val="24"/>
+            </w:rPr>
+          </w:rPrChange>
+        </w:rPr>
+      </w:pPr>
+      <w:del w:id="228" w:author="Olivia Imner" w:date="2018-12-02T11:14:00Z">
+        <w:r>
+          <w:rPr>
+            <w:rFonts w:cs="Times New Roman"/>
+            <w:color w:val="000000"/>
+            <w:szCs w:val="24"/>
+            <w:rPrChange w:id="229" w:author="Olivia Imner" w:date="2018-12-02T18:34:00Z">
+              <w:rPr>
+                <w:rFonts w:cs="Times New Roman"/>
+                <w:color w:val="000000"/>
+                <w:szCs w:val="24"/>
+              </w:rPr>
+            </w:rPrChange>
+          </w:rPr>
+          <w:delText xml:space="preserve">Yeh, Y.-C. (2009). Integrating e-learning into the Direct-instruction Model to enhance the effectiveness of critical-thinking instruction. </w:delText>
+        </w:r>
+        <w:r>
+          <w:rPr>
+            <w:rFonts w:cs="Times New Roman"/>
+            <w:i/>
+            <w:iCs/>
+            <w:color w:val="000000"/>
+            <w:szCs w:val="24"/>
+            <w:rPrChange w:id="230" w:author="Olivia Imner" w:date="2018-12-02T18:34:00Z">
+              <w:rPr>
+                <w:rFonts w:cs="Times New Roman"/>
+                <w:i/>
+                <w:iCs/>
+                <w:color w:val="000000"/>
+                <w:szCs w:val="24"/>
+              </w:rPr>
+            </w:rPrChange>
+          </w:rPr>
+          <w:delText>Instructional Science</w:delText>
+        </w:r>
+        <w:r>
+          <w:rPr>
+            <w:rFonts w:cs="Times New Roman"/>
+            <w:color w:val="000000"/>
+            <w:szCs w:val="24"/>
+            <w:rPrChange w:id="231" w:author="Olivia Imner" w:date="2018-12-02T18:34:00Z">
+              <w:rPr>
+                <w:rFonts w:cs="Times New Roman"/>
+                <w:color w:val="000000"/>
+                <w:szCs w:val="24"/>
+              </w:rPr>
+            </w:rPrChange>
+          </w:rPr>
+          <w:delText xml:space="preserve">, </w:delText>
+        </w:r>
+        <w:r>
+          <w:rPr>
+            <w:rFonts w:cs="Times New Roman"/>
+            <w:i/>
+            <w:iCs/>
+            <w:color w:val="000000"/>
+            <w:szCs w:val="24"/>
+            <w:rPrChange w:id="232" w:author="Olivia Imner" w:date="2018-12-02T18:34:00Z">
+              <w:rPr>
+                <w:rFonts w:cs="Times New Roman"/>
+                <w:i/>
+                <w:iCs/>
+                <w:color w:val="000000"/>
+                <w:szCs w:val="24"/>
+              </w:rPr>
+            </w:rPrChange>
+          </w:rPr>
+          <w:delText>37</w:delText>
+        </w:r>
+        <w:r>
+          <w:rPr>
+            <w:rFonts w:cs="Times New Roman"/>
+            <w:color w:val="000000"/>
+            <w:szCs w:val="24"/>
+            <w:rPrChange w:id="233" w:author="Olivia Imner" w:date="2018-12-02T18:34:00Z">
+              <w:rPr>
+                <w:rFonts w:cs="Times New Roman"/>
+                <w:color w:val="000000"/>
+                <w:szCs w:val="24"/>
+              </w:rPr>
+            </w:rPrChange>
+          </w:rPr>
+          <w:delText>(2), 185–203. Retrieved from goo.gl/Lo4tFB</w:delText>
+        </w:r>
+      </w:del>
     </w:p>
     <w:p>
       <w:pPr>
@@ -11660,14 +12652,13 @@
       <w:pPr>
         <w:pStyle w:val="Heading11"/>
       </w:pPr>
-      <w:bookmarkStart w:id="47" w:name="_Toc391456187"/>
-      <w:bookmarkStart w:id="48" w:name="_Toc401327944"/>
-      <w:bookmarkEnd w:id="47"/>
-      <w:r>
-        <w:lastRenderedPageBreak/>
+      <w:bookmarkStart w:id="234" w:name="_Toc391456187"/>
+      <w:bookmarkStart w:id="235" w:name="_Toc401327944"/>
+      <w:bookmarkEnd w:id="234"/>
+      <w:r>
         <w:t>Bilagor</w:t>
       </w:r>
-      <w:bookmarkEnd w:id="48"/>
+      <w:bookmarkEnd w:id="235"/>
       <w:r>
         <w:t xml:space="preserve"> </w:t>
       </w:r>
@@ -14028,14 +15019,13 @@
           <w:color w:val="00000A"/>
         </w:rPr>
       </w:pPr>
-      <w:bookmarkStart w:id="49" w:name="_Toc391456188"/>
-      <w:bookmarkEnd w:id="49"/>
+      <w:bookmarkStart w:id="236" w:name="_Toc391456188"/>
+      <w:bookmarkEnd w:id="236"/>
       <w:r>
         <w:rPr>
           <w:rStyle w:val="Starkbetoning"/>
           <w:color w:val="00000A"/>
         </w:rPr>
-        <w:lastRenderedPageBreak/>
         <w:t xml:space="preserve">Inledning </w:t>
       </w:r>
     </w:p>
@@ -15392,8 +16382,8 @@
         </w:rPr>
         <w:t>.</w:t>
       </w:r>
-      <w:bookmarkStart w:id="50" w:name="_Toc391456189"/>
-      <w:bookmarkEnd w:id="50"/>
+      <w:bookmarkStart w:id="237" w:name="_Toc391456189"/>
+      <w:bookmarkEnd w:id="237"/>
     </w:p>
     <w:p>
       <w:pPr>
@@ -16433,7 +17423,7 @@
 
 <file path=word/comments.xml><?xml version="1.0" encoding="utf-8"?>
 <w:comments xmlns:wpc="http://schemas.microsoft.com/office/word/2010/wordprocessingCanvas" xmlns:mo="http://schemas.microsoft.com/office/mac/office/2008/main" xmlns:mc="http://schemas.openxmlformats.org/markup-compatibility/2006" xmlns:mv="urn:schemas-microsoft-com:mac:vml" xmlns:o="urn:schemas-microsoft-com:office:office" xmlns:r="http://schemas.openxmlformats.org/officeDocument/2006/relationships" xmlns:m="http://schemas.openxmlformats.org/officeDocument/2006/math" xmlns:v="urn:schemas-microsoft-com:vml" xmlns:wp14="http://schemas.microsoft.com/office/word/2010/wordprocessingDrawing" xmlns:wp="http://schemas.openxmlformats.org/drawingml/2006/wordprocessingDrawing" xmlns:w10="urn:schemas-microsoft-com:office:word" xmlns:w="http://schemas.openxmlformats.org/wordprocessingml/2006/main" xmlns:w14="http://schemas.microsoft.com/office/word/2010/wordml" xmlns:wpg="http://schemas.microsoft.com/office/word/2010/wordprocessingGroup" xmlns:wpi="http://schemas.microsoft.com/office/word/2010/wordprocessingInk" xmlns:wne="http://schemas.microsoft.com/office/word/2006/wordml" xmlns:wps="http://schemas.microsoft.com/office/word/2010/wordprocessingShape" mc:Ignorable="w14 wp14">
-  <w:comment w:id="31" w:author="Olivia Imner" w:date="2018-11-27T18:03:00Z" w:initials="OI">
+  <w:comment w:id="34" w:author="Olivia Imner" w:date="2018-12-02T09:52:00Z" w:initials="OI">
     <w:p>
       <w:pPr>
         <w:pStyle w:val="Kommentarer"/>
@@ -16489,162 +17479,65 @@
           <w:rFonts w:cs="Times New Roman"/>
         </w:rPr>
         <w:t xml:space="preserve"> </w:t>
-      </w:r>
-      <w:r>
-        <w:rPr>
-          <w:rFonts w:cs="Times New Roman"/>
-        </w:rPr>
-        <w:t>Studien syftade också på att förstå vilken för och- nackdelar finns med Grades nuvarande pedagogiska riktlinjer och därför, utvärderades fyra av Grades tidigare kurser enligt DIM’s riktlinjer.</w:t>
       </w:r>
     </w:p>
   </w:comment>
-  <w:comment w:id="37" w:author="Olivia Imner" w:date="2018-11-27T14:55:00Z" w:initials="OI">
+  <w:comment w:id="64" w:author="Olivia Imner" w:date="2018-12-02T18:27:00Z" w:initials="OI">
     <w:p>
       <w:pPr>
         <w:pStyle w:val="Kommentarer"/>
       </w:pPr>
-      <w:r>
-        <w:rPr>
-          <w:rStyle w:val="Kommentarsreferens"/>
-        </w:rPr>
-        <w:annotationRef/>
-      </w:r>
-      <w:r>
-        <w:t>D</w:t>
-      </w:r>
-      <w:r>
-        <w:t>et Associativa perspektivet</w:t>
-      </w:r>
-      <w:r>
-        <w:t xml:space="preserve"> är oftast beskriven som ”lärande genom utförande av strukturerade uppgifter” och</w:t>
-      </w:r>
-      <w:r>
-        <w:t xml:space="preserve"> </w:t>
-      </w:r>
-      <w:r>
-        <w:t xml:space="preserve">karakteriseras av, till exempel, beteende modifiering och lärande genom association och förstärkning </w:t>
-      </w:r>
-      <w:r>
-        <w:fldChar w:fldCharType="begin"/>
-      </w:r>
-      <w:r>
-        <w:instrText xml:space="preserve"> ADDIN ZOTERO_ITEM CSL_CITATION {"citationID":"89aVO9u9","properties":{"formattedCitation":"(Gr\\uc0\\u225{}inne Conole, 2010)","plainCitation":"(Gráinne Conole, 2010)","dontUpdate":true,"noteIndex":0},"citationItems":[{"id":61,"uris":["http://zotero.org/users/local/QsygNxKM/items/T93CEQ5S"],"uri":["http://zotero.org/users/local/QsygNxKM/items/T93CEQ5S"],"itemData":{"id":61,"type":"report","title":"Review of Pedagogical Models and their use in e-learning","publisher":"Milton Keynes: Open University","URL":"goo.gl/AfBK7R","language":"English","author":[{"family":"Conole","given":"Gráinne"}],"issued":{"date-parts":[["2010"]]},"accessed":{"date-parts":[["2018",10,7]]}}}],"schema":"https://github.com/citation-style-language/schema/raw/master/csl-citation.json"} </w:instrText>
-      </w:r>
-      <w:r>
-        <w:fldChar w:fldCharType="separate"/>
-      </w:r>
-      <w:r>
-        <w:rPr>
-          <w:rFonts w:cs="Times New Roman"/>
-        </w:rPr>
-        <w:t>(Conole, 2010)</w:t>
-      </w:r>
-      <w:r>
-        <w:fldChar w:fldCharType="end"/>
-      </w:r>
-      <w:r>
-        <w:t xml:space="preserve">. Aktiviteterna handlar om att förändra beteende genom att ge direkt återkoppling efter själva utförandet </w:t>
-      </w:r>
-      <w:r>
-        <w:fldChar w:fldCharType="begin"/>
-      </w:r>
-      <w:r>
-        <w:instrText xml:space="preserve"> ADDIN ZOTERO_ITEM CSL_CITATION {"citationID":"cDMcnSK2","properties":{"formattedCitation":"(G. Conole, Dyke, Oliver, &amp; Seale, 2004)","plainCitation":"(G. Conole, Dyke, Oliver, &amp; Seale, 2004)","dontUpdate":true,"noteIndex":0},"citationItems":[{"id":83,"uris":["http://zotero.org/users/local/QsygNxKM/items/UMT29TND"],"uri":["http://zotero.org/users/local/QsygNxKM/items/UMT29TND"],"itemData":{"id":83,"type":"article-journal","title":"Mapping pedagogy and tools for effective learning design","container-title":"Computers &amp; Education","page":"17-33","volume":"43","issue":"1-2","source":"Crossref","abstract":"A number of pedagogies and approaches are often quoted in the e-learning literature – constructivism, communities of practice, collaboration – but we suggest that much of what is described could more easily be explained in terms of didactic and behaviourist approaches to learning. In this paper we propose a model that supports the development of pedagogically driven approaches to e-learning. The paper begins by explaining how models can be used to represent theoretical approaches and to support practitioners’ engagement with these. After outlining the method through which this can be achieved, a model of pedagogies is developed. This process begins with a review of learning theories, from which key components of learning are distilled. This abstraction is used as an analytical tool, allowing components of learning scenarios to be described and related to appropriate theoretical approaches through the use of speciﬁc tools and resources. Our assertion is that a better articulation and mapping of di</w:instrText>
-      </w:r>
-      <w:r>
-        <w:rPr>
-          <w:rFonts w:ascii="Myriad Pro Cond" w:hAnsi="Myriad Pro Cond" w:cs="Myriad Pro Cond"/>
-        </w:rPr>
-        <w:instrText>ﬀ</w:instrText>
-      </w:r>
-      <w:r>
-        <w:instrText xml:space="preserve">erent pedagogical processes, tools and techniques will provide a pedagogic approach that is more reﬂexive and consistent with practitioners’ theoretical perspective on learning and teaching.","URL":"http://linkinghub.elsevier.com/retrieve/pii/S0360131503001404","DOI":"10.1016/j.compedu.2003.12.018","ISSN":"03601315","language":"en","author":[{"family":"Conole","given":"G."},{"family":"Dyke","given":"M."},{"family":"Oliver","given":"M."},{"family":"Seale","given":"J."}],"issued":{"date-parts":[["2004",8]]},"accessed":{"date-parts":[["2018",10,8]]}}}],"schema":"https://github.com/citation-style-language/schema/raw/master/csl-citation.json"} </w:instrText>
-      </w:r>
-      <w:r>
-        <w:fldChar w:fldCharType="separate"/>
-      </w:r>
-      <w:r>
-        <w:rPr>
-          <w:noProof/>
-        </w:rPr>
-        <w:t>(Conole, et.al., 2004)</w:t>
-      </w:r>
-      <w:r>
-        <w:fldChar w:fldCharType="end"/>
-      </w:r>
-      <w:r>
-        <w:t>.</w:t>
+      <w:ins w:id="93" w:author="Olivia Imner" w:date="2018-12-02T13:59:00Z">
+        <w:r>
+          <w:rPr>
+            <w:rStyle w:val="Kommentarsreferens"/>
+          </w:rPr>
+          <w:annotationRef/>
+        </w:r>
+      </w:ins>
+      <w:r>
+        <w:rPr>
+          <w:color w:val="0000FF"/>
+        </w:rPr>
+        <w:t>Ändra till detta</w:t>
+      </w:r>
+      <w:proofErr w:type="gramStart"/>
+      <w:r>
+        <w:rPr>
+          <w:color w:val="0000FF"/>
+        </w:rPr>
+        <w:t>?:</w:t>
+      </w:r>
+      <w:proofErr w:type="gramEnd"/>
+      <w:r>
+        <w:t xml:space="preserve"> </w:t>
+      </w:r>
+      <w:r>
+        <w:br/>
+        <w:t>Jämfört med Mayes &amp; de Freitas, hade strategi som användes i denna studie en fördel att utnyttja ett flertal frågor per perspektiv, vilket ger ett mer noggrant resultat. I och med att studies strategi representerar varje perspektiv med en modell, har den också möjlighet att direkt identifiera en kandidat modell som skulle kunna implementeras i företaget.</w:t>
       </w:r>
     </w:p>
   </w:comment>
-  <w:comment w:id="38" w:author="Olivia Imner" w:date="2018-11-27T13:30:00Z" w:initials="OI">
+  <w:comment w:id="106" w:author="Olivia Imner" w:date="2018-12-02T18:28:00Z" w:initials="OI">
     <w:p>
       <w:pPr>
         <w:pStyle w:val="Kommentarer"/>
       </w:pPr>
-      <w:r>
-        <w:rPr>
-          <w:rStyle w:val="Kommentarsreferens"/>
-        </w:rPr>
-        <w:annotationRef/>
-      </w:r>
-      <w:r>
-        <w:t xml:space="preserve">Lärometoderna grundar sig ofta i pedagogiska modeller och etableras i många fall igenom testning och bevisning av validiteten med hjälp av undervisningen av studenter </w:t>
-      </w:r>
-      <w:r>
-        <w:fldChar w:fldCharType="begin"/>
-      </w:r>
-      <w:r>
-        <w:instrText xml:space="preserve"> ADDIN ZOTERO_ITEM CSL_CITATION {"citationID":"7qQSqxPJ","properties":{"formattedCitation":"\\uldash{(de Jong, Verstegen, Tan, &amp; O\\uc0\\u8217{}Connor, 2013; Khalil &amp; Elkhider, 2016; Moraros, Islam, Yu, Banow, &amp; Schindelka, 2015)}","plainCitation":"(de Jong, Verstegen, Tan, &amp; O’Connor, 2013; Khalil &amp; Elkhider, 2016; Moraros, Islam, Yu, Banow, &amp; Schindelka, 2015)","dontUpdate":true,"noteIndex":0},"citationItems":[{"id":102,"uris":["http://zotero.org/users/local/QsygNxKM/items/GTZH7WZH"],"uri":["http://zotero.org/users/local/QsygNxKM/items/GTZH7WZH"],"itemData":{"id":102,"type":"article-journal","title":"A comparison of classroom and online asynchronous problem-based learning for students undertaking statistics training as part of a Public Health Masters degree","container-title":"Advances in Health Sciences Education: Theory and Practice","page":"245-264","volume":"18","issue":"2","source":"PubMed","abstract":"This case-study compared traditional, face-to-face classroom-based teaching with asynchronous online learning and teaching methods in two sets of students undertaking a problem-based learning module in the multilevel and exploratory factor analysis of longitudinal data as part of a Masters degree in Public Health at Maastricht University. Students were allocated to one of the two study variants on the basis of their enrolment status as full-time or part-time students. Full-time students (n = 11) followed the classroom-based variant and part-time students (n = 12) followed the online asynchronous variant which included video recorded lectures and a series of asynchronous online group or individual SPSS activities with synchronous tutor feedback. A validated student motivation questionnaire was administered to both groups of students at the start of the study and a second questionnaire was administered at the end of the module. This elicited data about student satisfaction with the module content, teaching and learning methods, and tutor feedback. The module coordinator and problem-based learning tutor were also interviewed about their experience of delivering the experimental online variant and asked to evaluate its success in relation to student attainment of the module's learning outcomes. Student examination results were also compared between the two groups. Asynchronous online teaching and learning methods proved to be an acceptable alternative to classroom-based teaching for both students and staff. Educational outcomes were similar for both groups, but importantly, there was no evidence that the asynchronous online delivery of module content disadvantaged part-time students in comparison to their full-time counterparts.","DOI":"10.1007/s10459-012-9368-x","ISSN":"1573-1677","note":"PMID: 22477027\nPMCID: PMC3622737","journalAbbreviation":"Adv Health Sci Educ Theory Pract","language":"eng","author":[{"family":"Jong","given":"N.","non-dropping-particle":"de"},{"family":"Verstegen","given":"D. M. L."},{"family":"Tan","given":"F. E. S."},{"family":"O'Connor","given":"S. J."}],"issued":{"date-parts":[["2013",5]]}}},{"id":105,"uris":["http://zotero.org/users/local/QsygNxKM/items/ZNKI8357"],"uri":["http://zotero.org/users/local/QsygNxKM/items/ZNKI8357"],"itemData":{"id":105,"type":"article-journal","title":"Applying learning theories and instructional design models for effective instruction | Advances in Physiology Education","URL":"https://www.physiology.org/doi/full/10.1152/advan.00138.2015?fbclid=IwAR2VUc3Gv25kiYfwDlXq6b567ZN4VFci6CP6cE5Y5EQw2yzmy5U5T-zGffU&amp;","author":[{"family":"Khalil","given":"Mohammed K."},{"family":"Elkhider","given":"Ihsan A."}],"issued":{"date-parts":[["2016",1,25]]},"accessed":{"date-parts":[["2018",11,22]]}}},{"id":99,"uris":["http://zotero.org/users/local/QsygNxKM/items/XJV8RAJ8"],"uri":["http://zotero.org/users/local/QsygNxKM/items/XJV8RAJ8"],"itemData":{"id":99,"type":"article-journal","title":"Flipping for success: evaluating the effectiveness of a novel teaching approach in a graduate level setting","container-title":"BMC Medical Education","volume":"15","source":"PubMed Central","abstract":"Background\nFlipped Classroom is a model that’s quickly gaining recognition as a novel teaching approach among health science curricula. The purpose of this study was four-fold and aimed to compare Flipped Classroom effectiveness ratings with: 1) student socio-demographic characteristics, 2) student final grades, 3) student overall course satisfaction, and 4) course pre-Flipped Classroom effectiveness ratings.\n\nMethods\nThe participants in the study consisted of 67 Masters-level graduate students in an introductory epidemiology class. Data was collected from students who completed surveys during three time points (beginning, middle and end) in each term. The Flipped Classroom was employed for the academic year 2012–2013 (two terms) using both pre-class activities and in-class activities.\n\nResults\nAmong the 67 Masters-level graduate students, 80% found the Flipped Classroom model to be either somewhat effective or very effective (M = 4.1/5.0). International students rated the Flipped Classroom to be significantly more effective when compared to North American students (X2 = 11.35, p &lt; 0.05). Students’ perceived effectiveness of the Flipped Classroom had no significant association to their academic performance in the course as measured by their final grades (rs = 0.70). However, students who found the Flipped Classroom to be effective were also more likely to be satisfied with their course experience. Additionally, it was found that the SEEQ variable scores for students enrolled in the Flipped Classroom were significantly higher than the ones for students enrolled prior to the implementation of the Flipped Classroom (p = 0.003).\n\nConclusions\nOverall, the format of the Flipped Classroom provided more opportunities for students to engage in critical thinking, independently facilitate their own learning, and more effectively interact with and learn from their peers. Additionally, the instructor was given more flexibility to cover a wider range and depth of material, provide in-class applied learning opportunities based on problem-solving activities and offer timely feedback/guidance to students. Yet in our study, this teaching style had its fair share of challenges, which were largely dependent on the use and management of technology. Despite these challenges, the Flipped Classroom proved to be a novel and effective teaching approach at the graduate level setting.","URL":"https://www.ncbi.nlm.nih.gov/pmc/articles/PMC4363198/","DOI":"10.1186/s12909-015-0317-2","ISSN":"1472-6920","note":"PMID: 25884508\nPMCID: PMC4363198","shortTitle":"Flipping for success","journalAbbreviation":"BMC Med Educ","author":[{"family":"Moraros","given":"John"},{"family":"Islam","given":"Adiba"},{"family":"Yu","given":"Stan"},{"family":"Banow","given":"Ryan"},{"family":"Schindelka","given":"Barbara"}],"issued":{"date-parts":[["2015",2,28]]},"accessed":{"date-parts":[["2018",11,22]]}}}],"schema":"https://github.com/citation-style-language/schema/raw/master/csl-citation.json"} </w:instrText>
-      </w:r>
-      <w:r>
-        <w:fldChar w:fldCharType="separate"/>
-      </w:r>
-      <w:r>
-        <w:t xml:space="preserve">(de Jong, et.al., </w:t>
-      </w:r>
-      <w:r>
-        <w:t>2013; Khalil &amp; Elkhider, 2016; Moraros, et.al., 2015)</w:t>
-      </w:r>
-      <w:r>
-        <w:fldChar w:fldCharType="end"/>
-      </w:r>
-      <w:r>
-        <w:t>.</w:t>
-      </w:r>
-    </w:p>
-  </w:comment>
-  <w:comment w:id="42" w:author="Olivia Imner" w:date="2018-11-27T14:57:00Z" w:initials="OI">
-    <w:p>
-      <w:pPr>
-        <w:pStyle w:val="Kommentarer"/>
-      </w:pPr>
-      <w:r>
-        <w:rPr>
-          <w:rStyle w:val="Kommentarsreferens"/>
-        </w:rPr>
-        <w:annotationRef/>
-      </w:r>
-      <w:r>
-        <w:t xml:space="preserve">Det har uppvisats att majoriteten av e-kurser inte bygger på en antagen pedagogik och därmed har orsakat grova brister i lärandestrategier, kursinnehållet, delkursens tid och takt, gränssnittdesignen, och uppnåendet av tillfredsställande studentfokus i kursen </w:t>
-      </w:r>
-      <w:r>
-        <w:fldChar w:fldCharType="begin"/>
-      </w:r>
-      <w:r>
-        <w:instrText xml:space="preserve"> ADDIN ZOTERO_ITEM CSL_CITATION {"citationID":"rnbmTRuE","properties":{"formattedCitation":"(Pange &amp; Pange, 2011)","plainCitation":"(Pange &amp; Pange, 2011)","noteIndex":0},"citationItems":[{"id":18,"uris":["http://zotero.org/users/local/QsygNxKM/items/7KQ7BZYR"],"uri":["http://zotero.org/users/local/QsygNxKM/items/7KQ7BZYR"],"itemData":{"id":18,"type":"article-journal","title":"Is E-learning Based On Learning Theories? A Literature Review","container-title":"World Academy of Science, Engineering &amp; Technology","volume":"5","issue":"8","source":"Zotero","abstract":"E-learning aims to build knowledge and skills in order to enhance the quality of learning. Research has shown that the majority of the e-learning solutions lack in pedagogical background and present some serious deficiencies regarding teaching strategies and content delivery, time and pace management, interface design and preservation of learners’ focus. The aim of this review is to approach the design of e-learning solutions with a pedagogical perspective and to present some good practices of e-learning design grounded on the core principles of Learning Theories (LTs).","language":"en","author":[{"family":"Pange","given":"Apostolia"},{"family":"Pange","given":"Jenny"}],"issued":{"date-parts":[["2011"]]}}}],"schema":"https://github.com/citation-style-language/schema/raw/master/csl-citation.json"} </w:instrText>
-      </w:r>
-      <w:r>
-        <w:fldChar w:fldCharType="separate"/>
-      </w:r>
-      <w:r>
-        <w:rPr>
-          <w:noProof/>
-        </w:rPr>
-        <w:t>(Pange &amp; Pange, 2011)</w:t>
-      </w:r>
-      <w:r>
-        <w:fldChar w:fldCharType="end"/>
+      <w:ins w:id="116" w:author="Olivia Imner" w:date="2018-12-02T12:01:00Z">
+        <w:r>
+          <w:rPr>
+            <w:rStyle w:val="Kommentarsreferens"/>
+          </w:rPr>
+          <w:annotationRef/>
+        </w:r>
+      </w:ins>
+      <w:proofErr w:type="spellStart"/>
+      <w:r>
+        <w:t>Grammar</w:t>
+      </w:r>
+      <w:proofErr w:type="spellEnd"/>
+      <w:r>
+        <w:t>. Ändrat.</w:t>
       </w:r>
     </w:p>
   </w:comment>
@@ -23778,7 +24671,7 @@
 </file>
 
 <file path=customXml/itemProps1.xml><?xml version="1.0" encoding="utf-8"?>
-<ds:datastoreItem xmlns:ds="http://schemas.openxmlformats.org/officeDocument/2006/customXml" ds:itemID="{C23CFE81-82DF-D249-9385-8392F703C67E}">
+<ds:datastoreItem xmlns:ds="http://schemas.openxmlformats.org/officeDocument/2006/customXml" ds:itemID="{53F2A181-DBB1-974E-8E4C-C41F597D5C97}">
   <ds:schemaRefs>
     <ds:schemaRef ds:uri="http://schemas.openxmlformats.org/officeDocument/2006/bibliography"/>
   </ds:schemaRefs>

</xml_diff>

<commit_message>
Added forskningsstrategi that jason wrote.
</commit_message>
<xml_diff>
--- a/fas3_review/Uppsats_Imner_2018.docx
+++ b/fas3_review/Uppsats_Imner_2018.docx
@@ -183,13 +183,8 @@
                               <w:pStyle w:val="TextBox"/>
                             </w:pPr>
                             <w:r>
-                              <w:t xml:space="preserve">Examensarbete 15 </w:t>
+                              <w:t>Examensarbete 15 hp</w:t>
                             </w:r>
-                            <w:proofErr w:type="spellStart"/>
-                            <w:r>
-                              <w:t>hp</w:t>
-                            </w:r>
-                            <w:proofErr w:type="spellEnd"/>
                           </w:p>
                           <w:p>
                             <w:pPr>
@@ -204,15 +199,7 @@
                               <w:pStyle w:val="Textruta"/>
                             </w:pPr>
                             <w:r>
-                              <w:t xml:space="preserve">Kurs- eller utbildningsprogram (180 </w:t>
-                            </w:r>
-                            <w:proofErr w:type="spellStart"/>
-                            <w:r>
-                              <w:t>hp</w:t>
-                            </w:r>
-                            <w:proofErr w:type="spellEnd"/>
-                            <w:r>
-                              <w:t xml:space="preserve">) </w:t>
+                              <w:t xml:space="preserve">Kurs- eller utbildningsprogram (180 hp) </w:t>
                             </w:r>
                           </w:p>
                           <w:p>
@@ -303,13 +290,8 @@
                         <w:pStyle w:val="TextBox"/>
                       </w:pPr>
                       <w:r>
-                        <w:t xml:space="preserve">Examensarbete 15 </w:t>
+                        <w:t>Examensarbete 15 hp</w:t>
                       </w:r>
-                      <w:proofErr w:type="spellStart"/>
-                      <w:r>
-                        <w:t>hp</w:t>
-                      </w:r>
-                      <w:proofErr w:type="spellEnd"/>
                     </w:p>
                     <w:p>
                       <w:pPr>
@@ -324,15 +306,7 @@
                         <w:pStyle w:val="Textruta"/>
                       </w:pPr>
                       <w:r>
-                        <w:t xml:space="preserve">Kurs- eller utbildningsprogram (180 </w:t>
-                      </w:r>
-                      <w:proofErr w:type="spellStart"/>
-                      <w:r>
-                        <w:t>hp</w:t>
-                      </w:r>
-                      <w:proofErr w:type="spellEnd"/>
-                      <w:r>
-                        <w:t xml:space="preserve">) </w:t>
+                        <w:t xml:space="preserve">Kurs- eller utbildningsprogram (180 hp) </w:t>
                       </w:r>
                     </w:p>
                     <w:p>
@@ -421,7 +395,6 @@
           <w:lang w:val="en-US" w:eastAsia="en-US"/>
         </w:rPr>
       </w:pPr>
-      <w:proofErr w:type="gramStart"/>
       <w:r>
         <w:rPr>
           <w:i/>
@@ -429,17 +402,7 @@
           <w:szCs w:val="22"/>
           <w:lang w:val="en-US"/>
         </w:rPr>
-        <w:t>participate</w:t>
-      </w:r>
-      <w:proofErr w:type="gramEnd"/>
-      <w:r>
-        <w:rPr>
-          <w:i/>
-          <w:sz w:val="22"/>
-          <w:szCs w:val="22"/>
-          <w:lang w:val="en-US"/>
-        </w:rPr>
-        <w:t xml:space="preserve">, to belong, to negotiate meaning” </w:t>
+        <w:t xml:space="preserve">participate, to belong, to negotiate meaning” </w:t>
       </w:r>
       <w:r>
         <w:rPr>
@@ -2190,18 +2153,10 @@
         <w:t xml:space="preserve">nde som underlättar antecknande i hög hastigt, </w:t>
       </w:r>
       <w:r>
-        <w:t>genom brevväxling (</w:t>
-      </w:r>
-      <w:proofErr w:type="spellStart"/>
-      <w:r>
-        <w:t>Bo</w:t>
-      </w:r>
-      <w:r>
-        <w:t>wer</w:t>
-      </w:r>
-      <w:proofErr w:type="spellEnd"/>
-      <w:r>
-        <w:t xml:space="preserve"> and Hardy, 2004). Under de </w:t>
+        <w:t>genom brevväxling (Bo</w:t>
+      </w:r>
+      <w:r>
+        <w:t xml:space="preserve">wer and Hardy, 2004). Under de </w:t>
       </w:r>
       <w:r>
         <w:t xml:space="preserve">senaste 20 åren har </w:t>
@@ -2823,23 +2778,7 @@
         <w:t xml:space="preserve"> </w:t>
       </w:r>
       <w:r>
-        <w:t xml:space="preserve">(s.k. </w:t>
-      </w:r>
-      <w:proofErr w:type="spellStart"/>
-      <w:r>
-        <w:t>Subject</w:t>
-      </w:r>
-      <w:proofErr w:type="spellEnd"/>
-      <w:r>
-        <w:t xml:space="preserve"> </w:t>
-      </w:r>
-      <w:proofErr w:type="spellStart"/>
-      <w:r>
-        <w:t>Matter</w:t>
-      </w:r>
-      <w:proofErr w:type="spellEnd"/>
-      <w:r>
-        <w:t xml:space="preserve"> Expert) </w:t>
+        <w:t xml:space="preserve">(s.k. Subject Matter Expert) </w:t>
       </w:r>
       <w:r>
         <w:t xml:space="preserve">hos EIF innan en prototyp utvecklas. </w:t>
@@ -3415,18 +3354,10 @@
       </w:r>
       <w:r>
         <w:lastRenderedPageBreak/>
-        <w:t>(</w:t>
-      </w:r>
-      <w:proofErr w:type="spellStart"/>
-      <w:r>
-        <w:t>Cogni</w:t>
-      </w:r>
-      <w:r>
-        <w:t>tive</w:t>
-      </w:r>
-      <w:proofErr w:type="spellEnd"/>
-      <w:r>
-        <w:t>)</w:t>
+        <w:t>(Cogni</w:t>
+      </w:r>
+      <w:r>
+        <w:t>tive)</w:t>
       </w:r>
       <w:r>
         <w:t xml:space="preserve"> och S</w:t>
@@ -3435,18 +3366,10 @@
         <w:t>ociokulturellt</w:t>
       </w:r>
       <w:r>
-        <w:t xml:space="preserve"> (</w:t>
-      </w:r>
-      <w:proofErr w:type="spellStart"/>
-      <w:r>
-        <w:t>S</w:t>
-      </w:r>
-      <w:r>
-        <w:t>ituative</w:t>
-      </w:r>
-      <w:proofErr w:type="spellEnd"/>
-      <w:r>
-        <w:t>)</w:t>
+        <w:t xml:space="preserve"> (S</w:t>
+      </w:r>
+      <w:r>
+        <w:t>ituative)</w:t>
       </w:r>
       <w:r>
         <w:t>,</w:t>
@@ -3900,15 +3823,7 @@
         <w:t>lösning av specifika problem</w:t>
       </w:r>
       <w:r>
-        <w:t xml:space="preserve"> (Conole, 2010, </w:t>
-      </w:r>
-      <w:proofErr w:type="spellStart"/>
-      <w:r>
-        <w:t>Brodie</w:t>
-      </w:r>
-      <w:proofErr w:type="spellEnd"/>
-      <w:r>
-        <w:t>, 2005)</w:t>
+        <w:t xml:space="preserve"> (Conole, 2010, Brodie, 2005)</w:t>
       </w:r>
       <w:r>
         <w:t xml:space="preserve">. </w:t>
@@ -5521,7 +5436,6 @@
         </w:tabs>
         <w:spacing w:line="360" w:lineRule="auto"/>
         <w:rPr>
-          <w:ins w:id="9" w:author="Olivia Imner" w:date="2018-12-03T10:03:00Z"/>
           <w:rFonts w:cs="Times New Roman"/>
         </w:rPr>
       </w:pPr>
@@ -5534,162 +5448,13 @@
         </w:rPr>
         <w:t>Framtagande av intervjufrågor</w:t>
       </w:r>
+      <w:r>
+        <w:rPr>
+          <w:rFonts w:cs="Times New Roman"/>
+        </w:rPr>
+        <w:t xml:space="preserve"> </w:t>
+      </w:r>
     </w:p>
-    <w:p>
-      <w:pPr>
-        <w:spacing w:line="480" w:lineRule="auto"/>
-        <w:rPr>
-          <w:rFonts w:cs="Times New Roman"/>
-        </w:rPr>
-      </w:pPr>
-      <w:commentRangeStart w:id="10"/>
-      <w:r>
-        <w:rPr>
-          <w:rFonts w:cs="Times New Roman"/>
-        </w:rPr>
-        <w:t>Studien följer framförallt en kvantitativ explorativ forskningsstrategi för att uppnår studiens två syften.</w:t>
-      </w:r>
-    </w:p>
-    <w:p>
-      <w:pPr>
-        <w:spacing w:line="480" w:lineRule="auto"/>
-        <w:rPr>
-          <w:rFonts w:cs="Times New Roman"/>
-        </w:rPr>
-      </w:pPr>
-    </w:p>
-    <w:p>
-      <w:pPr>
-        <w:pStyle w:val="Liststycke"/>
-        <w:numPr>
-          <w:ilvl w:val="0"/>
-          <w:numId w:val="20"/>
-        </w:numPr>
-        <w:spacing w:line="480" w:lineRule="auto"/>
-        <w:rPr>
-          <w:rFonts w:ascii="Times New Roman" w:hAnsi="Times New Roman" w:cs="Times New Roman"/>
-          <w:sz w:val="22"/>
-          <w:szCs w:val="22"/>
-        </w:rPr>
-      </w:pPr>
-      <w:r>
-        <w:rPr>
-          <w:rFonts w:ascii="Times New Roman" w:hAnsi="Times New Roman" w:cs="Times New Roman"/>
-          <w:sz w:val="22"/>
-          <w:szCs w:val="22"/>
-        </w:rPr>
-        <w:t>Besvara</w:t>
-      </w:r>
-      <w:r>
-        <w:rPr>
-          <w:rFonts w:ascii="Times New Roman" w:hAnsi="Times New Roman" w:cs="Times New Roman"/>
-          <w:sz w:val="22"/>
-          <w:szCs w:val="22"/>
-        </w:rPr>
-        <w:t xml:space="preserve"> ”Hur passar Grades befintliga pedagogiska riktlinjer in i de pedagogiska perspektiven (Associativ, Kognitivt och Sociokulturellt)?”</w:t>
-      </w:r>
-    </w:p>
-    <w:p>
-      <w:pPr>
-        <w:pStyle w:val="Liststycke"/>
-        <w:numPr>
-          <w:ilvl w:val="0"/>
-          <w:numId w:val="20"/>
-        </w:numPr>
-        <w:spacing w:line="480" w:lineRule="auto"/>
-        <w:rPr>
-          <w:rFonts w:ascii="Times New Roman" w:hAnsi="Times New Roman" w:cs="Times New Roman"/>
-          <w:sz w:val="22"/>
-          <w:szCs w:val="22"/>
-        </w:rPr>
-      </w:pPr>
-      <w:r>
-        <w:rPr>
-          <w:rFonts w:ascii="Times New Roman" w:hAnsi="Times New Roman" w:cs="Times New Roman"/>
-          <w:sz w:val="22"/>
-          <w:szCs w:val="22"/>
-        </w:rPr>
-        <w:t>Förstå vilken för och- nackdelar finns med Grades nuvarande pedagogiska riktlinjer och därför, utvärderades fyra av Grades tidigare kurser enligt DIM’s riktlinjer.</w:t>
-      </w:r>
-    </w:p>
-    <w:p>
-      <w:pPr>
-        <w:pStyle w:val="Liststycke"/>
-        <w:spacing w:line="480" w:lineRule="auto"/>
-        <w:rPr>
-          <w:rFonts w:ascii="Times New Roman" w:hAnsi="Times New Roman" w:cs="Times New Roman"/>
-          <w:sz w:val="22"/>
-          <w:szCs w:val="22"/>
-        </w:rPr>
-      </w:pPr>
-    </w:p>
-    <w:p>
-      <w:pPr>
-        <w:spacing w:line="480" w:lineRule="auto"/>
-        <w:rPr>
-          <w:rFonts w:cs="Times New Roman"/>
-        </w:rPr>
-      </w:pPr>
-      <w:r>
-        <w:rPr>
-          <w:rFonts w:cs="Times New Roman"/>
-        </w:rPr>
-        <w:t>Studien anses vara explorativ eftersom studien genererar främst resultat baserade på ett litet urval och skulle gynnas av uppföljning i en större studie. Studien kan också anses vara explorativt eftersom den lägger grunden till metodik för att uppfylla studiens mål och ger möjlighet för metodutveckling i senare studier</w:t>
-      </w:r>
-      <w:r>
-        <w:rPr>
-          <w:rFonts w:cs="Times New Roman"/>
-        </w:rPr>
-        <w:t xml:space="preserve"> </w:t>
-      </w:r>
-      <w:r>
-        <w:fldChar w:fldCharType="begin"/>
-      </w:r>
-      <w:r>
-        <w:instrText xml:space="preserve"> ADDIN ZOTERO_ITEM CSL_CITATION {"citationID":"qpQMistg","properties":{"formattedCitation":"\\uldash{(Malhotra &amp; Birks, 2006)}","plainCitation":"(Malhotra &amp; Birks, 2006)","noteIndex":0},"citationItems":[{"id":112,"uris":["http://zotero.org/users/local/QsygNxKM/items/YJQAMTVE"],"uri":["http://zotero.org/users/local/QsygNxKM/items/YJQAMTVE"],"itemData":{"id":112,"type":"book","title":"Marketing Research - An Applied Approach - European","publisher":"Prentice Hall, Inc., a Pearson Education company","edition":"Updated Second European Edition","abstract":"Being a marketing researcher is a very creative task. This creativity is nurtured by an environment that makes many demands on the researcher. They must be able to cope with the technical challenges to plan, gather, analyse and interpret information. They must be aware of the challenges faced by the array of decision-makers who trust sound marketing research. They must be able to empathise with the people they aim to question and observe, and to treat them with care and respect.\nTrying to develop the technical skills and to balance an appreciation of decision- makers and respondents may seem daunting. Finding the confidence to conduct research and to interpret the findings may seem difficult with so many options to consider. This is where we believe Marketing Research, An Applied Approach, 2nd European edition can help. Founded on the enormously successful US editions and the 1st European edition, this text aims to be comprehensive, authoritative and applied. This edition includes an array of European and international examples, practices and illustrations. It portrays a balance of qualitative and quantitative approaches to con- ducting research that allows the creative support of decision-makers. It will guide the reader through the challenges faced in conducting marketing research of the highest quality. This is achieved through an appropriate blend of scholarship with a highly applied and managerial orientation.","ISBN":"0 273 69530 4","author":[{"family":"Malhotra","given":"Naresh K."},{"family":"Birks","given":"David F."}],"issued":{"date-parts":[["2006"]]}}}],"schema":"https://github.com/citation-style-language/schema/raw/master/csl-citation.json"} </w:instrText>
-      </w:r>
-      <w:r>
-        <w:fldChar w:fldCharType="separate"/>
-      </w:r>
-      <w:r>
-        <w:t>(</w:t>
-      </w:r>
-      <w:proofErr w:type="spellStart"/>
-      <w:r>
-        <w:t>Malhotra</w:t>
-      </w:r>
-      <w:proofErr w:type="spellEnd"/>
-      <w:r>
-        <w:t xml:space="preserve"> &amp; Birks, 2006)</w:t>
-      </w:r>
-      <w:r>
-        <w:fldChar w:fldCharType="end"/>
-      </w:r>
-      <w:r>
-        <w:t>.</w:t>
-      </w:r>
-      <w:r>
-        <w:rPr>
-          <w:rFonts w:cs="Times New Roman"/>
-        </w:rPr>
-        <w:t xml:space="preserve"> En experimentell forskningsstrategi ansågs vara lämpligast med på grund av behovet att jämföra ett flertal grupper eller kategorier mot en standard,</w:t>
-      </w:r>
-      <w:r>
-        <w:rPr>
-          <w:rFonts w:cs="Times New Roman"/>
-        </w:rPr>
-        <w:t xml:space="preserve"> den kvantitativa karaktären av data</w:t>
-      </w:r>
-      <w:r>
-        <w:rPr>
-          <w:rFonts w:cs="Times New Roman"/>
-        </w:rPr>
-        <w:t xml:space="preserve">, och </w:t>
-      </w:r>
-      <w:bookmarkStart w:id="11" w:name="_GoBack"/>
-      <w:bookmarkEnd w:id="11"/>
-    </w:p>
-    <w:commentRangeEnd w:id="10"/>
     <w:p>
       <w:pPr>
         <w:tabs>
@@ -5697,15 +5462,750 @@
         </w:tabs>
         <w:spacing w:line="480" w:lineRule="auto"/>
         <w:jc w:val="both"/>
-        <w:rPr>
-          <w:rFonts w:cs="Times New Roman"/>
-        </w:rPr>
-      </w:pPr>
-      <w:r>
-        <w:rPr>
-          <w:rStyle w:val="Kommentarsreferens"/>
-        </w:rPr>
-        <w:commentReference w:id="10"/>
+      </w:pPr>
+      <w:bookmarkStart w:id="9" w:name="_GoBack"/>
+      <w:bookmarkEnd w:id="9"/>
+      <w:r>
+        <w:rPr>
+          <w:rFonts w:cs="Times New Roman"/>
+        </w:rPr>
+        <w:t xml:space="preserve">Målet med att göra en intervju var att utvärdera vilket pedagogiskt perspektiv som ligger närmast de </w:t>
+      </w:r>
+      <w:r>
+        <w:rPr>
+          <w:rFonts w:cs="Times New Roman"/>
+        </w:rPr>
+        <w:t>pedagogisk</w:t>
+      </w:r>
+      <w:r>
+        <w:rPr>
+          <w:rFonts w:cs="Times New Roman"/>
+        </w:rPr>
+        <w:t>a</w:t>
+      </w:r>
+      <w:r>
+        <w:rPr>
+          <w:rFonts w:cs="Times New Roman"/>
+        </w:rPr>
+        <w:t xml:space="preserve"> </w:t>
+      </w:r>
+      <w:r>
+        <w:rPr>
+          <w:rFonts w:cs="Times New Roman"/>
+        </w:rPr>
+        <w:t xml:space="preserve">riktlinjer </w:t>
+      </w:r>
+      <w:r>
+        <w:rPr>
+          <w:rFonts w:cs="Times New Roman"/>
+        </w:rPr>
+        <w:t>som Grade använder</w:t>
+      </w:r>
+      <w:r>
+        <w:rPr>
+          <w:rFonts w:cs="Times New Roman"/>
+        </w:rPr>
+        <w:t xml:space="preserve"> sig av i dagsläget.</w:t>
+      </w:r>
+      <w:r>
+        <w:rPr>
+          <w:rFonts w:cs="Times New Roman"/>
+        </w:rPr>
+        <w:t xml:space="preserve"> </w:t>
+      </w:r>
+      <w:r>
+        <w:rPr>
+          <w:rFonts w:cs="Times New Roman"/>
+        </w:rPr>
+        <w:t>Detta gjordes genom</w:t>
+      </w:r>
+      <w:r>
+        <w:rPr>
+          <w:rFonts w:cs="Times New Roman"/>
+        </w:rPr>
+        <w:t xml:space="preserve"> att </w:t>
+      </w:r>
+      <w:r>
+        <w:rPr>
+          <w:rFonts w:cs="Times New Roman"/>
+        </w:rPr>
+        <w:t xml:space="preserve">bedöma hur </w:t>
+      </w:r>
+      <w:r>
+        <w:rPr>
+          <w:rFonts w:cs="Times New Roman"/>
+        </w:rPr>
+        <w:t xml:space="preserve">en </w:t>
+      </w:r>
+      <w:r>
+        <w:rPr>
+          <w:rFonts w:cs="Times New Roman"/>
+        </w:rPr>
+        <w:t>representati</w:t>
+      </w:r>
+      <w:r>
+        <w:rPr>
+          <w:rFonts w:cs="Times New Roman"/>
+        </w:rPr>
+        <w:t>v pedagogisk modell</w:t>
+      </w:r>
+      <w:r>
+        <w:rPr>
+          <w:rFonts w:cs="Times New Roman"/>
+        </w:rPr>
+        <w:t xml:space="preserve"> från varje perspektiv</w:t>
+      </w:r>
+      <w:r>
+        <w:rPr>
+          <w:rFonts w:cs="Times New Roman"/>
+        </w:rPr>
+        <w:t xml:space="preserve"> presterade</w:t>
+      </w:r>
+      <w:r>
+        <w:rPr>
+          <w:rFonts w:cs="Times New Roman"/>
+        </w:rPr>
+        <w:t xml:space="preserve"> enligt Grades nuvarande pedagogiska riktlinjer</w:t>
+      </w:r>
+      <w:r>
+        <w:rPr>
+          <w:rFonts w:cs="Times New Roman"/>
+        </w:rPr>
+        <w:t xml:space="preserve">. En </w:t>
+      </w:r>
+      <w:r>
+        <w:rPr>
+          <w:rFonts w:cs="Times New Roman"/>
+        </w:rPr>
+        <w:t xml:space="preserve">intervju bedömdes att vara den mest lämpade </w:t>
+      </w:r>
+      <w:r>
+        <w:rPr>
+          <w:rFonts w:cs="Times New Roman"/>
+        </w:rPr>
+        <w:t>tillgängliga metod</w:t>
+      </w:r>
+      <w:r>
+        <w:rPr>
+          <w:rFonts w:cs="Times New Roman"/>
+        </w:rPr>
+        <w:t>en</w:t>
+      </w:r>
+      <w:r>
+        <w:rPr>
+          <w:rFonts w:cs="Times New Roman"/>
+        </w:rPr>
+        <w:t xml:space="preserve"> för att kunna fullfölja studien och för att uppfylla de angivna målen</w:t>
+      </w:r>
+      <w:r>
+        <w:rPr>
+          <w:rFonts w:cs="Times New Roman"/>
+        </w:rPr>
+        <w:t>.</w:t>
+      </w:r>
+      <w:r>
+        <w:rPr>
+          <w:rFonts w:cs="Times New Roman"/>
+        </w:rPr>
+        <w:t xml:space="preserve"> </w:t>
+      </w:r>
+      <w:r>
+        <w:rPr>
+          <w:rFonts w:cs="Times New Roman"/>
+        </w:rPr>
+        <w:t xml:space="preserve">För att utforma en intervju </w:t>
+      </w:r>
+      <w:r>
+        <w:rPr>
+          <w:rFonts w:cs="Times New Roman"/>
+        </w:rPr>
+        <w:t xml:space="preserve">inleddes arbetet </w:t>
+      </w:r>
+      <w:r>
+        <w:rPr>
+          <w:rFonts w:cs="Times New Roman"/>
+        </w:rPr>
+        <w:t xml:space="preserve">med att undersöka relevant litteratur </w:t>
+      </w:r>
+      <w:r>
+        <w:rPr>
+          <w:rFonts w:cs="Times New Roman"/>
+        </w:rPr>
+        <w:t>angående</w:t>
+      </w:r>
+      <w:r>
+        <w:rPr>
+          <w:rFonts w:cs="Times New Roman"/>
+        </w:rPr>
+        <w:t xml:space="preserve"> </w:t>
+      </w:r>
+      <w:r>
+        <w:rPr>
+          <w:rFonts w:cs="Times New Roman"/>
+        </w:rPr>
+        <w:t xml:space="preserve">de pedagogiska perspektiv som finns och likaså vilka pedagogiska modeller som är passande för e-lärande. Tre pedagogiska perspektiv, </w:t>
+      </w:r>
+      <w:r>
+        <w:rPr>
+          <w:rFonts w:eastAsia="Times New Roman" w:cs="Times New Roman"/>
+          <w:lang w:eastAsia="sv-SE"/>
+        </w:rPr>
+        <w:t xml:space="preserve">Associativ, </w:t>
+      </w:r>
+      <w:r>
+        <w:rPr>
+          <w:rFonts w:eastAsia="Times New Roman" w:cs="Times New Roman"/>
+          <w:lang w:eastAsia="sv-SE"/>
+        </w:rPr>
+        <w:t>Kognitiv</w:t>
+      </w:r>
+      <w:r>
+        <w:rPr>
+          <w:rFonts w:eastAsia="Times New Roman" w:cs="Times New Roman"/>
+          <w:lang w:eastAsia="sv-SE"/>
+        </w:rPr>
+        <w:t>, S</w:t>
+      </w:r>
+      <w:r>
+        <w:rPr>
+          <w:rFonts w:eastAsia="Times New Roman" w:cs="Times New Roman"/>
+          <w:lang w:eastAsia="sv-SE"/>
+        </w:rPr>
+        <w:t>ociokulturellt,</w:t>
+      </w:r>
+      <w:r>
+        <w:rPr>
+          <w:rFonts w:cs="Times New Roman"/>
+        </w:rPr>
+        <w:t xml:space="preserve"> har tidigare b</w:t>
+      </w:r>
+      <w:r>
+        <w:rPr>
+          <w:rFonts w:cs="Times New Roman"/>
+        </w:rPr>
+        <w:t xml:space="preserve">eskrivits och redogjorts med </w:t>
+      </w:r>
+      <w:r>
+        <w:rPr>
+          <w:rFonts w:cs="Times New Roman"/>
+        </w:rPr>
+        <w:t xml:space="preserve">olika modeller som passar för e-lärande inom perspektiven </w:t>
+      </w:r>
+      <w:r>
+        <w:rPr>
+          <w:rFonts w:cs="Times New Roman"/>
+        </w:rPr>
+        <w:fldChar w:fldCharType="begin"/>
+      </w:r>
+      <w:r>
+        <w:rPr>
+          <w:rFonts w:cs="Times New Roman"/>
+        </w:rPr>
+        <w:instrText xml:space="preserve"> ADDIN ZOTERO_ITEM CSL_CITATION {"citationID":"N38dUMEQ","properties":{"formattedCitation":"(Gr\\uc0\\u225{}inne Conole, 2010; Mayes &amp; de Freitas, 2004)","plainCitation":"(Gráinne Conole, 2010; Mayes &amp; de Freitas, 2004)","dontUpdate":true,"noteIndex":0},"citationItems":[{"id":61,"uris":["http://zotero.org/users/local/QsygNxKM/items/T93CEQ5S"],"uri":["http://zotero.org/users/local/QsygNxKM/items/T93CEQ5S"],"itemData":{"id":61,"type":"report","title":"Review of Pedagogical Models and their use in e-learning","publisher":"Milton Keynes: Open University","URL":"goo.gl/AfBK7R","language":"English","author":[{"family":"Conole","given":"Gráinne"}],"issued":{"date-parts":[["2010"]]},"accessed":{"date-parts":[["2018",10,7]]}}},{"id":34,"uris":["http://zotero.org/users/local/QsygNxKM/items/FADQLDDZ"],"uri":["http://zotero.org/users/local/QsygNxKM/items/FADQLDDZ"],"itemData":{"id":34,"type":"article-journal","title":"Review of e-learning theories, frameworks and models","container-title":"JISC e-Learning Models Desk Study","issue":"1","source":"Zotero","language":"English","author":[{"family":"Mayes","given":"Terry"},{"family":"Freitas","given":"Sara","non-dropping-particle":"de"}],"issued":{"date-parts":[["2004"]]}}}],"schema":"https://github.com/citation-style-language/schema/raw/master/csl-citation.json"} </w:instrText>
+      </w:r>
+      <w:r>
+        <w:rPr>
+          <w:rFonts w:cs="Times New Roman"/>
+        </w:rPr>
+        <w:fldChar w:fldCharType="separate"/>
+      </w:r>
+      <w:r>
+        <w:rPr>
+          <w:rFonts w:cs="Times New Roman"/>
+          <w:szCs w:val="24"/>
+        </w:rPr>
+        <w:t>(</w:t>
+      </w:r>
+      <w:r>
+        <w:rPr>
+          <w:rFonts w:cs="Times New Roman"/>
+          <w:szCs w:val="24"/>
+        </w:rPr>
+        <w:t>Conole, 2010; Mayes &amp; de Freitas, 2004)</w:t>
+      </w:r>
+      <w:r>
+        <w:rPr>
+          <w:rFonts w:cs="Times New Roman"/>
+        </w:rPr>
+        <w:fldChar w:fldCharType="end"/>
+      </w:r>
+      <w:r>
+        <w:t xml:space="preserve">. </w:t>
+      </w:r>
+      <w:r>
+        <w:t>Informationen</w:t>
+      </w:r>
+      <w:r>
+        <w:t xml:space="preserve"> </w:t>
+      </w:r>
+      <w:r>
+        <w:t xml:space="preserve">användes </w:t>
+      </w:r>
+      <w:r>
+        <w:t>för att sammanfatta de pedagogiska per</w:t>
+      </w:r>
+      <w:r>
+        <w:t>spektiven och modellerna</w:t>
+      </w:r>
+      <w:r>
+        <w:t xml:space="preserve"> </w:t>
+      </w:r>
+      <w:r>
+        <w:t>för att sedan</w:t>
+      </w:r>
+      <w:r>
+        <w:t xml:space="preserve"> välja en representativ modell från varje perspektiv. När</w:t>
+      </w:r>
+      <w:r>
+        <w:t xml:space="preserve"> de</w:t>
+      </w:r>
+      <w:r>
+        <w:t xml:space="preserve"> representativa modeller</w:t>
+      </w:r>
+      <w:r>
+        <w:t>na</w:t>
+      </w:r>
+      <w:r>
+        <w:t xml:space="preserve"> valdes tog</w:t>
+      </w:r>
+      <w:r>
+        <w:t>s</w:t>
+      </w:r>
+      <w:r>
+        <w:t xml:space="preserve"> </w:t>
+      </w:r>
+      <w:r>
+        <w:t xml:space="preserve">det </w:t>
+      </w:r>
+      <w:r>
+        <w:t xml:space="preserve">hänsyn till </w:t>
+      </w:r>
+      <w:r>
+        <w:t>att de tidigare</w:t>
+      </w:r>
+      <w:r>
+        <w:t xml:space="preserve"> har</w:t>
+      </w:r>
+      <w:r>
+        <w:t xml:space="preserve"> beskriv</w:t>
+      </w:r>
+      <w:r>
+        <w:t>its</w:t>
+      </w:r>
+      <w:r>
+        <w:t xml:space="preserve"> </w:t>
+      </w:r>
+      <w:r>
+        <w:t>som</w:t>
+      </w:r>
+      <w:r>
+        <w:t xml:space="preserve"> </w:t>
+      </w:r>
+      <w:r>
+        <w:t>väl</w:t>
+      </w:r>
+      <w:r>
+        <w:t xml:space="preserve"> anpassade för e-lärande. Därefter togs </w:t>
+      </w:r>
+      <w:r>
+        <w:t xml:space="preserve">det </w:t>
+      </w:r>
+      <w:r>
+        <w:t xml:space="preserve">i beaktande </w:t>
+      </w:r>
+      <w:r>
+        <w:t>hur representativa de var för perspe</w:t>
+      </w:r>
+      <w:r>
+        <w:t xml:space="preserve">ktiven genom att </w:t>
+      </w:r>
+      <w:r>
+        <w:t xml:space="preserve">utesluta modeller där modellkriteriet skiljde sig markant från andra modeller i perspektivet. </w:t>
+      </w:r>
+      <w:r>
+        <w:t>Slutligen</w:t>
+      </w:r>
+      <w:r>
+        <w:t xml:space="preserve"> tog</w:t>
+      </w:r>
+      <w:r>
+        <w:t>s det</w:t>
+      </w:r>
+      <w:r>
+        <w:t xml:space="preserve"> hänsyn till </w:t>
+      </w:r>
+      <w:r>
+        <w:t>kriterier</w:t>
+      </w:r>
+      <w:r>
+        <w:t xml:space="preserve"> från Grade som omedelbart</w:t>
+      </w:r>
+      <w:r>
+        <w:t xml:space="preserve"> skulle</w:t>
+      </w:r>
+      <w:r>
+        <w:t xml:space="preserve"> göra vissa modeller olämpliga att använda. Dessa kriterier var</w:t>
+      </w:r>
+      <w:r>
+        <w:t>,</w:t>
+      </w:r>
+      <w:r>
+        <w:t xml:space="preserve"> modeller som hindrar arbetet med ett stort nätverk med diverse verksamhetsområden eller modeller som kräver </w:t>
+      </w:r>
+      <w:r>
+        <w:t>en</w:t>
+      </w:r>
+      <w:r>
+        <w:t xml:space="preserve"> djupgående förståelse av bakomlig</w:t>
+      </w:r>
+      <w:r>
+        <w:t>gande material eller målgruppen</w:t>
+      </w:r>
+      <w:r>
+        <w:t>.</w:t>
+      </w:r>
+      <w:r>
+        <w:t xml:space="preserve"> </w:t>
+      </w:r>
+      <w:r>
+        <w:t xml:space="preserve">Baserat på kriterierna valde vi </w:t>
+      </w:r>
+      <w:r>
+        <w:t xml:space="preserve">modellerna </w:t>
+      </w:r>
+      <w:r>
+        <w:t xml:space="preserve">DIM, </w:t>
+      </w:r>
+      <w:r>
+        <w:t xml:space="preserve">KLM </w:t>
+      </w:r>
+      <w:r>
+        <w:t xml:space="preserve">och </w:t>
+      </w:r>
+      <w:r>
+        <w:t>ATM</w:t>
+      </w:r>
+      <w:r>
+        <w:t xml:space="preserve"> från vartdera </w:t>
+      </w:r>
+      <w:r>
+        <w:rPr>
+          <w:rFonts w:eastAsia="Times New Roman" w:cs="Times New Roman"/>
+          <w:lang w:eastAsia="sv-SE"/>
+        </w:rPr>
+        <w:t xml:space="preserve">perspektivet </w:t>
+      </w:r>
+      <w:r>
+        <w:rPr>
+          <w:rFonts w:eastAsia="Times New Roman" w:cs="Times New Roman"/>
+          <w:lang w:eastAsia="sv-SE"/>
+        </w:rPr>
+        <w:t>A</w:t>
+      </w:r>
+      <w:r>
+        <w:rPr>
+          <w:rFonts w:eastAsia="Times New Roman" w:cs="Times New Roman"/>
+          <w:lang w:eastAsia="sv-SE"/>
+        </w:rPr>
+        <w:t>s</w:t>
+      </w:r>
+      <w:r>
+        <w:rPr>
+          <w:rFonts w:eastAsia="Times New Roman" w:cs="Times New Roman"/>
+          <w:lang w:eastAsia="sv-SE"/>
+        </w:rPr>
+        <w:t xml:space="preserve">sociativ, </w:t>
+      </w:r>
+      <w:r>
+        <w:rPr>
+          <w:rFonts w:eastAsia="Times New Roman" w:cs="Times New Roman"/>
+          <w:lang w:eastAsia="sv-SE"/>
+        </w:rPr>
+        <w:t>Kognitiv</w:t>
+      </w:r>
+      <w:r>
+        <w:rPr>
+          <w:rFonts w:eastAsia="Times New Roman" w:cs="Times New Roman"/>
+          <w:lang w:eastAsia="sv-SE"/>
+        </w:rPr>
+        <w:t>, och S</w:t>
+      </w:r>
+      <w:r>
+        <w:rPr>
+          <w:rFonts w:eastAsia="Times New Roman" w:cs="Times New Roman"/>
+          <w:lang w:eastAsia="sv-SE"/>
+        </w:rPr>
+        <w:t>ociokulturellt</w:t>
+      </w:r>
+      <w:r>
+        <w:rPr>
+          <w:rFonts w:eastAsia="Times New Roman" w:cs="Times New Roman"/>
+          <w:lang w:eastAsia="sv-SE"/>
+        </w:rPr>
+        <w:t xml:space="preserve">. Slutligen utnyttjades </w:t>
+      </w:r>
+      <w:r>
+        <w:rPr>
+          <w:rFonts w:eastAsia="Times New Roman" w:cs="Times New Roman"/>
+          <w:lang w:eastAsia="sv-SE"/>
+        </w:rPr>
+        <w:t xml:space="preserve">studier från </w:t>
+      </w:r>
+      <w:r>
+        <w:t xml:space="preserve">Conole (2010), och Mayes och Freitas (2004) </w:t>
+      </w:r>
+      <w:r>
+        <w:t xml:space="preserve">i syfte att </w:t>
+      </w:r>
+      <w:r>
+        <w:t xml:space="preserve">analysera och sammanställa modellerna i form av en förklarande faktauppställning (Bilaga 1). Målet med </w:t>
+      </w:r>
+      <w:r>
+        <w:t xml:space="preserve">faktauppställning </w:t>
+      </w:r>
+      <w:r>
+        <w:t>var att sammanfatta alla m</w:t>
+      </w:r>
+      <w:r>
+        <w:t>odellers</w:t>
+      </w:r>
+      <w:r>
+        <w:t xml:space="preserve"> </w:t>
+      </w:r>
+      <w:r>
+        <w:t xml:space="preserve">faser och </w:t>
+      </w:r>
+      <w:r>
+        <w:t>element på ett jämförbart sätt där de motsvara</w:t>
+      </w:r>
+      <w:r>
+        <w:t>r</w:t>
+      </w:r>
+      <w:r>
+        <w:t xml:space="preserve"> varandra i en så stor utsträckning som möjligt. Genom att använda </w:t>
+      </w:r>
+      <w:r>
+        <w:t xml:space="preserve">faktauppställning </w:t>
+      </w:r>
+      <w:r>
+        <w:t>kunde</w:t>
+      </w:r>
+      <w:r>
+        <w:t xml:space="preserve"> </w:t>
+      </w:r>
+      <w:r>
+        <w:t xml:space="preserve">sedan </w:t>
+      </w:r>
+      <w:r>
+        <w:t>intervjufrågor</w:t>
+      </w:r>
+      <w:r>
+        <w:t xml:space="preserve"> </w:t>
+      </w:r>
+      <w:r>
+        <w:t xml:space="preserve">skapas </w:t>
+      </w:r>
+      <w:r>
+        <w:t xml:space="preserve">för </w:t>
+      </w:r>
+      <w:r>
+        <w:t>en intervju</w:t>
+      </w:r>
+      <w:r>
+        <w:t xml:space="preserve"> </w:t>
+      </w:r>
+      <w:r>
+        <w:t>vilket</w:t>
+      </w:r>
+      <w:r>
+        <w:t xml:space="preserve"> i sin tur</w:t>
+      </w:r>
+      <w:r>
+        <w:t xml:space="preserve"> </w:t>
+      </w:r>
+      <w:r>
+        <w:t xml:space="preserve">kunde evaluera </w:t>
+      </w:r>
+      <w:r>
+        <w:t>betydelsen av</w:t>
+      </w:r>
+      <w:r>
+        <w:t xml:space="preserve"> </w:t>
+      </w:r>
+      <w:r>
+        <w:t>modell</w:t>
+      </w:r>
+      <w:r>
+        <w:t>-</w:t>
+      </w:r>
+      <w:r>
+        <w:t>fas</w:t>
+      </w:r>
+      <w:r>
+        <w:t xml:space="preserve"> </w:t>
+      </w:r>
+      <w:r>
+        <w:t xml:space="preserve">enligt Grades pedagogiska riktlinjer </w:t>
+      </w:r>
+      <w:r>
+        <w:t>(Bilaga 2)</w:t>
+      </w:r>
+      <w:r>
+        <w:t>.</w:t>
+      </w:r>
+      <w:r>
+        <w:t xml:space="preserve"> </w:t>
+      </w:r>
+      <w:r>
+        <w:t>Intervjufrågorna</w:t>
+      </w:r>
+      <w:r>
+        <w:t xml:space="preserve"> var designade att bli bedömd</w:t>
+      </w:r>
+      <w:r>
+        <w:t>a</w:t>
+      </w:r>
+      <w:r>
+        <w:t xml:space="preserve"> på en skala mellan 1 (inte alls viktigt) till 5 (mycket viktigt)</w:t>
+      </w:r>
+      <w:r>
+        <w:t xml:space="preserve"> </w:t>
+      </w:r>
+      <w:r>
+        <w:t>vilket</w:t>
+      </w:r>
+      <w:r>
+        <w:t xml:space="preserve"> poängsätt</w:t>
+      </w:r>
+      <w:r>
+        <w:t>s</w:t>
+      </w:r>
+      <w:r>
+        <w:t xml:space="preserve"> av respondenten</w:t>
+      </w:r>
+      <w:r>
+        <w:t xml:space="preserve">. </w:t>
+      </w:r>
+      <w:r>
+        <w:t xml:space="preserve"> </w:t>
+      </w:r>
+      <w:r>
+        <w:t xml:space="preserve">Antalet frågor per modell och element </w:t>
+      </w:r>
+      <w:r>
+        <w:t>reflekterar den mängd frågo</w:t>
+      </w:r>
+      <w:r>
+        <w:t xml:space="preserve">r som var nödvändigt </w:t>
+      </w:r>
+      <w:r>
+        <w:t xml:space="preserve">för </w:t>
+      </w:r>
+      <w:r>
+        <w:t>att urskilja vilken modell som passade bäst för de</w:t>
+      </w:r>
+      <w:r>
+        <w:t>n aktuella</w:t>
+      </w:r>
+      <w:r>
+        <w:t xml:space="preserve"> </w:t>
+      </w:r>
+      <w:r>
+        <w:t>fas</w:t>
+      </w:r>
+      <w:r>
+        <w:t>en</w:t>
+      </w:r>
+      <w:r>
+        <w:t>. D</w:t>
+      </w:r>
+      <w:r>
+        <w:t xml:space="preserve">et </w:t>
+      </w:r>
+      <w:r>
+        <w:t>resulterade i ett ojämnt antal mode</w:t>
+      </w:r>
+      <w:r>
+        <w:t xml:space="preserve">llspecifika frågor per </w:t>
+      </w:r>
+      <w:r>
+        <w:t>fas</w:t>
+      </w:r>
+      <w:r>
+        <w:t xml:space="preserve">. </w:t>
+      </w:r>
+      <w:r>
+        <w:t>Poängen från intervju</w:t>
+      </w:r>
+      <w:r>
+        <w:t>n</w:t>
+      </w:r>
+      <w:r>
+        <w:t xml:space="preserve"> sammanställdes per perspektiv/modell och den </w:t>
+      </w:r>
+      <w:r>
+        <w:t>pedagogisk</w:t>
+      </w:r>
+      <w:r>
+        <w:t xml:space="preserve">a </w:t>
+      </w:r>
+      <w:r>
+        <w:t>modellen</w:t>
+      </w:r>
+      <w:r>
+        <w:t xml:space="preserve"> </w:t>
+      </w:r>
+      <w:r>
+        <w:t xml:space="preserve">med </w:t>
+      </w:r>
+      <w:r>
+        <w:rPr>
+          <w:rFonts w:eastAsia="Times New Roman" w:cs="Times New Roman"/>
+          <w:lang w:eastAsia="sv-SE"/>
+        </w:rPr>
+        <w:t xml:space="preserve">högst genomsnittliga värde ansågs vara bäst </w:t>
+      </w:r>
+      <w:r>
+        <w:rPr>
+          <w:rFonts w:eastAsia="Times New Roman" w:cs="Times New Roman"/>
+          <w:lang w:eastAsia="sv-SE"/>
+        </w:rPr>
+        <w:t xml:space="preserve">anpassad </w:t>
+      </w:r>
+      <w:r>
+        <w:rPr>
+          <w:rFonts w:eastAsia="Times New Roman" w:cs="Times New Roman"/>
+          <w:lang w:eastAsia="sv-SE"/>
+        </w:rPr>
+        <w:t>för Grade</w:t>
+      </w:r>
+      <w:r>
+        <w:rPr>
+          <w:rFonts w:eastAsia="Times New Roman" w:cs="Times New Roman"/>
+          <w:lang w:eastAsia="sv-SE"/>
+        </w:rPr>
+        <w:t>s</w:t>
+      </w:r>
+      <w:r>
+        <w:rPr>
+          <w:rFonts w:eastAsia="Times New Roman" w:cs="Times New Roman"/>
+          <w:lang w:eastAsia="sv-SE"/>
+        </w:rPr>
+        <w:t xml:space="preserve"> nuvarande pedagogiska</w:t>
+      </w:r>
+      <w:r>
+        <w:rPr>
+          <w:rFonts w:eastAsia="Times New Roman" w:cs="Times New Roman"/>
+          <w:lang w:eastAsia="sv-SE"/>
+        </w:rPr>
+        <w:t xml:space="preserve"> riktlinjer</w:t>
+      </w:r>
+      <w:r>
+        <w:rPr>
+          <w:rFonts w:eastAsia="Times New Roman" w:cs="Times New Roman"/>
+          <w:lang w:eastAsia="sv-SE"/>
+        </w:rPr>
+        <w:t>.</w:t>
       </w:r>
     </w:p>
     <w:p>
@@ -5715,748 +6215,33 @@
         </w:tabs>
         <w:spacing w:line="480" w:lineRule="auto"/>
         <w:jc w:val="both"/>
-      </w:pPr>
-      <w:r>
-        <w:rPr>
-          <w:rFonts w:cs="Times New Roman"/>
-        </w:rPr>
-        <w:t xml:space="preserve">Målet med att göra en intervju var att utvärdera vilket pedagogiskt perspektiv som ligger närmast de </w:t>
-      </w:r>
-      <w:r>
-        <w:rPr>
-          <w:rFonts w:cs="Times New Roman"/>
-        </w:rPr>
-        <w:t>pedagogisk</w:t>
-      </w:r>
-      <w:r>
-        <w:rPr>
-          <w:rFonts w:cs="Times New Roman"/>
-        </w:rPr>
-        <w:t>a</w:t>
-      </w:r>
-      <w:r>
-        <w:rPr>
-          <w:rFonts w:cs="Times New Roman"/>
-        </w:rPr>
-        <w:t xml:space="preserve"> </w:t>
-      </w:r>
-      <w:r>
-        <w:rPr>
-          <w:rFonts w:cs="Times New Roman"/>
-        </w:rPr>
-        <w:t xml:space="preserve">riktlinjer </w:t>
-      </w:r>
-      <w:r>
-        <w:rPr>
-          <w:rFonts w:cs="Times New Roman"/>
-        </w:rPr>
-        <w:t>som Grade använder</w:t>
-      </w:r>
-      <w:r>
-        <w:rPr>
-          <w:rFonts w:cs="Times New Roman"/>
-        </w:rPr>
-        <w:t xml:space="preserve"> sig av i dagsläget.</w:t>
-      </w:r>
-      <w:r>
-        <w:rPr>
-          <w:rFonts w:cs="Times New Roman"/>
-        </w:rPr>
-        <w:t xml:space="preserve"> </w:t>
-      </w:r>
-      <w:r>
-        <w:rPr>
-          <w:rFonts w:cs="Times New Roman"/>
-        </w:rPr>
-        <w:t>Detta gjordes genom</w:t>
-      </w:r>
-      <w:r>
-        <w:rPr>
-          <w:rFonts w:cs="Times New Roman"/>
-        </w:rPr>
-        <w:t xml:space="preserve"> att </w:t>
-      </w:r>
-      <w:r>
-        <w:rPr>
-          <w:rFonts w:cs="Times New Roman"/>
-        </w:rPr>
-        <w:t xml:space="preserve">bedöma hur </w:t>
-      </w:r>
-      <w:r>
-        <w:rPr>
-          <w:rFonts w:cs="Times New Roman"/>
-        </w:rPr>
-        <w:t xml:space="preserve">en </w:t>
-      </w:r>
-      <w:r>
-        <w:rPr>
-          <w:rFonts w:cs="Times New Roman"/>
-        </w:rPr>
-        <w:t>representati</w:t>
-      </w:r>
-      <w:r>
-        <w:rPr>
-          <w:rFonts w:cs="Times New Roman"/>
-        </w:rPr>
-        <w:t>v pedagogisk modell</w:t>
-      </w:r>
-      <w:r>
-        <w:rPr>
-          <w:rFonts w:cs="Times New Roman"/>
-        </w:rPr>
-        <w:t xml:space="preserve"> från varje perspektiv</w:t>
-      </w:r>
-      <w:r>
-        <w:rPr>
-          <w:rFonts w:cs="Times New Roman"/>
-        </w:rPr>
-        <w:t xml:space="preserve"> presterade</w:t>
-      </w:r>
-      <w:r>
-        <w:rPr>
-          <w:rFonts w:cs="Times New Roman"/>
-        </w:rPr>
-        <w:t xml:space="preserve"> enligt Grades nuvarande pedagogiska riktlinjer</w:t>
-      </w:r>
-      <w:r>
-        <w:rPr>
-          <w:rFonts w:cs="Times New Roman"/>
-        </w:rPr>
-        <w:t xml:space="preserve">. En </w:t>
-      </w:r>
-      <w:r>
-        <w:rPr>
-          <w:rFonts w:cs="Times New Roman"/>
-        </w:rPr>
-        <w:t xml:space="preserve">intervju bedömdes att vara den mest lämpade </w:t>
-      </w:r>
-      <w:r>
-        <w:rPr>
-          <w:rFonts w:cs="Times New Roman"/>
-        </w:rPr>
-        <w:t>tillgängliga metod</w:t>
-      </w:r>
-      <w:r>
-        <w:rPr>
-          <w:rFonts w:cs="Times New Roman"/>
-        </w:rPr>
-        <w:t>en</w:t>
-      </w:r>
-      <w:r>
-        <w:rPr>
-          <w:rFonts w:cs="Times New Roman"/>
-        </w:rPr>
-        <w:t xml:space="preserve"> för att kunna fullfölja studien och för att uppfylla de angivna målen</w:t>
-      </w:r>
-      <w:r>
-        <w:rPr>
-          <w:rFonts w:cs="Times New Roman"/>
-        </w:rPr>
-        <w:t>.</w:t>
-      </w:r>
-      <w:r>
-        <w:rPr>
-          <w:rFonts w:cs="Times New Roman"/>
-        </w:rPr>
-        <w:t xml:space="preserve"> </w:t>
-      </w:r>
-      <w:r>
-        <w:rPr>
-          <w:rFonts w:cs="Times New Roman"/>
-        </w:rPr>
-        <w:t xml:space="preserve">För att utforma en intervju </w:t>
-      </w:r>
-      <w:r>
-        <w:rPr>
-          <w:rFonts w:cs="Times New Roman"/>
-        </w:rPr>
-        <w:t xml:space="preserve">inleddes arbetet </w:t>
-      </w:r>
-      <w:r>
-        <w:rPr>
-          <w:rFonts w:cs="Times New Roman"/>
-        </w:rPr>
-        <w:t xml:space="preserve">med att undersöka relevant litteratur </w:t>
-      </w:r>
-      <w:r>
-        <w:rPr>
-          <w:rFonts w:cs="Times New Roman"/>
-        </w:rPr>
-        <w:t>angående</w:t>
-      </w:r>
-      <w:r>
-        <w:rPr>
-          <w:rFonts w:cs="Times New Roman"/>
-        </w:rPr>
-        <w:t xml:space="preserve"> </w:t>
-      </w:r>
-      <w:r>
-        <w:rPr>
-          <w:rFonts w:cs="Times New Roman"/>
-        </w:rPr>
-        <w:t xml:space="preserve">de pedagogiska perspektiv som finns och likaså vilka pedagogiska modeller som är passande för e-lärande. Tre pedagogiska perspektiv, </w:t>
-      </w:r>
-      <w:r>
         <w:rPr>
           <w:rFonts w:eastAsia="Times New Roman" w:cs="Times New Roman"/>
           <w:lang w:eastAsia="sv-SE"/>
         </w:rPr>
-        <w:t xml:space="preserve">Associativ, </w:t>
-      </w:r>
-      <w:r>
-        <w:rPr>
-          <w:rFonts w:eastAsia="Times New Roman" w:cs="Times New Roman"/>
-          <w:lang w:eastAsia="sv-SE"/>
-        </w:rPr>
-        <w:t>Kognitiv</w:t>
-      </w:r>
-      <w:r>
-        <w:rPr>
-          <w:rFonts w:eastAsia="Times New Roman" w:cs="Times New Roman"/>
-          <w:lang w:eastAsia="sv-SE"/>
-        </w:rPr>
-        <w:t>, S</w:t>
-      </w:r>
-      <w:r>
-        <w:rPr>
-          <w:rFonts w:eastAsia="Times New Roman" w:cs="Times New Roman"/>
-          <w:lang w:eastAsia="sv-SE"/>
-        </w:rPr>
-        <w:t>ociokulturellt,</w:t>
-      </w:r>
-      <w:r>
-        <w:rPr>
-          <w:rFonts w:cs="Times New Roman"/>
-        </w:rPr>
-        <w:t xml:space="preserve"> har tidigare b</w:t>
-      </w:r>
-      <w:r>
-        <w:rPr>
-          <w:rFonts w:cs="Times New Roman"/>
-        </w:rPr>
-        <w:t xml:space="preserve">eskrivits och redogjorts med </w:t>
-      </w:r>
-      <w:r>
-        <w:rPr>
-          <w:rFonts w:cs="Times New Roman"/>
-        </w:rPr>
-        <w:t xml:space="preserve">olika modeller som passar för e-lärande inom perspektiven </w:t>
-      </w:r>
-      <w:r>
-        <w:rPr>
-          <w:rFonts w:cs="Times New Roman"/>
-        </w:rPr>
-        <w:fldChar w:fldCharType="begin"/>
-      </w:r>
-      <w:r>
-        <w:rPr>
-          <w:rFonts w:cs="Times New Roman"/>
-        </w:rPr>
-        <w:instrText xml:space="preserve"> ADDIN ZOTERO_ITEM CSL_CITATION {"citationID":"N38dUMEQ","properties":{"formattedCitation":"(Gr\\uc0\\u225{}inne Conole, 2010; Mayes &amp; de Freitas, 2004)","plainCitation":"(Gráinne Conole, 2010; Mayes &amp; de Freitas, 2004)","dontUpdate":true,"noteIndex":0},"citationItems":[{"id":61,"uris":["http://zotero.org/users/local/QsygNxKM/items/T93CEQ5S"],"uri":["http://zotero.org/users/local/QsygNxKM/items/T93CEQ5S"],"itemData":{"id":61,"type":"report","title":"Review of Pedagogical Models and their use in e-learning","publisher":"Milton Keynes: Open University","URL":"goo.gl/AfBK7R","language":"English","author":[{"family":"Conole","given":"Gráinne"}],"issued":{"date-parts":[["2010"]]},"accessed":{"date-parts":[["2018",10,7]]}}},{"id":34,"uris":["http://zotero.org/users/local/QsygNxKM/items/FADQLDDZ"],"uri":["http://zotero.org/users/local/QsygNxKM/items/FADQLDDZ"],"itemData":{"id":34,"type":"article-journal","title":"Review of e-learning theories, frameworks and models","container-title":"JISC e-Learning Models Desk Study","issue":"1","source":"Zotero","language":"English","author":[{"family":"Mayes","given":"Terry"},{"family":"Freitas","given":"Sara","non-dropping-particle":"de"}],"issued":{"date-parts":[["2004"]]}}}],"schema":"https://github.com/citation-style-language/schema/raw/master/csl-citation.json"} </w:instrText>
-      </w:r>
-      <w:r>
-        <w:rPr>
-          <w:rFonts w:cs="Times New Roman"/>
-        </w:rPr>
-        <w:fldChar w:fldCharType="separate"/>
-      </w:r>
-      <w:r>
-        <w:rPr>
-          <w:rFonts w:cs="Times New Roman"/>
+      </w:pPr>
+    </w:p>
+    <w:p>
+      <w:pPr>
+        <w:tabs>
+          <w:tab w:val="left" w:pos="1134"/>
+        </w:tabs>
+        <w:spacing w:line="360" w:lineRule="auto"/>
+        <w:rPr>
+          <w:rFonts w:cs="Times New Roman"/>
+          <w:b/>
+          <w:sz w:val="24"/>
           <w:szCs w:val="24"/>
         </w:rPr>
-        <w:t>(</w:t>
-      </w:r>
-      <w:r>
-        <w:rPr>
-          <w:rFonts w:cs="Times New Roman"/>
+      </w:pPr>
+      <w:r>
+        <w:rPr>
+          <w:rFonts w:cs="Times New Roman"/>
+          <w:b/>
+          <w:sz w:val="24"/>
           <w:szCs w:val="24"/>
         </w:rPr>
-        <w:t>Conole, 2010; Mayes &amp; de Freitas, 2004)</w:t>
-      </w:r>
-      <w:r>
-        <w:rPr>
-          <w:rFonts w:cs="Times New Roman"/>
-        </w:rPr>
-        <w:fldChar w:fldCharType="end"/>
-      </w:r>
-      <w:r>
-        <w:t xml:space="preserve">. </w:t>
-      </w:r>
-      <w:r>
-        <w:t>Informationen</w:t>
-      </w:r>
-      <w:r>
-        <w:t xml:space="preserve"> </w:t>
-      </w:r>
-      <w:r>
-        <w:t xml:space="preserve">användes </w:t>
-      </w:r>
-      <w:r>
-        <w:t>för att sammanfatta de pedagogiska per</w:t>
-      </w:r>
-      <w:r>
-        <w:t>spektiven och modellerna</w:t>
-      </w:r>
-      <w:r>
-        <w:t xml:space="preserve"> </w:t>
-      </w:r>
-      <w:r>
-        <w:t>för att sedan</w:t>
-      </w:r>
-      <w:r>
-        <w:t xml:space="preserve"> välja en representativ modell från varje perspektiv. När</w:t>
-      </w:r>
-      <w:r>
-        <w:t xml:space="preserve"> de</w:t>
-      </w:r>
-      <w:r>
-        <w:t xml:space="preserve"> representativa modeller</w:t>
-      </w:r>
-      <w:r>
-        <w:t>na</w:t>
-      </w:r>
-      <w:r>
-        <w:t xml:space="preserve"> valdes tog</w:t>
-      </w:r>
-      <w:r>
-        <w:t>s</w:t>
-      </w:r>
-      <w:r>
-        <w:t xml:space="preserve"> </w:t>
-      </w:r>
-      <w:r>
-        <w:t xml:space="preserve">det </w:t>
-      </w:r>
-      <w:r>
-        <w:t xml:space="preserve">hänsyn till </w:t>
-      </w:r>
-      <w:r>
-        <w:t>att de tidigare</w:t>
-      </w:r>
-      <w:r>
-        <w:t xml:space="preserve"> har</w:t>
-      </w:r>
-      <w:r>
-        <w:t xml:space="preserve"> beskriv</w:t>
-      </w:r>
-      <w:r>
-        <w:t>its</w:t>
-      </w:r>
-      <w:r>
-        <w:t xml:space="preserve"> </w:t>
-      </w:r>
-      <w:r>
-        <w:t>som</w:t>
-      </w:r>
-      <w:r>
-        <w:t xml:space="preserve"> </w:t>
-      </w:r>
-      <w:r>
-        <w:t>väl</w:t>
-      </w:r>
-      <w:r>
-        <w:t xml:space="preserve"> anpassade för e-lärande. Därefter togs </w:t>
-      </w:r>
-      <w:r>
-        <w:t xml:space="preserve">det </w:t>
-      </w:r>
-      <w:r>
-        <w:t xml:space="preserve">i beaktande </w:t>
-      </w:r>
-      <w:r>
-        <w:t>hur representativa de var för perspe</w:t>
-      </w:r>
-      <w:r>
-        <w:t xml:space="preserve">ktiven genom att </w:t>
-      </w:r>
-      <w:r>
-        <w:t xml:space="preserve">utesluta modeller där modellkriteriet skiljde sig markant från andra modeller i perspektivet. </w:t>
-      </w:r>
-      <w:r>
-        <w:t>Slutligen</w:t>
-      </w:r>
-      <w:r>
-        <w:t xml:space="preserve"> tog</w:t>
-      </w:r>
-      <w:r>
-        <w:t>s det</w:t>
-      </w:r>
-      <w:r>
-        <w:t xml:space="preserve"> hänsyn till </w:t>
-      </w:r>
-      <w:r>
-        <w:t>kriterier</w:t>
-      </w:r>
-      <w:r>
-        <w:t xml:space="preserve"> från Grade som omedelbart</w:t>
-      </w:r>
-      <w:r>
-        <w:t xml:space="preserve"> skulle</w:t>
-      </w:r>
-      <w:r>
-        <w:t xml:space="preserve"> göra vissa modeller olämpliga att använda. Dessa kriterier var</w:t>
-      </w:r>
-      <w:r>
-        <w:t>,</w:t>
-      </w:r>
-      <w:r>
-        <w:t xml:space="preserve"> modeller som hindrar arbetet med ett stort nätverk med diverse verksamhetsområden eller modeller som kräver </w:t>
-      </w:r>
-      <w:r>
-        <w:t>en</w:t>
-      </w:r>
-      <w:r>
-        <w:t xml:space="preserve"> djupgående förståelse av bakomlig</w:t>
-      </w:r>
-      <w:r>
-        <w:t>gande material eller målgruppen</w:t>
-      </w:r>
-      <w:r>
-        <w:t>.</w:t>
-      </w:r>
-      <w:r>
-        <w:t xml:space="preserve"> </w:t>
-      </w:r>
-      <w:r>
-        <w:t xml:space="preserve">Baserat på kriterierna valde vi </w:t>
-      </w:r>
-      <w:r>
-        <w:t xml:space="preserve">modellerna </w:t>
-      </w:r>
-      <w:r>
-        <w:t xml:space="preserve">DIM, </w:t>
-      </w:r>
-      <w:r>
-        <w:t xml:space="preserve">KLM </w:t>
-      </w:r>
-      <w:r>
-        <w:t xml:space="preserve">och </w:t>
-      </w:r>
-      <w:r>
-        <w:t>ATM</w:t>
-      </w:r>
-      <w:r>
-        <w:t xml:space="preserve"> från vartdera </w:t>
-      </w:r>
-      <w:r>
-        <w:rPr>
-          <w:rFonts w:eastAsia="Times New Roman" w:cs="Times New Roman"/>
-          <w:lang w:eastAsia="sv-SE"/>
-        </w:rPr>
-        <w:t xml:space="preserve">perspektivet </w:t>
-      </w:r>
-      <w:r>
-        <w:rPr>
-          <w:rFonts w:eastAsia="Times New Roman" w:cs="Times New Roman"/>
-          <w:lang w:eastAsia="sv-SE"/>
-        </w:rPr>
-        <w:t>A</w:t>
-      </w:r>
-      <w:r>
-        <w:rPr>
-          <w:rFonts w:eastAsia="Times New Roman" w:cs="Times New Roman"/>
-          <w:lang w:eastAsia="sv-SE"/>
-        </w:rPr>
-        <w:t>s</w:t>
-      </w:r>
-      <w:r>
-        <w:rPr>
-          <w:rFonts w:eastAsia="Times New Roman" w:cs="Times New Roman"/>
-          <w:lang w:eastAsia="sv-SE"/>
-        </w:rPr>
-        <w:t xml:space="preserve">sociativ, </w:t>
-      </w:r>
-      <w:r>
-        <w:rPr>
-          <w:rFonts w:eastAsia="Times New Roman" w:cs="Times New Roman"/>
-          <w:lang w:eastAsia="sv-SE"/>
-        </w:rPr>
-        <w:t>Kognitiv</w:t>
-      </w:r>
-      <w:r>
-        <w:rPr>
-          <w:rFonts w:eastAsia="Times New Roman" w:cs="Times New Roman"/>
-          <w:lang w:eastAsia="sv-SE"/>
-        </w:rPr>
-        <w:t>, och S</w:t>
-      </w:r>
-      <w:r>
-        <w:rPr>
-          <w:rFonts w:eastAsia="Times New Roman" w:cs="Times New Roman"/>
-          <w:lang w:eastAsia="sv-SE"/>
-        </w:rPr>
-        <w:t>ociokulturellt</w:t>
-      </w:r>
-      <w:r>
-        <w:rPr>
-          <w:rFonts w:eastAsia="Times New Roman" w:cs="Times New Roman"/>
-          <w:lang w:eastAsia="sv-SE"/>
-        </w:rPr>
-        <w:t xml:space="preserve">. Slutligen utnyttjades </w:t>
-      </w:r>
-      <w:r>
-        <w:rPr>
-          <w:rFonts w:eastAsia="Times New Roman" w:cs="Times New Roman"/>
-          <w:lang w:eastAsia="sv-SE"/>
-        </w:rPr>
-        <w:t xml:space="preserve">studier från </w:t>
-      </w:r>
-      <w:r>
-        <w:t xml:space="preserve">Conole (2010), och Mayes och Freitas (2004) </w:t>
-      </w:r>
-      <w:r>
-        <w:t xml:space="preserve">i syfte att </w:t>
-      </w:r>
-      <w:r>
-        <w:t xml:space="preserve">analysera och sammanställa modellerna i form av en förklarande faktauppställning (Bilaga 1). Målet med </w:t>
-      </w:r>
-      <w:r>
-        <w:t xml:space="preserve">faktauppställning </w:t>
-      </w:r>
-      <w:r>
-        <w:t>var att sammanfatta alla m</w:t>
-      </w:r>
-      <w:r>
-        <w:t>odellers</w:t>
-      </w:r>
-      <w:r>
-        <w:t xml:space="preserve"> </w:t>
-      </w:r>
-      <w:r>
-        <w:t xml:space="preserve">faser och </w:t>
-      </w:r>
-      <w:r>
-        <w:t>element på ett jämförbart sätt där de motsvara</w:t>
-      </w:r>
-      <w:r>
-        <w:t>r</w:t>
-      </w:r>
-      <w:r>
-        <w:t xml:space="preserve"> varandra i en så stor utsträckning som möjligt. Genom att använda </w:t>
-      </w:r>
-      <w:r>
-        <w:t xml:space="preserve">faktauppställning </w:t>
-      </w:r>
-      <w:r>
-        <w:t>kunde</w:t>
-      </w:r>
-      <w:r>
-        <w:t xml:space="preserve"> </w:t>
-      </w:r>
-      <w:r>
-        <w:t xml:space="preserve">sedan </w:t>
-      </w:r>
-      <w:r>
-        <w:t>intervjufrågor</w:t>
-      </w:r>
-      <w:r>
-        <w:t xml:space="preserve"> </w:t>
-      </w:r>
-      <w:r>
-        <w:t xml:space="preserve">skapas </w:t>
-      </w:r>
-      <w:r>
-        <w:t xml:space="preserve">för </w:t>
-      </w:r>
-      <w:r>
-        <w:t>en intervju</w:t>
-      </w:r>
-      <w:r>
-        <w:t xml:space="preserve"> </w:t>
-      </w:r>
-      <w:r>
-        <w:t>vilket</w:t>
-      </w:r>
-      <w:r>
-        <w:t xml:space="preserve"> i sin tur</w:t>
-      </w:r>
-      <w:r>
-        <w:t xml:space="preserve"> </w:t>
-      </w:r>
-      <w:r>
-        <w:t xml:space="preserve">kunde evaluera </w:t>
-      </w:r>
-      <w:r>
-        <w:t>betydelsen av</w:t>
-      </w:r>
-      <w:r>
-        <w:t xml:space="preserve"> </w:t>
-      </w:r>
-      <w:r>
-        <w:t>modell</w:t>
-      </w:r>
-      <w:r>
-        <w:t>-</w:t>
-      </w:r>
-      <w:r>
-        <w:t>fas</w:t>
-      </w:r>
-      <w:r>
-        <w:t xml:space="preserve"> </w:t>
-      </w:r>
-      <w:r>
-        <w:t xml:space="preserve">enligt Grades pedagogiska riktlinjer </w:t>
-      </w:r>
-      <w:r>
-        <w:t>(Bilaga 2)</w:t>
-      </w:r>
-      <w:r>
-        <w:t>.</w:t>
-      </w:r>
-      <w:r>
-        <w:t xml:space="preserve"> </w:t>
-      </w:r>
-      <w:r>
-        <w:t>Intervjufrågorna</w:t>
-      </w:r>
-      <w:r>
-        <w:t xml:space="preserve"> var designade att bli bedömd</w:t>
-      </w:r>
-      <w:r>
-        <w:t>a</w:t>
-      </w:r>
-      <w:r>
-        <w:t xml:space="preserve"> på en skala mellan 1 (inte alls viktigt) till 5 (mycket viktigt)</w:t>
-      </w:r>
-      <w:r>
-        <w:t xml:space="preserve"> </w:t>
-      </w:r>
-      <w:r>
-        <w:t>vilket</w:t>
-      </w:r>
-      <w:r>
-        <w:t xml:space="preserve"> poängsätt</w:t>
-      </w:r>
-      <w:r>
-        <w:t>s</w:t>
-      </w:r>
-      <w:r>
-        <w:t xml:space="preserve"> av respondenten</w:t>
-      </w:r>
-      <w:r>
-        <w:t xml:space="preserve">. </w:t>
-      </w:r>
-      <w:r>
-        <w:t xml:space="preserve"> </w:t>
-      </w:r>
-      <w:r>
-        <w:t xml:space="preserve">Antalet frågor per modell och element </w:t>
-      </w:r>
-      <w:r>
-        <w:t>reflekterar den mängd frågo</w:t>
-      </w:r>
-      <w:r>
-        <w:t xml:space="preserve">r som var nödvändigt </w:t>
-      </w:r>
-      <w:r>
-        <w:t xml:space="preserve">för </w:t>
-      </w:r>
-      <w:r>
-        <w:t>att urskilja vilken modell som passade bäst för de</w:t>
-      </w:r>
-      <w:r>
-        <w:t>n aktuella</w:t>
-      </w:r>
-      <w:r>
-        <w:t xml:space="preserve"> </w:t>
-      </w:r>
-      <w:r>
-        <w:t>fas</w:t>
-      </w:r>
-      <w:r>
-        <w:t>en</w:t>
-      </w:r>
-      <w:r>
-        <w:t>. D</w:t>
-      </w:r>
-      <w:r>
-        <w:t xml:space="preserve">et </w:t>
-      </w:r>
-      <w:r>
-        <w:t>resulterade i ett ojämnt antal mode</w:t>
-      </w:r>
-      <w:r>
-        <w:t xml:space="preserve">llspecifika frågor per </w:t>
-      </w:r>
-      <w:r>
-        <w:t>fas</w:t>
-      </w:r>
-      <w:r>
-        <w:t xml:space="preserve">. </w:t>
-      </w:r>
-      <w:r>
-        <w:t>Poängen från intervju</w:t>
-      </w:r>
-      <w:r>
-        <w:t>n</w:t>
-      </w:r>
-      <w:r>
-        <w:t xml:space="preserve"> sammanställdes per perspektiv/modell och den </w:t>
-      </w:r>
-      <w:r>
-        <w:t>pedagogisk</w:t>
-      </w:r>
-      <w:r>
-        <w:t xml:space="preserve">a </w:t>
-      </w:r>
-      <w:r>
-        <w:t>modellen</w:t>
-      </w:r>
-      <w:r>
-        <w:t xml:space="preserve"> </w:t>
-      </w:r>
-      <w:r>
-        <w:t xml:space="preserve">med </w:t>
-      </w:r>
-      <w:r>
-        <w:rPr>
-          <w:rFonts w:eastAsia="Times New Roman" w:cs="Times New Roman"/>
-          <w:lang w:eastAsia="sv-SE"/>
-        </w:rPr>
-        <w:t xml:space="preserve">högst genomsnittliga värde ansågs vara bäst </w:t>
-      </w:r>
-      <w:r>
-        <w:rPr>
-          <w:rFonts w:eastAsia="Times New Roman" w:cs="Times New Roman"/>
-          <w:lang w:eastAsia="sv-SE"/>
-        </w:rPr>
-        <w:t xml:space="preserve">anpassad </w:t>
-      </w:r>
-      <w:r>
-        <w:rPr>
-          <w:rFonts w:eastAsia="Times New Roman" w:cs="Times New Roman"/>
-          <w:lang w:eastAsia="sv-SE"/>
-        </w:rPr>
-        <w:t>för Grade</w:t>
-      </w:r>
-      <w:r>
-        <w:rPr>
-          <w:rFonts w:eastAsia="Times New Roman" w:cs="Times New Roman"/>
-          <w:lang w:eastAsia="sv-SE"/>
-        </w:rPr>
-        <w:t>s</w:t>
-      </w:r>
-      <w:r>
-        <w:rPr>
-          <w:rFonts w:eastAsia="Times New Roman" w:cs="Times New Roman"/>
-          <w:lang w:eastAsia="sv-SE"/>
-        </w:rPr>
-        <w:t xml:space="preserve"> nuvarande pedagogiska</w:t>
-      </w:r>
-      <w:r>
-        <w:rPr>
-          <w:rFonts w:eastAsia="Times New Roman" w:cs="Times New Roman"/>
-          <w:lang w:eastAsia="sv-SE"/>
-        </w:rPr>
-        <w:t xml:space="preserve"> riktlinjer</w:t>
-      </w:r>
-      <w:r>
-        <w:rPr>
-          <w:rFonts w:eastAsia="Times New Roman" w:cs="Times New Roman"/>
-          <w:lang w:eastAsia="sv-SE"/>
-        </w:rPr>
-        <w:t>.</w:t>
+        <w:t>Intervjun</w:t>
       </w:r>
     </w:p>
     <w:p>
@@ -6471,28 +6256,150 @@
           <w:lang w:eastAsia="sv-SE"/>
         </w:rPr>
       </w:pPr>
-    </w:p>
-    <w:p>
-      <w:pPr>
-        <w:tabs>
-          <w:tab w:val="left" w:pos="1134"/>
-        </w:tabs>
-        <w:spacing w:line="360" w:lineRule="auto"/>
-        <w:rPr>
-          <w:rFonts w:cs="Times New Roman"/>
-          <w:b/>
-          <w:sz w:val="24"/>
-          <w:szCs w:val="24"/>
-        </w:rPr>
-      </w:pPr>
-      <w:r>
-        <w:rPr>
-          <w:rFonts w:cs="Times New Roman"/>
-          <w:b/>
-          <w:sz w:val="24"/>
-          <w:szCs w:val="24"/>
-        </w:rPr>
-        <w:t>Intervjun</w:t>
+      <w:r>
+        <w:t xml:space="preserve">Intervjun skedde på Grades kontor i Stockholm i en tyst lokal utan </w:t>
+      </w:r>
+      <w:r>
+        <w:t>störningsmöjligheter</w:t>
+      </w:r>
+      <w:r>
+        <w:t xml:space="preserve">. Intervjun började med att förklara </w:t>
+      </w:r>
+      <w:r>
+        <w:t>för</w:t>
+      </w:r>
+      <w:r>
+        <w:t xml:space="preserve"> respondenten </w:t>
+      </w:r>
+      <w:r>
+        <w:t xml:space="preserve">att </w:t>
+      </w:r>
+      <w:r>
+        <w:t xml:space="preserve">intervjufrågorna </w:t>
+      </w:r>
+      <w:r>
+        <w:t>skulle ställas en i tag</w:t>
+      </w:r>
+      <w:r>
+        <w:t xml:space="preserve">et </w:t>
+      </w:r>
+      <w:r>
+        <w:t>och besvaras enligt bedömningsskala</w:t>
+      </w:r>
+      <w:r>
+        <w:t>n</w:t>
+      </w:r>
+      <w:r>
+        <w:t>.</w:t>
+      </w:r>
+      <w:r>
+        <w:t xml:space="preserve"> </w:t>
+      </w:r>
+      <w:r>
+        <w:t xml:space="preserve">Bedömningsskalan förklarades </w:t>
+      </w:r>
+      <w:r>
+        <w:t xml:space="preserve">också </w:t>
+      </w:r>
+      <w:r>
+        <w:t>för respondenten. Respondenten var</w:t>
+      </w:r>
+      <w:r>
+        <w:t xml:space="preserve"> informerad</w:t>
+      </w:r>
+      <w:r>
+        <w:t xml:space="preserve"> om</w:t>
+      </w:r>
+      <w:r>
+        <w:t xml:space="preserve"> </w:t>
+      </w:r>
+      <w:r>
+        <w:t xml:space="preserve">att </w:t>
+      </w:r>
+      <w:r>
+        <w:t>det fanns</w:t>
+      </w:r>
+      <w:r>
+        <w:t xml:space="preserve"> möjlighet att fråga efter ytterligare förklaring</w:t>
+      </w:r>
+      <w:r>
+        <w:t xml:space="preserve"> </w:t>
+      </w:r>
+      <w:r>
+        <w:t>vid</w:t>
+      </w:r>
+      <w:r>
+        <w:t xml:space="preserve"> oklarheter i </w:t>
+      </w:r>
+      <w:r>
+        <w:t>intervjufrågorna</w:t>
+      </w:r>
+      <w:r>
+        <w:t xml:space="preserve">. </w:t>
+      </w:r>
+      <w:r>
+        <w:t xml:space="preserve">Intervjufrågorna </w:t>
+      </w:r>
+      <w:r>
+        <w:t xml:space="preserve">där respondenten bad om </w:t>
+      </w:r>
+      <w:r>
+        <w:t>ytterligare</w:t>
+      </w:r>
+      <w:r>
+        <w:t xml:space="preserve"> förklaring</w:t>
+      </w:r>
+      <w:r>
+        <w:t>,</w:t>
+      </w:r>
+      <w:r>
+        <w:t xml:space="preserve"> </w:t>
+      </w:r>
+      <w:r>
+        <w:t>samt</w:t>
+      </w:r>
+      <w:r>
+        <w:t xml:space="preserve"> den förklaring </w:t>
+      </w:r>
+      <w:r>
+        <w:lastRenderedPageBreak/>
+        <w:t>som gavs</w:t>
+      </w:r>
+      <w:r>
+        <w:t>,</w:t>
+      </w:r>
+      <w:r>
+        <w:t xml:space="preserve"> är inkluderade i Bilaga 2.</w:t>
+      </w:r>
+      <w:r>
+        <w:t xml:space="preserve"> För att säkerställa att ingen del av Grades pedagogiska riktlinjer hade missats i </w:t>
+      </w:r>
+      <w:r>
+        <w:t>intervjufrågorna</w:t>
+      </w:r>
+      <w:r>
+        <w:t xml:space="preserve">, </w:t>
+      </w:r>
+      <w:r>
+        <w:rPr>
+          <w:rFonts w:eastAsia="Times New Roman" w:cs="Times New Roman"/>
+          <w:lang w:eastAsia="sv-SE"/>
+        </w:rPr>
+        <w:t>avslutades intervjun med en öppen fråga där respondenten hade möjligheten att bidra med ytterligare information angående riktlinjerna om de kände att något saknades.</w:t>
+      </w:r>
+      <w:r>
+        <w:rPr>
+          <w:rFonts w:eastAsia="Times New Roman" w:cs="Times New Roman"/>
+          <w:lang w:eastAsia="sv-SE"/>
+        </w:rPr>
+        <w:t xml:space="preserve"> Ingen ytterligare information gavs av respondenten vid detta moment.</w:t>
+      </w:r>
+      <w:r>
+        <w:rPr>
+          <w:rFonts w:eastAsia="Times New Roman" w:cs="Times New Roman"/>
+          <w:lang w:eastAsia="sv-SE"/>
+        </w:rPr>
+        <w:t xml:space="preserve"> Respondenten gav sitt godkännande att använda sina intervjusvar i denna studie.</w:t>
       </w:r>
     </w:p>
     <w:p>
@@ -6502,156 +6409,34 @@
         </w:tabs>
         <w:spacing w:line="480" w:lineRule="auto"/>
         <w:jc w:val="both"/>
-        <w:rPr>
-          <w:rFonts w:eastAsia="Times New Roman" w:cs="Times New Roman"/>
-          <w:lang w:eastAsia="sv-SE"/>
-        </w:rPr>
-      </w:pPr>
-      <w:r>
-        <w:t xml:space="preserve">Intervjun skedde på Grades kontor i Stockholm i en tyst lokal utan </w:t>
-      </w:r>
-      <w:r>
-        <w:t>störningsmöjligheter</w:t>
-      </w:r>
-      <w:r>
-        <w:t xml:space="preserve">. Intervjun började med att förklara </w:t>
-      </w:r>
-      <w:r>
-        <w:t>för</w:t>
-      </w:r>
-      <w:r>
-        <w:t xml:space="preserve"> respondenten </w:t>
-      </w:r>
-      <w:r>
-        <w:t xml:space="preserve">att </w:t>
-      </w:r>
-      <w:r>
-        <w:t xml:space="preserve">intervjufrågorna </w:t>
-      </w:r>
-      <w:r>
-        <w:t>skulle ställas en i tag</w:t>
-      </w:r>
-      <w:r>
-        <w:t xml:space="preserve">et </w:t>
-      </w:r>
-      <w:r>
-        <w:t>och besvaras enligt bedömningsskala</w:t>
-      </w:r>
-      <w:r>
-        <w:t>n</w:t>
-      </w:r>
-      <w:r>
-        <w:t>.</w:t>
-      </w:r>
-      <w:r>
-        <w:t xml:space="preserve"> </w:t>
-      </w:r>
-      <w:r>
-        <w:t xml:space="preserve">Bedömningsskalan förklarades </w:t>
-      </w:r>
-      <w:r>
-        <w:t xml:space="preserve">också </w:t>
-      </w:r>
-      <w:r>
-        <w:t>för respondenten. Respondenten var</w:t>
-      </w:r>
-      <w:r>
-        <w:t xml:space="preserve"> informerad</w:t>
-      </w:r>
-      <w:r>
-        <w:t xml:space="preserve"> om</w:t>
-      </w:r>
-      <w:r>
-        <w:t xml:space="preserve"> </w:t>
-      </w:r>
-      <w:r>
-        <w:t xml:space="preserve">att </w:t>
-      </w:r>
-      <w:r>
-        <w:t>det fanns</w:t>
-      </w:r>
-      <w:r>
-        <w:t xml:space="preserve"> möjlighet att fråga efter ytterligare förklaring</w:t>
-      </w:r>
-      <w:r>
-        <w:t xml:space="preserve"> </w:t>
-      </w:r>
-      <w:r>
-        <w:t>vid</w:t>
-      </w:r>
-      <w:r>
-        <w:t xml:space="preserve"> oklarheter i </w:t>
-      </w:r>
-      <w:r>
-        <w:t>intervjufrågorna</w:t>
-      </w:r>
-      <w:r>
-        <w:t xml:space="preserve">. </w:t>
-      </w:r>
-      <w:r>
-        <w:t xml:space="preserve">Intervjufrågorna </w:t>
-      </w:r>
-      <w:r>
-        <w:t xml:space="preserve">där respondenten bad om </w:t>
-      </w:r>
-      <w:r>
-        <w:t>ytterligare</w:t>
-      </w:r>
-      <w:r>
-        <w:t xml:space="preserve"> förklaring</w:t>
-      </w:r>
-      <w:r>
-        <w:t>,</w:t>
-      </w:r>
-      <w:r>
-        <w:t xml:space="preserve"> </w:t>
-      </w:r>
-      <w:r>
-        <w:t>samt</w:t>
-      </w:r>
-      <w:r>
-        <w:t xml:space="preserve"> den förklaring </w:t>
-      </w:r>
-      <w:r>
-        <w:lastRenderedPageBreak/>
-        <w:t>som gavs</w:t>
-      </w:r>
-      <w:r>
-        <w:t>,</w:t>
-      </w:r>
-      <w:r>
-        <w:t xml:space="preserve"> är inkluderade i Bilaga 2.</w:t>
-      </w:r>
-      <w:r>
-        <w:t xml:space="preserve"> För att säkerställa att ingen del av Grades pedagogiska riktlinjer hade missats i </w:t>
-      </w:r>
-      <w:r>
-        <w:t>intervjufrågorna</w:t>
-      </w:r>
-      <w:r>
-        <w:t xml:space="preserve">, </w:t>
-      </w:r>
-      <w:r>
-        <w:rPr>
-          <w:rFonts w:eastAsia="Times New Roman" w:cs="Times New Roman"/>
-          <w:lang w:eastAsia="sv-SE"/>
-        </w:rPr>
-        <w:t>avslutades intervjun med en öppen fråga där respondenten hade möjligheten att bidra med ytterligare information angående riktlinjerna om de kände att något saknades.</w:t>
-      </w:r>
-      <w:r>
-        <w:rPr>
-          <w:rFonts w:eastAsia="Times New Roman" w:cs="Times New Roman"/>
-          <w:lang w:eastAsia="sv-SE"/>
-        </w:rPr>
-        <w:t xml:space="preserve"> Ingen ytterligare information gavs av respondenten vid detta moment.</w:t>
-      </w:r>
-      <w:r>
-        <w:rPr>
-          <w:rFonts w:eastAsia="Times New Roman" w:cs="Times New Roman"/>
-          <w:lang w:eastAsia="sv-SE"/>
-        </w:rPr>
-        <w:t xml:space="preserve"> Respondenten gav sitt godkännande att använda sina intervjusvar i denna studie.</w:t>
-      </w:r>
+      </w:pPr>
+    </w:p>
+    <w:p>
+      <w:pPr>
+        <w:tabs>
+          <w:tab w:val="left" w:pos="1134"/>
+        </w:tabs>
+        <w:spacing w:line="360" w:lineRule="auto"/>
+        <w:rPr>
+          <w:rFonts w:cs="Times New Roman"/>
+          <w:b/>
+          <w:sz w:val="24"/>
+          <w:szCs w:val="24"/>
+        </w:rPr>
+      </w:pPr>
+      <w:bookmarkStart w:id="10" w:name="_Toc391456183"/>
+      <w:bookmarkStart w:id="11" w:name="_Toc401327939"/>
+      <w:r>
+        <w:rPr>
+          <w:rFonts w:cs="Times New Roman"/>
+          <w:b/>
+          <w:sz w:val="24"/>
+          <w:szCs w:val="24"/>
+        </w:rPr>
+        <w:t>Utvärdering</w:t>
+      </w:r>
+      <w:bookmarkEnd w:id="10"/>
+      <w:bookmarkEnd w:id="11"/>
     </w:p>
     <w:p>
       <w:pPr>
@@ -6660,42 +6445,6 @@
         </w:tabs>
         <w:spacing w:line="480" w:lineRule="auto"/>
         <w:jc w:val="both"/>
-      </w:pPr>
-    </w:p>
-    <w:p>
-      <w:pPr>
-        <w:tabs>
-          <w:tab w:val="left" w:pos="1134"/>
-        </w:tabs>
-        <w:spacing w:line="360" w:lineRule="auto"/>
-        <w:rPr>
-          <w:rFonts w:cs="Times New Roman"/>
-          <w:b/>
-          <w:sz w:val="24"/>
-          <w:szCs w:val="24"/>
-        </w:rPr>
-      </w:pPr>
-      <w:bookmarkStart w:id="12" w:name="_Toc391456183"/>
-      <w:bookmarkStart w:id="13" w:name="_Toc401327939"/>
-      <w:r>
-        <w:rPr>
-          <w:rFonts w:cs="Times New Roman"/>
-          <w:b/>
-          <w:sz w:val="24"/>
-          <w:szCs w:val="24"/>
-        </w:rPr>
-        <w:t>Utvärdering</w:t>
-      </w:r>
-      <w:bookmarkEnd w:id="12"/>
-      <w:bookmarkEnd w:id="13"/>
-    </w:p>
-    <w:p>
-      <w:pPr>
-        <w:tabs>
-          <w:tab w:val="left" w:pos="1134"/>
-        </w:tabs>
-        <w:spacing w:line="480" w:lineRule="auto"/>
-        <w:jc w:val="both"/>
         <w:rPr>
           <w:rFonts w:eastAsia="Times New Roman" w:cs="Times New Roman"/>
           <w:lang w:eastAsia="sv-SE"/>
@@ -7180,13 +6929,13 @@
       <w:pPr>
         <w:pStyle w:val="Heading11"/>
       </w:pPr>
-      <w:bookmarkStart w:id="14" w:name="_Toc391456184"/>
-      <w:bookmarkStart w:id="15" w:name="_Toc401327940"/>
-      <w:bookmarkEnd w:id="14"/>
+      <w:bookmarkStart w:id="12" w:name="_Toc391456184"/>
+      <w:bookmarkStart w:id="13" w:name="_Toc401327940"/>
+      <w:bookmarkEnd w:id="12"/>
       <w:r>
         <w:t>Resultat</w:t>
       </w:r>
-      <w:bookmarkEnd w:id="15"/>
+      <w:bookmarkEnd w:id="13"/>
     </w:p>
     <w:p>
       <w:pPr>
@@ -7649,7 +7398,7 @@
                     <pic:cNvPicPr/>
                   </pic:nvPicPr>
                   <pic:blipFill>
-                    <a:blip r:embed="rId13">
+                    <a:blip r:embed="rId12">
                       <a:extLst>
                         <a:ext uri="{28A0092B-C50C-407E-A947-70E740481C1C}">
                           <a14:useLocalDpi xmlns:a14="http://schemas.microsoft.com/office/drawing/2010/main" val="0"/>
@@ -8110,14 +7859,12 @@
       <w:r>
         <w:t xml:space="preserve">, </w:t>
       </w:r>
-      <w:proofErr w:type="spellStart"/>
       <w:r>
         <w:t>avslutnings</w:t>
       </w:r>
       <w:r>
         <w:t>test</w:t>
       </w:r>
-      <w:proofErr w:type="spellEnd"/>
       <w:r>
         <w:t>, och rättningar.</w:t>
       </w:r>
@@ -8616,7 +8363,7 @@
                     </pic:cNvPicPr>
                   </pic:nvPicPr>
                   <pic:blipFill rotWithShape="1">
-                    <a:blip r:embed="rId14">
+                    <a:blip r:embed="rId13">
                       <a:extLst>
                         <a:ext uri="{28A0092B-C50C-407E-A947-70E740481C1C}">
                           <a14:useLocalDpi xmlns:a14="http://schemas.microsoft.com/office/drawing/2010/main" val="0"/>
@@ -8962,12 +8709,12 @@
       <w:r>
         <w:t xml:space="preserve"> </w:t>
       </w:r>
-      <w:del w:id="16" w:author="Olivia Imner" w:date="2018-12-02T20:01:00Z">
+      <w:del w:id="14" w:author="Olivia Imner" w:date="2018-12-02T20:01:00Z">
         <w:r>
           <w:delText xml:space="preserve">tyder </w:delText>
         </w:r>
       </w:del>
-      <w:ins w:id="17" w:author="Olivia Imner" w:date="2018-12-02T20:01:00Z">
+      <w:ins w:id="15" w:author="Olivia Imner" w:date="2018-12-02T20:01:00Z">
         <w:r>
           <w:t>förklarar</w:t>
         </w:r>
@@ -8975,7 +8722,7 @@
           <w:t xml:space="preserve"> </w:t>
         </w:r>
       </w:ins>
-      <w:del w:id="18" w:author="Olivia Imner" w:date="2018-12-02T20:02:00Z">
+      <w:del w:id="16" w:author="Olivia Imner" w:date="2018-12-02T20:02:00Z">
         <w:r>
           <w:delText xml:space="preserve">på </w:delText>
         </w:r>
@@ -8983,7 +8730,7 @@
       <w:r>
         <w:t xml:space="preserve">att DIM är lika lämplig för de kurser som är observerade och </w:t>
       </w:r>
-      <w:ins w:id="19" w:author="Olivia Imner" w:date="2018-12-01T16:32:00Z">
+      <w:ins w:id="17" w:author="Olivia Imner" w:date="2018-12-01T16:32:00Z">
         <w:r>
           <w:t xml:space="preserve">antyder </w:t>
         </w:r>
@@ -9096,7 +8843,6 @@
         </w:rPr>
         <w:t xml:space="preserve">Övervakning och </w:t>
       </w:r>
-      <w:proofErr w:type="spellStart"/>
       <w:r>
         <w:rPr>
           <w:i/>
@@ -9121,7 +8867,6 @@
         </w:rPr>
         <w:t>fas</w:t>
       </w:r>
-      <w:proofErr w:type="spellEnd"/>
       <w:r>
         <w:t xml:space="preserve"> = </w:t>
       </w:r>
@@ -9131,14 +8876,12 @@
       <w:r>
         <w:t xml:space="preserve">, </w:t>
       </w:r>
-      <w:proofErr w:type="spellStart"/>
       <w:r>
         <w:rPr>
           <w:i/>
         </w:rPr>
         <w:t>Praktikfas</w:t>
       </w:r>
-      <w:proofErr w:type="spellEnd"/>
       <w:r>
         <w:t xml:space="preserve"> = </w:t>
       </w:r>
@@ -9148,7 +8891,6 @@
       <w:r>
         <w:t xml:space="preserve">, </w:t>
       </w:r>
-      <w:proofErr w:type="spellStart"/>
       <w:r>
         <w:rPr>
           <w:i/>
@@ -9167,7 +8909,6 @@
         </w:rPr>
         <w:t>fas</w:t>
       </w:r>
-      <w:proofErr w:type="spellEnd"/>
       <w:r>
         <w:t xml:space="preserve"> = 1)</w:t>
       </w:r>
@@ -9270,8 +9011,8 @@
       <w:r>
         <w:t>.</w:t>
       </w:r>
-      <w:bookmarkStart w:id="20" w:name="_Toc489811950"/>
-      <w:bookmarkStart w:id="21" w:name="_Ref489810823"/>
+      <w:bookmarkStart w:id="18" w:name="_Toc489811950"/>
+      <w:bookmarkStart w:id="19" w:name="_Ref489810823"/>
     </w:p>
     <w:p>
       <w:pPr>
@@ -9303,7 +9044,7 @@
                     </pic:cNvPicPr>
                   </pic:nvPicPr>
                   <pic:blipFill>
-                    <a:blip r:embed="rId15"/>
+                    <a:blip r:embed="rId14"/>
                     <a:stretch>
                       <a:fillRect/>
                     </a:stretch>
@@ -9446,8 +9187,8 @@
       <w:r>
         <w:t xml:space="preserve"> </w:t>
       </w:r>
-      <w:bookmarkEnd w:id="20"/>
-      <w:bookmarkEnd w:id="21"/>
+      <w:bookmarkEnd w:id="18"/>
+      <w:bookmarkEnd w:id="19"/>
       <w:r>
         <w:t>Punkterna representerar p</w:t>
       </w:r>
@@ -9492,13 +9233,13 @@
       <w:pPr>
         <w:pStyle w:val="Heading11"/>
       </w:pPr>
-      <w:bookmarkStart w:id="22" w:name="_Toc391456185"/>
-      <w:bookmarkStart w:id="23" w:name="_Toc401327941"/>
-      <w:bookmarkEnd w:id="22"/>
+      <w:bookmarkStart w:id="20" w:name="_Toc391456185"/>
+      <w:bookmarkStart w:id="21" w:name="_Toc401327941"/>
+      <w:bookmarkEnd w:id="20"/>
       <w:r>
         <w:t>Diskussion</w:t>
       </w:r>
-      <w:bookmarkEnd w:id="23"/>
+      <w:bookmarkEnd w:id="21"/>
     </w:p>
     <w:p>
       <w:pPr>
@@ -9640,27 +9381,27 @@
       <w:r>
         <w:t xml:space="preserve">Studien </w:t>
       </w:r>
-      <w:ins w:id="24" w:author="Olivia Imner" w:date="2018-12-02T09:51:00Z">
+      <w:ins w:id="22" w:author="Olivia Imner" w:date="2018-12-02T09:51:00Z">
         <w:r>
           <w:t xml:space="preserve">har </w:t>
         </w:r>
       </w:ins>
-      <w:ins w:id="25" w:author="Olivia Imner" w:date="2018-12-02T09:11:00Z">
+      <w:ins w:id="23" w:author="Olivia Imner" w:date="2018-12-02T09:11:00Z">
         <w:r>
           <w:t xml:space="preserve">likväl </w:t>
         </w:r>
       </w:ins>
-      <w:ins w:id="26" w:author="Olivia Imner" w:date="2018-12-02T09:52:00Z">
+      <w:ins w:id="24" w:author="Olivia Imner" w:date="2018-12-02T09:52:00Z">
         <w:r>
           <w:t xml:space="preserve">syftat </w:t>
         </w:r>
       </w:ins>
-      <w:ins w:id="27" w:author="Olivia Imner" w:date="2018-12-02T09:11:00Z">
+      <w:ins w:id="25" w:author="Olivia Imner" w:date="2018-12-02T09:11:00Z">
         <w:r>
           <w:t>till</w:t>
         </w:r>
       </w:ins>
-      <w:ins w:id="28" w:author="Olivia Imner" w:date="2018-11-27T18:04:00Z">
+      <w:ins w:id="26" w:author="Olivia Imner" w:date="2018-11-27T18:04:00Z">
         <w:r>
           <w:t xml:space="preserve"> att förs</w:t>
         </w:r>
@@ -9671,27 +9412,27 @@
           <w:t xml:space="preserve"> befintliga pedagogiska </w:t>
         </w:r>
       </w:ins>
-      <w:ins w:id="29" w:author="Olivia Imner" w:date="2018-12-02T09:14:00Z">
+      <w:ins w:id="27" w:author="Olivia Imner" w:date="2018-12-02T09:14:00Z">
         <w:r>
           <w:t>riktlinjerna</w:t>
         </w:r>
       </w:ins>
-      <w:ins w:id="30" w:author="Olivia Imner" w:date="2018-11-27T18:04:00Z">
+      <w:ins w:id="28" w:author="Olivia Imner" w:date="2018-11-27T18:04:00Z">
         <w:r>
           <w:t xml:space="preserve"> och </w:t>
         </w:r>
       </w:ins>
-      <w:ins w:id="31" w:author="Olivia Imner" w:date="2018-12-02T09:13:00Z">
+      <w:ins w:id="29" w:author="Olivia Imner" w:date="2018-12-02T09:13:00Z">
         <w:r>
           <w:t>därmed</w:t>
         </w:r>
       </w:ins>
-      <w:ins w:id="32" w:author="Olivia Imner" w:date="2018-11-27T18:04:00Z">
+      <w:ins w:id="30" w:author="Olivia Imner" w:date="2018-11-27T18:04:00Z">
         <w:r>
           <w:t xml:space="preserve"> utvärderades fyra av Grades tidigare </w:t>
         </w:r>
       </w:ins>
-      <w:ins w:id="33" w:author="Olivia Imner" w:date="2018-11-27T18:06:00Z">
+      <w:ins w:id="31" w:author="Olivia Imner" w:date="2018-11-27T18:06:00Z">
         <w:r>
           <w:t>kurser enligt DIM’s riktlinjer.</w:t>
         </w:r>
@@ -9699,17 +9440,17 @@
       <w:r>
         <w:t xml:space="preserve"> </w:t>
       </w:r>
-      <w:ins w:id="34" w:author="Olivia Imner" w:date="2018-11-27T18:06:00Z">
+      <w:ins w:id="32" w:author="Olivia Imner" w:date="2018-11-27T18:06:00Z">
         <w:r>
           <w:t>Det</w:t>
         </w:r>
       </w:ins>
-      <w:ins w:id="35" w:author="Olivia Imner" w:date="2018-11-27T18:07:00Z">
+      <w:ins w:id="33" w:author="Olivia Imner" w:date="2018-11-27T18:07:00Z">
         <w:r>
           <w:t xml:space="preserve"> som</w:t>
         </w:r>
       </w:ins>
-      <w:ins w:id="36" w:author="Olivia Imner" w:date="2018-11-27T18:06:00Z">
+      <w:ins w:id="34" w:author="Olivia Imner" w:date="2018-11-27T18:06:00Z">
         <w:r>
           <w:t xml:space="preserve"> </w:t>
         </w:r>
@@ -9718,7 +9459,7 @@
         <w:rPr>
           <w:rStyle w:val="Kommentarsreferens"/>
         </w:rPr>
-        <w:commentReference w:id="37"/>
+        <w:commentReference w:id="35"/>
       </w:r>
       <w:r>
         <w:t xml:space="preserve">påträffades </w:t>
@@ -9795,7 +9536,7 @@
       <w:r>
         <w:t xml:space="preserve">I </w:t>
       </w:r>
-      <w:ins w:id="38" w:author="Olivia Imner" w:date="2018-12-02T12:03:00Z">
+      <w:ins w:id="36" w:author="Olivia Imner" w:date="2018-12-02T12:03:00Z">
         <w:r>
           <w:t>denn</w:t>
         </w:r>
@@ -9806,7 +9547,7 @@
       <w:r>
         <w:t xml:space="preserve">studie utnyttjades en intervju för att uppnå </w:t>
       </w:r>
-      <w:ins w:id="39" w:author="Olivia Imner" w:date="2018-12-02T12:04:00Z">
+      <w:ins w:id="37" w:author="Olivia Imner" w:date="2018-12-02T12:04:00Z">
         <w:r>
           <w:t>ett</w:t>
         </w:r>
@@ -9817,52 +9558,52 @@
       <w:r>
         <w:t xml:space="preserve"> mål.</w:t>
       </w:r>
-      <w:ins w:id="40" w:author="Olivia Imner" w:date="2018-12-02T11:12:00Z">
+      <w:ins w:id="38" w:author="Olivia Imner" w:date="2018-12-02T11:12:00Z">
         <w:r>
           <w:t xml:space="preserve"> </w:t>
         </w:r>
       </w:ins>
-      <w:ins w:id="41" w:author="Olivia Imner" w:date="2018-12-02T11:11:00Z">
+      <w:ins w:id="39" w:author="Olivia Imner" w:date="2018-12-02T11:11:00Z">
         <w:r>
           <w:t xml:space="preserve">Intervjun bestod av ett flertal frågor för varje modell-fas där varje fråga motsvarade en av de representativa modellerna. Med intervjusvaren kunde Grades nuvarande pedagogiska riktlinjer kartläggas på de tre representativa modeller och, i och med det, kunde det mest passande </w:t>
         </w:r>
       </w:ins>
-      <w:ins w:id="42" w:author="Olivia Imner" w:date="2018-12-02T11:39:00Z">
+      <w:ins w:id="40" w:author="Olivia Imner" w:date="2018-12-02T11:39:00Z">
         <w:r>
           <w:t>perspektiv</w:t>
         </w:r>
       </w:ins>
-      <w:ins w:id="43" w:author="Olivia Imner" w:date="2018-12-02T11:11:00Z">
+      <w:ins w:id="41" w:author="Olivia Imner" w:date="2018-12-02T11:11:00Z">
         <w:r>
           <w:t xml:space="preserve"> för Grades nuvarande pedagogiska riktlinjer bestämmas. </w:t>
         </w:r>
       </w:ins>
-      <w:ins w:id="44" w:author="Olivia Imner" w:date="2018-12-02T11:27:00Z">
+      <w:ins w:id="42" w:author="Olivia Imner" w:date="2018-12-02T11:27:00Z">
         <w:r>
           <w:t>Denna</w:t>
         </w:r>
       </w:ins>
-      <w:ins w:id="45" w:author="Olivia Imner" w:date="2018-12-02T11:26:00Z">
+      <w:ins w:id="43" w:author="Olivia Imner" w:date="2018-12-02T11:26:00Z">
         <w:r>
           <w:t xml:space="preserve"> strategi speglar strategin från tidigare studier </w:t>
         </w:r>
       </w:ins>
-      <w:ins w:id="46" w:author="Olivia Imner" w:date="2018-12-02T11:42:00Z">
+      <w:ins w:id="44" w:author="Olivia Imner" w:date="2018-12-02T11:42:00Z">
         <w:r>
           <w:t>med målet</w:t>
         </w:r>
       </w:ins>
-      <w:ins w:id="47" w:author="Olivia Imner" w:date="2018-12-02T11:26:00Z">
+      <w:ins w:id="45" w:author="Olivia Imner" w:date="2018-12-02T11:26:00Z">
         <w:r>
           <w:t xml:space="preserve"> </w:t>
         </w:r>
       </w:ins>
-      <w:ins w:id="48" w:author="Olivia Imner" w:date="2018-12-02T11:11:00Z">
+      <w:ins w:id="46" w:author="Olivia Imner" w:date="2018-12-02T11:11:00Z">
         <w:r>
           <w:t>att kartlägga individuella pedagogiska modeller på de olika pedagogiska perspektiven</w:t>
         </w:r>
       </w:ins>
-      <w:ins w:id="49" w:author="Olivia Imner" w:date="2018-12-02T11:27:00Z">
+      <w:ins w:id="47" w:author="Olivia Imner" w:date="2018-12-02T11:27:00Z">
         <w:r>
           <w:t xml:space="preserve"> (</w:t>
         </w:r>
@@ -9873,7 +9614,7 @@
           <w:fldChar w:fldCharType="begin"/>
         </w:r>
       </w:ins>
-      <w:ins w:id="50" w:author="Olivia Imner" w:date="2018-12-03T12:09:00Z">
+      <w:ins w:id="48" w:author="Olivia Imner" w:date="2018-12-03T12:09:00Z">
         <w:r>
           <w:rPr>
             <w:noProof/>
@@ -9881,7 +9622,7 @@
           <w:instrText xml:space="preserve"> ADDIN ZOTERO_ITEM CSL_CITATION {"citationID":"NGmTcghj","properties":{"formattedCitation":"\\uldash{(Mayes &amp; de Freitas, 2004)}","plainCitation":"(Mayes &amp; de Freitas, 2004)","dontUpdate":true,"noteIndex":0},"citationItems":[{"id":34,"uris":["http://zotero.org/users/local/QsygNxKM/items/FADQLDDZ"],"uri":["http://zotero.org/users/local/QsygNxKM/items/FADQLDDZ"],"itemData":{"id":34,"type":"article-journal","title":"Review of e-learning theories, frameworks and models","container-title":"JISC e-Learning Models Desk Study","issue":"1","source":"Zotero","language":"English","author":[{"family":"Mayes","given":"Terry"},{"family":"Freitas","given":"Sara","non-dropping-particle":"de"}],"issued":{"date-parts":[["2004"]]}}}],"schema":"https://github.com/citation-style-language/schema/raw/master/csl-citation.json"} </w:instrText>
         </w:r>
       </w:ins>
-      <w:ins w:id="51" w:author="Olivia Imner" w:date="2018-12-02T11:27:00Z">
+      <w:ins w:id="49" w:author="Olivia Imner" w:date="2018-12-02T11:27:00Z">
         <w:r>
           <w:rPr>
             <w:noProof/>
@@ -9919,82 +9660,82 @@
           <w:fldChar w:fldCharType="end"/>
         </w:r>
       </w:ins>
-      <w:ins w:id="52" w:author="Olivia Imner" w:date="2018-12-02T11:11:00Z">
+      <w:ins w:id="50" w:author="Olivia Imner" w:date="2018-12-02T11:11:00Z">
         <w:r>
           <w:t xml:space="preserve">. I </w:t>
         </w:r>
       </w:ins>
-      <w:ins w:id="53" w:author="Olivia Imner" w:date="2018-12-05T10:10:00Z">
+      <w:ins w:id="51" w:author="Olivia Imner" w:date="2018-12-05T10:10:00Z">
         <w:r>
           <w:t xml:space="preserve">Mayes an de Freitas </w:t>
         </w:r>
       </w:ins>
-      <w:ins w:id="54" w:author="Olivia Imner" w:date="2018-12-02T11:11:00Z">
+      <w:ins w:id="52" w:author="Olivia Imner" w:date="2018-12-02T11:11:00Z">
         <w:r>
           <w:t xml:space="preserve">studie </w:t>
         </w:r>
       </w:ins>
-      <w:ins w:id="55" w:author="Olivia Imner" w:date="2018-12-02T13:55:00Z">
+      <w:ins w:id="53" w:author="Olivia Imner" w:date="2018-12-02T13:55:00Z">
         <w:r>
           <w:t xml:space="preserve">är </w:t>
         </w:r>
       </w:ins>
-      <w:ins w:id="56" w:author="Olivia Imner" w:date="2018-12-02T11:11:00Z">
+      <w:ins w:id="54" w:author="Olivia Imner" w:date="2018-12-02T11:11:00Z">
         <w:r>
           <w:t xml:space="preserve">varje perspektiv </w:t>
         </w:r>
       </w:ins>
-      <w:ins w:id="57" w:author="Olivia Imner" w:date="2018-12-02T13:55:00Z">
+      <w:ins w:id="55" w:author="Olivia Imner" w:date="2018-12-02T13:55:00Z">
         <w:r>
           <w:t>representerat</w:t>
         </w:r>
       </w:ins>
-      <w:ins w:id="58" w:author="Olivia Imner" w:date="2018-12-02T11:11:00Z">
+      <w:ins w:id="56" w:author="Olivia Imner" w:date="2018-12-02T11:11:00Z">
         <w:r>
           <w:t xml:space="preserve"> av en fråga och genom att analysera vilken fråga </w:t>
         </w:r>
       </w:ins>
-      <w:ins w:id="59" w:author="Olivia Imner" w:date="2018-12-02T13:55:00Z">
+      <w:ins w:id="57" w:author="Olivia Imner" w:date="2018-12-02T13:55:00Z">
         <w:r>
           <w:t xml:space="preserve">som </w:t>
         </w:r>
       </w:ins>
-      <w:ins w:id="60" w:author="Olivia Imner" w:date="2018-12-02T11:11:00Z">
+      <w:ins w:id="58" w:author="Olivia Imner" w:date="2018-12-02T11:11:00Z">
         <w:r>
           <w:t xml:space="preserve">bäst </w:t>
         </w:r>
       </w:ins>
-      <w:ins w:id="61" w:author="Olivia Imner" w:date="2018-12-02T11:37:00Z">
+      <w:ins w:id="59" w:author="Olivia Imner" w:date="2018-12-02T11:37:00Z">
         <w:r>
           <w:t>karaktär</w:t>
         </w:r>
       </w:ins>
-      <w:ins w:id="62" w:author="Olivia Imner" w:date="2018-12-02T11:38:00Z">
+      <w:ins w:id="60" w:author="Olivia Imner" w:date="2018-12-02T11:38:00Z">
         <w:r>
           <w:t>iserar</w:t>
         </w:r>
       </w:ins>
-      <w:ins w:id="63" w:author="Olivia Imner" w:date="2018-12-02T11:11:00Z">
+      <w:ins w:id="61" w:author="Olivia Imner" w:date="2018-12-02T11:11:00Z">
         <w:r>
           <w:t xml:space="preserve"> </w:t>
         </w:r>
       </w:ins>
-      <w:ins w:id="64" w:author="Olivia Imner" w:date="2018-12-02T11:42:00Z">
+      <w:ins w:id="62" w:author="Olivia Imner" w:date="2018-12-02T11:42:00Z">
         <w:r>
           <w:t xml:space="preserve">en </w:t>
         </w:r>
       </w:ins>
-      <w:ins w:id="65" w:author="Olivia Imner" w:date="2018-12-02T11:43:00Z">
+      <w:ins w:id="63" w:author="Olivia Imner" w:date="2018-12-02T11:43:00Z">
         <w:r>
           <w:t>specifik</w:t>
         </w:r>
       </w:ins>
-      <w:ins w:id="66" w:author="Olivia Imner" w:date="2018-12-02T11:42:00Z">
+      <w:ins w:id="64" w:author="Olivia Imner" w:date="2018-12-02T11:42:00Z">
         <w:r>
           <w:t xml:space="preserve"> </w:t>
         </w:r>
       </w:ins>
-      <w:ins w:id="67" w:author="Olivia Imner" w:date="2018-12-02T11:11:00Z">
+      <w:ins w:id="65" w:author="Olivia Imner" w:date="2018-12-02T11:11:00Z">
         <w:r>
           <w:t>modell,</w:t>
         </w:r>
@@ -10005,12 +9746,12 @@
           <w:t xml:space="preserve"> perspektiv modellen </w:t>
         </w:r>
       </w:ins>
-      <w:ins w:id="68" w:author="Olivia Imner" w:date="2018-12-02T13:57:00Z">
+      <w:ins w:id="66" w:author="Olivia Imner" w:date="2018-12-02T13:57:00Z">
         <w:r>
           <w:t>korresponderar</w:t>
         </w:r>
       </w:ins>
-      <w:ins w:id="69" w:author="Olivia Imner" w:date="2018-12-02T11:11:00Z">
+      <w:ins w:id="67" w:author="Olivia Imner" w:date="2018-12-02T11:11:00Z">
         <w:r>
           <w:t xml:space="preserve"> bäst med</w:t>
         </w:r>
@@ -10018,152 +9759,152 @@
           <w:t xml:space="preserve">. </w:t>
         </w:r>
       </w:ins>
-      <w:commentRangeStart w:id="70"/>
-      <w:ins w:id="71" w:author="Olivia Imner" w:date="2018-12-02T11:32:00Z">
+      <w:commentRangeStart w:id="68"/>
+      <w:ins w:id="69" w:author="Olivia Imner" w:date="2018-12-02T11:32:00Z">
         <w:r>
           <w:t>Jämfört med Mayes</w:t>
         </w:r>
       </w:ins>
-      <w:ins w:id="72" w:author="Olivia Imner" w:date="2018-12-02T12:05:00Z">
+      <w:ins w:id="70" w:author="Olivia Imner" w:date="2018-12-02T12:05:00Z">
         <w:r>
           <w:t xml:space="preserve"> &amp; de Freitas</w:t>
         </w:r>
       </w:ins>
-      <w:ins w:id="73" w:author="Olivia Imner" w:date="2018-12-02T11:32:00Z">
+      <w:ins w:id="71" w:author="Olivia Imner" w:date="2018-12-02T11:32:00Z">
         <w:r>
           <w:t xml:space="preserve">, vår strategi har som fördel att vi </w:t>
         </w:r>
       </w:ins>
-      <w:ins w:id="74" w:author="Olivia Imner" w:date="2018-12-02T11:38:00Z">
+      <w:ins w:id="72" w:author="Olivia Imner" w:date="2018-12-02T11:38:00Z">
         <w:r>
           <w:t>använder oss av</w:t>
         </w:r>
       </w:ins>
-      <w:ins w:id="75" w:author="Olivia Imner" w:date="2018-12-02T11:32:00Z">
+      <w:ins w:id="73" w:author="Olivia Imner" w:date="2018-12-02T11:32:00Z">
         <w:r>
           <w:t xml:space="preserve"> ett flertal frågor</w:t>
         </w:r>
       </w:ins>
-      <w:ins w:id="76" w:author="Olivia Imner" w:date="2018-12-02T11:39:00Z">
+      <w:ins w:id="74" w:author="Olivia Imner" w:date="2018-12-02T11:39:00Z">
         <w:r>
           <w:t xml:space="preserve"> per perspektiv</w:t>
         </w:r>
       </w:ins>
-      <w:ins w:id="77" w:author="Olivia Imner" w:date="2018-12-02T12:05:00Z">
+      <w:ins w:id="75" w:author="Olivia Imner" w:date="2018-12-02T12:05:00Z">
         <w:r>
           <w:t xml:space="preserve"> vilket ger </w:t>
         </w:r>
       </w:ins>
-      <w:ins w:id="78" w:author="Olivia Imner" w:date="2018-12-02T12:06:00Z">
+      <w:ins w:id="76" w:author="Olivia Imner" w:date="2018-12-02T12:06:00Z">
         <w:r>
           <w:t>ett</w:t>
         </w:r>
       </w:ins>
-      <w:ins w:id="79" w:author="Olivia Imner" w:date="2018-12-02T12:05:00Z">
+      <w:ins w:id="77" w:author="Olivia Imner" w:date="2018-12-02T12:05:00Z">
         <w:r>
           <w:t xml:space="preserve"> mer noggrant </w:t>
         </w:r>
       </w:ins>
-      <w:ins w:id="80" w:author="Olivia Imner" w:date="2018-12-02T12:06:00Z">
+      <w:ins w:id="78" w:author="Olivia Imner" w:date="2018-12-02T12:06:00Z">
         <w:r>
           <w:t>resultat</w:t>
         </w:r>
       </w:ins>
-      <w:ins w:id="81" w:author="Olivia Imner" w:date="2018-12-02T11:40:00Z">
+      <w:ins w:id="79" w:author="Olivia Imner" w:date="2018-12-02T11:40:00Z">
         <w:r>
           <w:t>.</w:t>
         </w:r>
       </w:ins>
-      <w:ins w:id="82" w:author="Olivia Imner" w:date="2018-12-02T11:45:00Z">
+      <w:ins w:id="80" w:author="Olivia Imner" w:date="2018-12-02T11:45:00Z">
         <w:r>
           <w:t xml:space="preserve"> I</w:t>
         </w:r>
       </w:ins>
-      <w:ins w:id="83" w:author="Olivia Imner" w:date="2018-12-02T11:43:00Z">
+      <w:ins w:id="81" w:author="Olivia Imner" w:date="2018-12-02T11:43:00Z">
         <w:r>
           <w:t xml:space="preserve"> och med att</w:t>
         </w:r>
       </w:ins>
-      <w:ins w:id="84" w:author="Olivia Imner" w:date="2018-12-02T11:45:00Z">
+      <w:ins w:id="82" w:author="Olivia Imner" w:date="2018-12-02T11:45:00Z">
         <w:r>
           <w:t xml:space="preserve"> vår strategi </w:t>
         </w:r>
       </w:ins>
-      <w:ins w:id="85" w:author="Olivia Imner" w:date="2018-12-02T11:46:00Z">
+      <w:ins w:id="83" w:author="Olivia Imner" w:date="2018-12-02T11:46:00Z">
         <w:r>
           <w:t xml:space="preserve">representerar </w:t>
         </w:r>
       </w:ins>
-      <w:ins w:id="86" w:author="Olivia Imner" w:date="2018-12-02T11:43:00Z">
+      <w:ins w:id="84" w:author="Olivia Imner" w:date="2018-12-02T11:43:00Z">
         <w:r>
           <w:t>varje perspektiv med en model</w:t>
         </w:r>
       </w:ins>
-      <w:ins w:id="87" w:author="Olivia Imner" w:date="2018-12-02T11:44:00Z">
+      <w:ins w:id="85" w:author="Olivia Imner" w:date="2018-12-02T11:44:00Z">
         <w:r>
           <w:t>l</w:t>
         </w:r>
       </w:ins>
-      <w:ins w:id="88" w:author="Olivia Imner" w:date="2018-12-02T11:43:00Z">
+      <w:ins w:id="86" w:author="Olivia Imner" w:date="2018-12-02T11:43:00Z">
         <w:r>
           <w:t>,</w:t>
         </w:r>
       </w:ins>
-      <w:ins w:id="89" w:author="Olivia Imner" w:date="2018-12-02T11:32:00Z">
+      <w:ins w:id="87" w:author="Olivia Imner" w:date="2018-12-02T11:32:00Z">
         <w:r>
           <w:t xml:space="preserve"> </w:t>
         </w:r>
       </w:ins>
-      <w:ins w:id="90" w:author="Olivia Imner" w:date="2018-12-02T11:51:00Z">
+      <w:ins w:id="88" w:author="Olivia Imner" w:date="2018-12-02T11:51:00Z">
         <w:r>
           <w:t>ha</w:t>
         </w:r>
       </w:ins>
-      <w:ins w:id="91" w:author="Olivia Imner" w:date="2018-12-02T11:52:00Z">
+      <w:ins w:id="89" w:author="Olivia Imner" w:date="2018-12-02T11:52:00Z">
         <w:r>
           <w:t>r vi också</w:t>
         </w:r>
       </w:ins>
-      <w:ins w:id="92" w:author="Olivia Imner" w:date="2018-12-02T11:51:00Z">
+      <w:ins w:id="90" w:author="Olivia Imner" w:date="2018-12-02T11:51:00Z">
         <w:r>
           <w:t xml:space="preserve"> möjlighet att</w:t>
         </w:r>
       </w:ins>
-      <w:ins w:id="93" w:author="Olivia Imner" w:date="2018-12-02T11:44:00Z">
+      <w:ins w:id="91" w:author="Olivia Imner" w:date="2018-12-02T11:44:00Z">
         <w:r>
           <w:t xml:space="preserve"> direkt identifiera en </w:t>
         </w:r>
       </w:ins>
-      <w:ins w:id="94" w:author="Olivia Imner" w:date="2018-12-02T11:51:00Z">
+      <w:ins w:id="92" w:author="Olivia Imner" w:date="2018-12-02T11:51:00Z">
         <w:r>
           <w:t>kandidat</w:t>
         </w:r>
       </w:ins>
-      <w:ins w:id="95" w:author="Olivia Imner" w:date="2018-12-02T11:44:00Z">
+      <w:ins w:id="93" w:author="Olivia Imner" w:date="2018-12-02T11:44:00Z">
         <w:r>
           <w:t xml:space="preserve"> modell </w:t>
         </w:r>
       </w:ins>
-      <w:ins w:id="96" w:author="Olivia Imner" w:date="2018-12-02T11:47:00Z">
+      <w:ins w:id="94" w:author="Olivia Imner" w:date="2018-12-02T11:47:00Z">
         <w:r>
           <w:t>som skulle kunna implementeras i företaget</w:t>
         </w:r>
       </w:ins>
-      <w:ins w:id="97" w:author="Olivia Imner" w:date="2018-12-02T11:33:00Z">
+      <w:ins w:id="95" w:author="Olivia Imner" w:date="2018-12-02T11:33:00Z">
         <w:r>
           <w:t>.</w:t>
         </w:r>
       </w:ins>
-      <w:commentRangeEnd w:id="70"/>
-      <w:ins w:id="98" w:author="Olivia Imner" w:date="2018-12-02T13:59:00Z">
+      <w:commentRangeEnd w:id="68"/>
+      <w:ins w:id="96" w:author="Olivia Imner" w:date="2018-12-02T13:59:00Z">
         <w:r>
           <w:rPr>
             <w:rStyle w:val="Kommentarsreferens"/>
           </w:rPr>
-          <w:commentReference w:id="70"/>
+          <w:commentReference w:id="68"/>
         </w:r>
       </w:ins>
-      <w:ins w:id="100" w:author="Olivia Imner" w:date="2018-12-02T11:32:00Z">
+      <w:ins w:id="98" w:author="Olivia Imner" w:date="2018-12-02T11:32:00Z">
         <w:r>
           <w:t xml:space="preserve"> </w:t>
         </w:r>
@@ -10708,7 +10449,7 @@
       <w:r>
         <w:t xml:space="preserve"> </w:t>
       </w:r>
-      <w:commentRangeStart w:id="101"/>
+      <w:commentRangeStart w:id="99"/>
       <w:r>
         <w:rPr>
           <w:rFonts w:asciiTheme="majorHAnsi" w:eastAsia="Times New Roman" w:hAnsiTheme="majorHAnsi" w:cs="Arial"/>
@@ -10733,19 +10474,9 @@
         </w:rPr>
         <w:fldChar w:fldCharType="separate"/>
       </w:r>
-      <w:proofErr w:type="spellStart"/>
-      <w:r>
-        <w:t>Kocadere</w:t>
-      </w:r>
-      <w:proofErr w:type="spellEnd"/>
-      <w:r>
-        <w:t xml:space="preserve"> &amp; </w:t>
-      </w:r>
-      <w:proofErr w:type="spellStart"/>
-      <w:r>
-        <w:t>Ozgen</w:t>
-      </w:r>
-      <w:proofErr w:type="spellEnd"/>
+      <w:r>
+        <w:t>Kocadere &amp; Ozgen</w:t>
+      </w:r>
       <w:r>
         <w:t xml:space="preserve"> </w:t>
       </w:r>
@@ -10888,21 +10619,8 @@
       <w:r>
         <w:fldChar w:fldCharType="separate"/>
       </w:r>
-      <w:proofErr w:type="spellStart"/>
-      <w:r>
-        <w:t>Kocadere</w:t>
-      </w:r>
-      <w:proofErr w:type="spellEnd"/>
-      <w:r>
-        <w:t xml:space="preserve"> &amp; </w:t>
-      </w:r>
-      <w:proofErr w:type="spellStart"/>
-      <w:r>
-        <w:t>Ozgen</w:t>
-      </w:r>
-      <w:proofErr w:type="spellEnd"/>
-      <w:r>
-        <w:t xml:space="preserve"> (2012) </w:t>
+      <w:r>
+        <w:t xml:space="preserve">Kocadere &amp; Ozgen (2012) </w:t>
       </w:r>
       <w:r>
         <w:fldChar w:fldCharType="end"/>
@@ -11148,21 +10866,8 @@
       <w:r>
         <w:fldChar w:fldCharType="separate"/>
       </w:r>
-      <w:proofErr w:type="spellStart"/>
-      <w:r>
-        <w:t>Kocadere</w:t>
-      </w:r>
-      <w:proofErr w:type="spellEnd"/>
-      <w:r>
-        <w:t xml:space="preserve"> &amp; </w:t>
-      </w:r>
-      <w:proofErr w:type="spellStart"/>
-      <w:r>
-        <w:t>Ozgen</w:t>
-      </w:r>
-      <w:proofErr w:type="spellEnd"/>
-      <w:r>
-        <w:t xml:space="preserve"> (2012) </w:t>
+      <w:r>
+        <w:t xml:space="preserve">Kocadere &amp; Ozgen (2012) </w:t>
       </w:r>
       <w:r>
         <w:fldChar w:fldCharType="end"/>
@@ -11367,12 +11072,12 @@
         </w:rPr>
         <w:t>.</w:t>
       </w:r>
-      <w:commentRangeEnd w:id="101"/>
+      <w:commentRangeEnd w:id="99"/>
       <w:r>
         <w:rPr>
           <w:rStyle w:val="Kommentarsreferens"/>
         </w:rPr>
-        <w:commentReference w:id="101"/>
+        <w:commentReference w:id="99"/>
       </w:r>
     </w:p>
     <w:p>
@@ -11638,81 +11343,81 @@
       <w:pPr>
         <w:pStyle w:val="Heading11"/>
       </w:pPr>
-      <w:bookmarkStart w:id="102" w:name="_Toc401327942"/>
+      <w:bookmarkStart w:id="100" w:name="_Toc401327942"/>
       <w:r>
         <w:t>Tack</w:t>
+      </w:r>
+      <w:bookmarkEnd w:id="100"/>
+    </w:p>
+    <w:p>
+      <w:pPr>
+        <w:spacing w:line="480" w:lineRule="auto"/>
+        <w:jc w:val="both"/>
+      </w:pPr>
+      <w:r>
+        <w:t>Jag tackar Jason Serviss för att ha bidragit till exa</w:t>
+      </w:r>
+      <w:r>
+        <w:t xml:space="preserve">mensarbetet med din kunskap, </w:t>
+      </w:r>
+      <w:r>
+        <w:t>tid</w:t>
+      </w:r>
+      <w:r>
+        <w:t>, och tålamod</w:t>
+      </w:r>
+      <w:r>
+        <w:t>.</w:t>
+      </w:r>
+      <w:r>
+        <w:t xml:space="preserve"> Jag tackar min bror Simon Imner för stöd och uppmuntran till examenarbetet. </w:t>
+      </w:r>
+      <w:r>
+        <w:t>J</w:t>
+      </w:r>
+      <w:r>
+        <w:t xml:space="preserve">ag </w:t>
+      </w:r>
+      <w:r>
+        <w:t xml:space="preserve">vill </w:t>
+      </w:r>
+      <w:r>
+        <w:t>även</w:t>
+      </w:r>
+      <w:r>
+        <w:t xml:space="preserve"> tacka Grade som ställde upp som medverkande </w:t>
+      </w:r>
+      <w:r>
+        <w:t xml:space="preserve">med ett öppet sinne för innovation </w:t>
+      </w:r>
+      <w:r>
+        <w:t xml:space="preserve">i denna </w:t>
+      </w:r>
+      <w:r>
+        <w:t>studie</w:t>
+      </w:r>
+      <w:r>
+        <w:t>.</w:t>
+      </w:r>
+      <w:r>
+        <w:br w:type="page"/>
+      </w:r>
+    </w:p>
+    <w:p>
+      <w:pPr>
+        <w:pStyle w:val="Heading11"/>
+      </w:pPr>
+      <w:bookmarkStart w:id="101" w:name="_Toc391456186"/>
+      <w:bookmarkStart w:id="102" w:name="_Toc401327943"/>
+      <w:bookmarkEnd w:id="101"/>
+      <w:r>
+        <w:t>Referenser</w:t>
       </w:r>
       <w:bookmarkEnd w:id="102"/>
     </w:p>
     <w:p>
       <w:pPr>
         <w:spacing w:line="480" w:lineRule="auto"/>
-        <w:jc w:val="both"/>
-      </w:pPr>
-      <w:r>
-        <w:t>Jag tackar Jason Serviss för att ha bidragit till exa</w:t>
-      </w:r>
-      <w:r>
-        <w:t xml:space="preserve">mensarbetet med din kunskap, </w:t>
-      </w:r>
-      <w:r>
-        <w:t>tid</w:t>
-      </w:r>
-      <w:r>
-        <w:t>, och tålamod</w:t>
-      </w:r>
-      <w:r>
-        <w:t>.</w:t>
-      </w:r>
-      <w:r>
-        <w:t xml:space="preserve"> Jag tackar min bror Simon Imner för stöd och uppmuntran till examenarbetet. </w:t>
-      </w:r>
-      <w:r>
-        <w:t>J</w:t>
-      </w:r>
-      <w:r>
-        <w:t xml:space="preserve">ag </w:t>
-      </w:r>
-      <w:r>
-        <w:t xml:space="preserve">vill </w:t>
-      </w:r>
-      <w:r>
-        <w:t>även</w:t>
-      </w:r>
-      <w:r>
-        <w:t xml:space="preserve"> tacka Grade som ställde upp som medverkande </w:t>
-      </w:r>
-      <w:r>
-        <w:t xml:space="preserve">med ett öppet sinne för innovation </w:t>
-      </w:r>
-      <w:r>
-        <w:t xml:space="preserve">i denna </w:t>
-      </w:r>
-      <w:r>
-        <w:t>studie</w:t>
-      </w:r>
-      <w:r>
-        <w:t>.</w:t>
-      </w:r>
-      <w:r>
-        <w:br w:type="page"/>
-      </w:r>
-    </w:p>
-    <w:p>
-      <w:pPr>
-        <w:pStyle w:val="Heading11"/>
-      </w:pPr>
-      <w:bookmarkStart w:id="103" w:name="_Toc391456186"/>
-      <w:bookmarkStart w:id="104" w:name="_Toc401327943"/>
-      <w:bookmarkEnd w:id="103"/>
-      <w:r>
-        <w:t>Referenser</w:t>
-      </w:r>
-      <w:bookmarkEnd w:id="104"/>
-    </w:p>
-    <w:p>
-      <w:pPr>
-        <w:spacing w:line="480" w:lineRule="auto"/>
         <w:rPr>
           <w:rFonts w:eastAsia="Times New Roman" w:cs="Times New Roman"/>
           <w:color w:val="222222"/>
@@ -11743,167 +11448,13 @@
         </w:rPr>
         <w:fldChar w:fldCharType="separate"/>
       </w:r>
-      <w:proofErr w:type="spellStart"/>
       <w:r>
         <w:rPr>
           <w:rFonts w:cs="Times New Roman"/>
           <w:color w:val="000000"/>
           <w:szCs w:val="24"/>
         </w:rPr>
-        <w:t>Automatic</w:t>
-      </w:r>
-      <w:proofErr w:type="spellEnd"/>
-      <w:r>
-        <w:rPr>
-          <w:rFonts w:cs="Times New Roman"/>
-          <w:color w:val="000000"/>
-          <w:szCs w:val="24"/>
-        </w:rPr>
-        <w:t xml:space="preserve"> citation </w:t>
-      </w:r>
-      <w:proofErr w:type="spellStart"/>
-      <w:r>
-        <w:rPr>
-          <w:rFonts w:cs="Times New Roman"/>
-          <w:color w:val="000000"/>
-          <w:szCs w:val="24"/>
-        </w:rPr>
-        <w:t>updates</w:t>
-      </w:r>
-      <w:proofErr w:type="spellEnd"/>
-      <w:r>
-        <w:rPr>
-          <w:rFonts w:cs="Times New Roman"/>
-          <w:color w:val="000000"/>
-          <w:szCs w:val="24"/>
-        </w:rPr>
-        <w:t xml:space="preserve"> </w:t>
-      </w:r>
-      <w:proofErr w:type="spellStart"/>
-      <w:r>
-        <w:rPr>
-          <w:rFonts w:cs="Times New Roman"/>
-          <w:color w:val="000000"/>
-          <w:szCs w:val="24"/>
-        </w:rPr>
-        <w:t>are</w:t>
-      </w:r>
-      <w:proofErr w:type="spellEnd"/>
-      <w:r>
-        <w:rPr>
-          <w:rFonts w:cs="Times New Roman"/>
-          <w:color w:val="000000"/>
-          <w:szCs w:val="24"/>
-        </w:rPr>
-        <w:t xml:space="preserve"> </w:t>
-      </w:r>
-      <w:proofErr w:type="spellStart"/>
-      <w:r>
-        <w:rPr>
-          <w:rFonts w:cs="Times New Roman"/>
-          <w:color w:val="000000"/>
-          <w:szCs w:val="24"/>
-        </w:rPr>
-        <w:t>disabled</w:t>
-      </w:r>
-      <w:proofErr w:type="spellEnd"/>
-      <w:r>
-        <w:rPr>
-          <w:rFonts w:cs="Times New Roman"/>
-          <w:color w:val="000000"/>
-          <w:szCs w:val="24"/>
-        </w:rPr>
-        <w:t xml:space="preserve">. To </w:t>
-      </w:r>
-      <w:proofErr w:type="spellStart"/>
-      <w:r>
-        <w:rPr>
-          <w:rFonts w:cs="Times New Roman"/>
-          <w:color w:val="000000"/>
-          <w:szCs w:val="24"/>
-        </w:rPr>
-        <w:t>see</w:t>
-      </w:r>
-      <w:proofErr w:type="spellEnd"/>
-      <w:r>
-        <w:rPr>
-          <w:rFonts w:cs="Times New Roman"/>
-          <w:color w:val="000000"/>
-          <w:szCs w:val="24"/>
-        </w:rPr>
-        <w:t xml:space="preserve"> the </w:t>
-      </w:r>
-      <w:proofErr w:type="spellStart"/>
-      <w:r>
-        <w:rPr>
-          <w:rFonts w:cs="Times New Roman"/>
-          <w:color w:val="000000"/>
-          <w:szCs w:val="24"/>
-        </w:rPr>
-        <w:t>bibliography</w:t>
-      </w:r>
-      <w:proofErr w:type="spellEnd"/>
-      <w:r>
-        <w:rPr>
-          <w:rFonts w:cs="Times New Roman"/>
-          <w:color w:val="000000"/>
-          <w:szCs w:val="24"/>
-        </w:rPr>
-        <w:t xml:space="preserve">, </w:t>
-      </w:r>
-      <w:proofErr w:type="spellStart"/>
-      <w:r>
-        <w:rPr>
-          <w:rFonts w:cs="Times New Roman"/>
-          <w:color w:val="000000"/>
-          <w:szCs w:val="24"/>
-        </w:rPr>
-        <w:t>click</w:t>
-      </w:r>
-      <w:proofErr w:type="spellEnd"/>
-      <w:r>
-        <w:rPr>
-          <w:rFonts w:cs="Times New Roman"/>
-          <w:color w:val="000000"/>
-          <w:szCs w:val="24"/>
-        </w:rPr>
-        <w:t xml:space="preserve"> </w:t>
-      </w:r>
-      <w:proofErr w:type="spellStart"/>
-      <w:r>
-        <w:rPr>
-          <w:rFonts w:cs="Times New Roman"/>
-          <w:color w:val="000000"/>
-          <w:szCs w:val="24"/>
-        </w:rPr>
-        <w:t>Refresh</w:t>
-      </w:r>
-      <w:proofErr w:type="spellEnd"/>
-      <w:r>
-        <w:rPr>
-          <w:rFonts w:cs="Times New Roman"/>
-          <w:color w:val="000000"/>
-          <w:szCs w:val="24"/>
-        </w:rPr>
-        <w:t xml:space="preserve"> in the </w:t>
-      </w:r>
-      <w:proofErr w:type="spellStart"/>
-      <w:r>
-        <w:rPr>
-          <w:rFonts w:cs="Times New Roman"/>
-          <w:color w:val="000000"/>
-          <w:szCs w:val="24"/>
-        </w:rPr>
-        <w:t>Zotero</w:t>
-      </w:r>
-      <w:proofErr w:type="spellEnd"/>
-      <w:r>
-        <w:rPr>
-          <w:rFonts w:cs="Times New Roman"/>
-          <w:color w:val="000000"/>
-          <w:szCs w:val="24"/>
-        </w:rPr>
-        <w:t xml:space="preserve"> toolbar.</w:t>
+        <w:t>Automatic citation updates are disabled. To see the bibliography, click Refresh in the Zotero toolbar.</w:t>
       </w:r>
       <w:r>
         <w:rPr>
@@ -11921,13 +11472,13 @@
       <w:pPr>
         <w:pStyle w:val="Heading11"/>
       </w:pPr>
-      <w:bookmarkStart w:id="105" w:name="_Toc391456187"/>
-      <w:bookmarkStart w:id="106" w:name="_Toc401327944"/>
-      <w:bookmarkEnd w:id="105"/>
+      <w:bookmarkStart w:id="103" w:name="_Toc391456187"/>
+      <w:bookmarkStart w:id="104" w:name="_Toc401327944"/>
+      <w:bookmarkEnd w:id="103"/>
       <w:r>
         <w:t>Bilagor</w:t>
       </w:r>
-      <w:bookmarkEnd w:id="106"/>
+      <w:bookmarkEnd w:id="104"/>
       <w:r>
         <w:t xml:space="preserve"> </w:t>
       </w:r>
@@ -14288,8 +13839,8 @@
           <w:color w:val="00000A"/>
         </w:rPr>
       </w:pPr>
-      <w:bookmarkStart w:id="107" w:name="_Toc391456188"/>
-      <w:bookmarkEnd w:id="107"/>
+      <w:bookmarkStart w:id="105" w:name="_Toc391456188"/>
+      <w:bookmarkEnd w:id="105"/>
       <w:r>
         <w:rPr>
           <w:rStyle w:val="Starkbetoning"/>
@@ -15651,8 +15202,8 @@
         </w:rPr>
         <w:t>.</w:t>
       </w:r>
-      <w:bookmarkStart w:id="108" w:name="_Toc391456189"/>
-      <w:bookmarkEnd w:id="108"/>
+      <w:bookmarkStart w:id="106" w:name="_Toc391456189"/>
+      <w:bookmarkEnd w:id="106"/>
     </w:p>
     <w:p>
       <w:pPr>
@@ -16680,7 +16231,7 @@
 
 <file path=word/comments.xml><?xml version="1.0" encoding="utf-8"?>
 <w:comments xmlns:wpc="http://schemas.microsoft.com/office/word/2010/wordprocessingCanvas" xmlns:mo="http://schemas.microsoft.com/office/mac/office/2008/main" xmlns:mc="http://schemas.openxmlformats.org/markup-compatibility/2006" xmlns:mv="urn:schemas-microsoft-com:mac:vml" xmlns:o="urn:schemas-microsoft-com:office:office" xmlns:r="http://schemas.openxmlformats.org/officeDocument/2006/relationships" xmlns:m="http://schemas.openxmlformats.org/officeDocument/2006/math" xmlns:v="urn:schemas-microsoft-com:vml" xmlns:wp14="http://schemas.microsoft.com/office/word/2010/wordprocessingDrawing" xmlns:wp="http://schemas.openxmlformats.org/drawingml/2006/wordprocessingDrawing" xmlns:w10="urn:schemas-microsoft-com:office:word" xmlns:w="http://schemas.openxmlformats.org/wordprocessingml/2006/main" xmlns:w14="http://schemas.microsoft.com/office/word/2010/wordml" xmlns:wpg="http://schemas.microsoft.com/office/word/2010/wordprocessingGroup" xmlns:wpi="http://schemas.microsoft.com/office/word/2010/wordprocessingInk" xmlns:wne="http://schemas.microsoft.com/office/word/2006/wordml" xmlns:wps="http://schemas.microsoft.com/office/word/2010/wordprocessingShape" mc:Ignorable="w14 wp14">
-  <w:comment w:id="10" w:author="Olivia Imner" w:date="2018-12-06T10:39:00Z" w:initials="OI">
+  <w:comment w:id="35" w:author="Olivia Imner" w:date="2018-12-02T21:05:00Z" w:initials="OI">
     <w:p>
       <w:pPr>
         <w:pStyle w:val="Kommentarer"/>
@@ -16692,88 +16243,28 @@
         <w:annotationRef/>
       </w:r>
       <w:r>
-        <w:t xml:space="preserve">Det du skrev. </w:t>
-      </w:r>
-    </w:p>
-    <w:p>
-      <w:pPr>
-        <w:pStyle w:val="Kommentarer"/>
-      </w:pPr>
+        <w:t>Potentially repeat the 2nd syfte before this sentance…</w:t>
+      </w:r>
+      <w:r>
+        <w:rPr>
+          <w:rFonts w:cs="Times New Roman"/>
+        </w:rPr>
+        <w:t xml:space="preserve"> </w:t>
+      </w:r>
+      <w:r>
+        <w:rPr>
+          <w:rFonts w:cs="Times New Roman"/>
+        </w:rPr>
+        <w:t>fixed</w:t>
+      </w:r>
     </w:p>
   </w:comment>
-  <w:comment w:id="37" w:author="Olivia Imner" w:date="2018-12-02T21:05:00Z" w:initials="OI">
+  <w:comment w:id="68" w:author="Olivia Imner" w:date="2018-12-02T18:27:00Z" w:initials="OI">
     <w:p>
       <w:pPr>
         <w:pStyle w:val="Kommentarer"/>
       </w:pPr>
-      <w:r>
-        <w:rPr>
-          <w:rStyle w:val="Kommentarsreferens"/>
-        </w:rPr>
-        <w:annotationRef/>
-      </w:r>
-      <w:proofErr w:type="spellStart"/>
-      <w:r>
-        <w:t>Potentially</w:t>
-      </w:r>
-      <w:proofErr w:type="spellEnd"/>
-      <w:r>
-        <w:t xml:space="preserve"> </w:t>
-      </w:r>
-      <w:proofErr w:type="spellStart"/>
-      <w:r>
-        <w:t>repeat</w:t>
-      </w:r>
-      <w:proofErr w:type="spellEnd"/>
-      <w:r>
-        <w:t xml:space="preserve"> the 2nd syfte </w:t>
-      </w:r>
-      <w:proofErr w:type="spellStart"/>
-      <w:r>
-        <w:t>before</w:t>
-      </w:r>
-      <w:proofErr w:type="spellEnd"/>
-      <w:r>
-        <w:t xml:space="preserve"> </w:t>
-      </w:r>
-      <w:proofErr w:type="spellStart"/>
-      <w:r>
-        <w:t>this</w:t>
-      </w:r>
-      <w:proofErr w:type="spellEnd"/>
-      <w:r>
-        <w:t xml:space="preserve"> </w:t>
-      </w:r>
-      <w:proofErr w:type="spellStart"/>
-      <w:r>
-        <w:t>sentance</w:t>
-      </w:r>
-      <w:proofErr w:type="spellEnd"/>
-      <w:r>
-        <w:t>…</w:t>
-      </w:r>
-      <w:r>
-        <w:rPr>
-          <w:rFonts w:cs="Times New Roman"/>
-        </w:rPr>
-        <w:t xml:space="preserve"> </w:t>
-      </w:r>
-      <w:proofErr w:type="spellStart"/>
-      <w:r>
-        <w:rPr>
-          <w:rFonts w:cs="Times New Roman"/>
-        </w:rPr>
-        <w:t>fixed</w:t>
-      </w:r>
-      <w:proofErr w:type="spellEnd"/>
-    </w:p>
-  </w:comment>
-  <w:comment w:id="70" w:author="Olivia Imner" w:date="2018-12-02T18:27:00Z" w:initials="OI">
-    <w:p>
-      <w:pPr>
-        <w:pStyle w:val="Kommentarer"/>
-      </w:pPr>
-      <w:ins w:id="99" w:author="Olivia Imner" w:date="2018-12-02T13:59:00Z">
+      <w:ins w:id="97" w:author="Olivia Imner" w:date="2018-12-02T13:59:00Z">
         <w:r>
           <w:rPr>
             <w:rStyle w:val="Kommentarsreferens"/>
@@ -16785,16 +16276,8 @@
         <w:rPr>
           <w:color w:val="0000FF"/>
         </w:rPr>
-        <w:t>Ändra till detta</w:t>
-      </w:r>
-      <w:proofErr w:type="gramStart"/>
-      <w:r>
-        <w:rPr>
-          <w:color w:val="0000FF"/>
-        </w:rPr>
-        <w:t>?:</w:t>
-      </w:r>
-      <w:proofErr w:type="gramEnd"/>
+        <w:t>Ändra till detta?:</w:t>
+      </w:r>
       <w:r>
         <w:t xml:space="preserve"> </w:t>
       </w:r>
@@ -16804,7 +16287,7 @@
       </w:r>
     </w:p>
   </w:comment>
-  <w:comment w:id="101" w:author="Olivia Imner" w:date="2018-12-06T10:18:00Z" w:initials="OI">
+  <w:comment w:id="99" w:author="Olivia Imner" w:date="2018-12-06T10:18:00Z" w:initials="OI">
     <w:p>
       <w:pPr>
         <w:pStyle w:val="Kommentarer"/>
@@ -16909,7 +16392,7 @@
           <w:rPr>
             <w:noProof/>
           </w:rPr>
-          <w:t>6</w:t>
+          <w:t>12</w:t>
         </w:r>
         <w:r>
           <w:fldChar w:fldCharType="end"/>
@@ -24047,7 +23530,7 @@
 </file>
 
 <file path=customXml/itemProps1.xml><?xml version="1.0" encoding="utf-8"?>
-<ds:datastoreItem xmlns:ds="http://schemas.openxmlformats.org/officeDocument/2006/customXml" ds:itemID="{E719C261-7281-4244-A249-6D6002236A2B}">
+<ds:datastoreItem xmlns:ds="http://schemas.openxmlformats.org/officeDocument/2006/customXml" ds:itemID="{2E788967-4685-C646-875B-4A88411235EA}">
   <ds:schemaRefs>
     <ds:schemaRef ds:uri="http://schemas.openxmlformats.org/officeDocument/2006/bibliography"/>
   </ds:schemaRefs>

</xml_diff>

<commit_message>
Last changes added and pptx doc added
</commit_message>
<xml_diff>
--- a/fas3_review/Uppsats_Imner_2018.docx
+++ b/fas3_review/Uppsats_Imner_2018.docx
@@ -1205,7 +1205,7 @@
         <w:rPr>
           <w:noProof/>
         </w:rPr>
-        <w:t>24</w:t>
+        <w:t>25</w:t>
       </w:r>
       <w:r>
         <w:rPr>
@@ -1529,6 +1529,8 @@
         <w:spacing w:line="480" w:lineRule="auto"/>
         <w:jc w:val="both"/>
       </w:pPr>
+      <w:bookmarkStart w:id="2" w:name="_GoBack"/>
+      <w:bookmarkEnd w:id="2"/>
       <w:r>
         <w:t>Elektroniskt lärande (E</w:t>
       </w:r>
@@ -2093,14 +2095,14 @@
       <w:pPr>
         <w:pStyle w:val="Heading11"/>
       </w:pPr>
-      <w:bookmarkStart w:id="2" w:name="_Toc391456179"/>
-      <w:bookmarkStart w:id="3" w:name="_Toc401327935"/>
-      <w:bookmarkEnd w:id="2"/>
+      <w:bookmarkStart w:id="3" w:name="_Toc391456179"/>
+      <w:bookmarkStart w:id="4" w:name="_Toc401327935"/>
+      <w:bookmarkEnd w:id="3"/>
       <w:r>
         <w:lastRenderedPageBreak/>
         <w:t>Introduktion</w:t>
       </w:r>
-      <w:bookmarkEnd w:id="3"/>
+      <w:bookmarkEnd w:id="4"/>
     </w:p>
     <w:p>
       <w:pPr>
@@ -5551,15 +5553,15 @@
       <w:pPr>
         <w:pStyle w:val="Heading11"/>
       </w:pPr>
-      <w:bookmarkStart w:id="4" w:name="_Toc391456181"/>
-      <w:bookmarkStart w:id="5" w:name="_Toc401327937"/>
-      <w:bookmarkEnd w:id="4"/>
+      <w:bookmarkStart w:id="5" w:name="_Toc391456181"/>
+      <w:bookmarkStart w:id="6" w:name="_Toc401327937"/>
+      <w:bookmarkEnd w:id="5"/>
       <w:r>
         <w:t>Metod</w:t>
       </w:r>
-      <w:bookmarkStart w:id="6" w:name="_Toc391456182"/>
-      <w:bookmarkEnd w:id="5"/>
+      <w:bookmarkStart w:id="7" w:name="_Toc391456182"/>
       <w:bookmarkEnd w:id="6"/>
+      <w:bookmarkEnd w:id="7"/>
     </w:p>
     <w:p>
       <w:pPr>
@@ -7360,8 +7362,8 @@
           <w:szCs w:val="24"/>
         </w:rPr>
       </w:pPr>
-      <w:bookmarkStart w:id="7" w:name="_Toc391456183"/>
-      <w:bookmarkStart w:id="8" w:name="_Toc401327939"/>
+      <w:bookmarkStart w:id="8" w:name="_Toc391456183"/>
+      <w:bookmarkStart w:id="9" w:name="_Toc401327939"/>
       <w:r>
         <w:rPr>
           <w:rFonts w:cs="Times New Roman"/>
@@ -7371,8 +7373,8 @@
         </w:rPr>
         <w:t>Utvärdering</w:t>
       </w:r>
-      <w:bookmarkEnd w:id="7"/>
       <w:bookmarkEnd w:id="8"/>
+      <w:bookmarkEnd w:id="9"/>
       <w:r>
         <w:rPr>
           <w:rFonts w:cs="Times New Roman"/>
@@ -8212,13 +8214,13 @@
       <w:pPr>
         <w:pStyle w:val="Heading11"/>
       </w:pPr>
-      <w:bookmarkStart w:id="9" w:name="_Toc391456184"/>
-      <w:bookmarkStart w:id="10" w:name="_Toc401327940"/>
-      <w:bookmarkEnd w:id="9"/>
+      <w:bookmarkStart w:id="10" w:name="_Toc391456184"/>
+      <w:bookmarkStart w:id="11" w:name="_Toc401327940"/>
+      <w:bookmarkEnd w:id="10"/>
       <w:r>
         <w:t>Resultat</w:t>
       </w:r>
-      <w:bookmarkEnd w:id="10"/>
+      <w:bookmarkEnd w:id="11"/>
     </w:p>
     <w:p>
       <w:pPr>
@@ -10453,8 +10455,8 @@
       <w:r>
         <w:t>.</w:t>
       </w:r>
-      <w:bookmarkStart w:id="11" w:name="_Toc489811950"/>
-      <w:bookmarkStart w:id="12" w:name="_Ref489810823"/>
+      <w:bookmarkStart w:id="12" w:name="_Toc489811950"/>
+      <w:bookmarkStart w:id="13" w:name="_Ref489810823"/>
     </w:p>
     <w:p>
       <w:pPr>
@@ -10629,8 +10631,8 @@
       <w:r>
         <w:t xml:space="preserve"> </w:t>
       </w:r>
-      <w:bookmarkEnd w:id="11"/>
       <w:bookmarkEnd w:id="12"/>
+      <w:bookmarkEnd w:id="13"/>
       <w:r>
         <w:t>Punkterna representerar p</w:t>
       </w:r>
@@ -10675,13 +10677,13 @@
       <w:pPr>
         <w:pStyle w:val="Heading11"/>
       </w:pPr>
-      <w:bookmarkStart w:id="13" w:name="_Toc391456185"/>
-      <w:bookmarkStart w:id="14" w:name="_Toc401327941"/>
-      <w:bookmarkEnd w:id="13"/>
+      <w:bookmarkStart w:id="14" w:name="_Toc391456185"/>
+      <w:bookmarkStart w:id="15" w:name="_Toc401327941"/>
+      <w:bookmarkEnd w:id="14"/>
       <w:r>
         <w:t>Diskussion</w:t>
       </w:r>
-      <w:bookmarkEnd w:id="14"/>
+      <w:bookmarkEnd w:id="15"/>
     </w:p>
     <w:p>
       <w:pPr>
@@ -12371,11 +12373,11 @@
       <w:pPr>
         <w:pStyle w:val="Heading11"/>
       </w:pPr>
-      <w:bookmarkStart w:id="15" w:name="_Toc401327942"/>
+      <w:bookmarkStart w:id="16" w:name="_Toc401327942"/>
       <w:r>
         <w:t>Tack</w:t>
       </w:r>
-      <w:bookmarkEnd w:id="15"/>
+      <w:bookmarkEnd w:id="16"/>
     </w:p>
     <w:p>
       <w:pPr>
@@ -12438,14 +12440,14 @@
       <w:pPr>
         <w:pStyle w:val="Heading11"/>
       </w:pPr>
-      <w:bookmarkStart w:id="16" w:name="_Toc391456186"/>
-      <w:bookmarkStart w:id="17" w:name="_Toc401327943"/>
-      <w:bookmarkEnd w:id="16"/>
+      <w:bookmarkStart w:id="17" w:name="_Toc391456186"/>
+      <w:bookmarkStart w:id="18" w:name="_Toc401327943"/>
+      <w:bookmarkEnd w:id="17"/>
       <w:r>
         <w:lastRenderedPageBreak/>
         <w:t>Referenser</w:t>
       </w:r>
-      <w:bookmarkEnd w:id="17"/>
+      <w:bookmarkEnd w:id="18"/>
     </w:p>
     <w:p>
       <w:pPr>
@@ -12487,8 +12489,17 @@
           <w:rFonts w:cs="Times New Roman"/>
           <w:szCs w:val="24"/>
         </w:rPr>
-        <w:t>August 31, 2018, from goo.gl/SbUuNe</w:t>
-      </w:r>
+        <w:t>August 31, 2018, from goo.gl/</w:t>
+      </w:r>
+      <w:proofErr w:type="spellStart"/>
+      <w:r>
+        <w:rPr>
+          <w:rFonts w:cs="Times New Roman"/>
+          <w:szCs w:val="24"/>
+        </w:rPr>
+        <w:t>SbUuNe</w:t>
+      </w:r>
+      <w:proofErr w:type="spellEnd"/>
     </w:p>
     <w:p>
       <w:pPr>
@@ -12501,28 +12512,6 @@
           <w:szCs w:val="24"/>
         </w:rPr>
       </w:pPr>
-      <w:r>
-        <w:rPr>
-          <w:rFonts w:cs="Times New Roman"/>
-          <w:szCs w:val="24"/>
-        </w:rPr>
-        <w:t xml:space="preserve">Carlberg, N. (2017, March 5). Branschanalys e-learning Sverige 2015. </w:t>
-      </w:r>
-      <w:r>
-        <w:rPr>
-          <w:rFonts w:cs="Times New Roman"/>
-          <w:szCs w:val="24"/>
-          <w:lang w:val="en-GB"/>
-        </w:rPr>
-        <w:t xml:space="preserve">Retrieved October </w:t>
-      </w:r>
-      <w:r>
-        <w:rPr>
-          <w:rFonts w:cs="Times New Roman"/>
-          <w:szCs w:val="24"/>
-        </w:rPr>
-        <w:t>7, 2018, from goo.gl/ZU9VLM</w:t>
-      </w:r>
     </w:p>
     <w:p>
       <w:pPr>
@@ -12540,23 +12529,22 @@
           <w:rFonts w:cs="Times New Roman"/>
           <w:szCs w:val="24"/>
         </w:rPr>
-        <w:t xml:space="preserve">Clark, R. C., &amp; Mayer, R. E. (2012). </w:t>
-      </w:r>
-      <w:r>
-        <w:rPr>
-          <w:rFonts w:cs="Times New Roman"/>
-          <w:i/>
-          <w:iCs/>
+        <w:t xml:space="preserve">Carlberg, N. (2017, March 5). Branschanalys e-learning Sverige 2015. </w:t>
+      </w:r>
+      <w:r>
+        <w:rPr>
+          <w:rFonts w:cs="Times New Roman"/>
           <w:szCs w:val="24"/>
-        </w:rPr>
-        <w:t>Scenario-based e-Learning: Evidence-Based Guidelines for Online Workforce Learning</w:t>
+          <w:lang w:val="en-GB"/>
+        </w:rPr>
+        <w:t xml:space="preserve">Retrieved October </w:t>
       </w:r>
       <w:r>
         <w:rPr>
           <w:rFonts w:cs="Times New Roman"/>
           <w:szCs w:val="24"/>
         </w:rPr>
-        <w:t>. John Wiley &amp; Sons.</w:t>
+        <w:t>7, 2018, from goo.gl/ZU9VLM</w:t>
       </w:r>
     </w:p>
     <w:p>
@@ -12570,45 +12558,6 @@
           <w:szCs w:val="24"/>
         </w:rPr>
       </w:pPr>
-      <w:r>
-        <w:rPr>
-          <w:rFonts w:cs="Times New Roman"/>
-          <w:szCs w:val="24"/>
-        </w:rPr>
-        <w:t xml:space="preserve">Conole, G., Dyke, M., Oliver, M., &amp; Seale, J. (2004). Mapping pedagogy and tools for effective learning design. </w:t>
-      </w:r>
-      <w:r>
-        <w:rPr>
-          <w:rFonts w:cs="Times New Roman"/>
-          <w:i/>
-          <w:iCs/>
-          <w:szCs w:val="24"/>
-        </w:rPr>
-        <w:t>Computers &amp; Education</w:t>
-      </w:r>
-      <w:r>
-        <w:rPr>
-          <w:rFonts w:cs="Times New Roman"/>
-          <w:szCs w:val="24"/>
-        </w:rPr>
-        <w:t xml:space="preserve">, </w:t>
-      </w:r>
-      <w:r>
-        <w:rPr>
-          <w:rFonts w:cs="Times New Roman"/>
-          <w:i/>
-          <w:iCs/>
-          <w:szCs w:val="24"/>
-        </w:rPr>
-        <w:t>43</w:t>
-      </w:r>
-      <w:r>
-        <w:rPr>
-          <w:rFonts w:cs="Times New Roman"/>
-          <w:szCs w:val="24"/>
-        </w:rPr>
-        <w:t>(1–2), 17–33. https://doi.org/10.1016/j.compedu.2003.12.018</w:t>
-      </w:r>
     </w:p>
     <w:p>
       <w:pPr>
@@ -12626,7 +12575,7 @@
           <w:rFonts w:cs="Times New Roman"/>
           <w:szCs w:val="24"/>
         </w:rPr>
-        <w:t xml:space="preserve">Conole, Gráinne. (2010). </w:t>
+        <w:t xml:space="preserve">Clark, R. C., &amp; Mayer, R. E. (2012). </w:t>
       </w:r>
       <w:r>
         <w:rPr>
@@ -12635,14 +12584,14 @@
           <w:iCs/>
           <w:szCs w:val="24"/>
         </w:rPr>
-        <w:t>Review of Pedagogical Models and their use in e-learning</w:t>
+        <w:t>Scenario-based e-Learning: Evidence-Based Guidelines for Online Workforce Learning</w:t>
       </w:r>
       <w:r>
         <w:rPr>
           <w:rFonts w:cs="Times New Roman"/>
           <w:szCs w:val="24"/>
         </w:rPr>
-        <w:t>. Milton Keynes: Open University. Retrieved from goo.gl/AfBK7R</w:t>
+        <w:t>. John Wiley &amp; Sons.</w:t>
       </w:r>
     </w:p>
     <w:p>
@@ -12656,29 +12605,6 @@
           <w:szCs w:val="24"/>
         </w:rPr>
       </w:pPr>
-      <w:r>
-        <w:rPr>
-          <w:rFonts w:cs="Times New Roman"/>
-          <w:szCs w:val="24"/>
-        </w:rPr>
-        <w:t xml:space="preserve">Dabbagh, N. (2005). Pedagogical models for E-Learning: A theory-based design framework. In </w:t>
-      </w:r>
-      <w:r>
-        <w:rPr>
-          <w:rFonts w:cs="Times New Roman"/>
-          <w:i/>
-          <w:iCs/>
-          <w:szCs w:val="24"/>
-        </w:rPr>
-        <w:t>In International Journal of Technology in Teaching and Learning</w:t>
-      </w:r>
-      <w:r>
-        <w:rPr>
-          <w:rFonts w:cs="Times New Roman"/>
-          <w:szCs w:val="24"/>
-        </w:rPr>
-        <w:t xml:space="preserve"> (pp. 25–44).</w:t>
-      </w:r>
     </w:p>
     <w:p>
       <w:pPr>
@@ -12696,7 +12622,7 @@
           <w:rFonts w:cs="Times New Roman"/>
           <w:szCs w:val="24"/>
         </w:rPr>
-        <w:t xml:space="preserve">Dalsgaard, C. (2005). Pedagogical quality in e-learning. </w:t>
+        <w:t xml:space="preserve">Conole, G., Dyke, M., Oliver, M., &amp; Seale, J. (2004). Mapping pedagogy and tools for effective learning design. </w:t>
       </w:r>
       <w:r>
         <w:rPr>
@@ -12705,7 +12631,7 @@
           <w:iCs/>
           <w:szCs w:val="24"/>
         </w:rPr>
-        <w:t>Eleed</w:t>
+        <w:t>Computers &amp; Education</w:t>
       </w:r>
       <w:r>
         <w:rPr>
@@ -12721,14 +12647,30 @@
           <w:iCs/>
           <w:szCs w:val="24"/>
         </w:rPr>
-        <w:t>1</w:t>
+        <w:t>43</w:t>
       </w:r>
       <w:r>
         <w:rPr>
           <w:rFonts w:cs="Times New Roman"/>
           <w:szCs w:val="24"/>
         </w:rPr>
-        <w:t>(1). Retrieved from https://eleed.campussource.de/archive/1/78/index_html</w:t>
+        <w:t>(1–2), 17–33. https</w:t>
+      </w:r>
+      <w:proofErr w:type="gramStart"/>
+      <w:r>
+        <w:rPr>
+          <w:rFonts w:cs="Times New Roman"/>
+          <w:szCs w:val="24"/>
+        </w:rPr>
+        <w:t>://</w:t>
+      </w:r>
+      <w:proofErr w:type="gramEnd"/>
+      <w:r>
+        <w:rPr>
+          <w:rFonts w:cs="Times New Roman"/>
+          <w:szCs w:val="24"/>
+        </w:rPr>
+        <w:t>doi.org/10.1016/j.compedu.2003.12.018</w:t>
       </w:r>
     </w:p>
     <w:p>
@@ -12742,45 +12684,6 @@
           <w:szCs w:val="24"/>
         </w:rPr>
       </w:pPr>
-      <w:r>
-        <w:rPr>
-          <w:rFonts w:cs="Times New Roman"/>
-          <w:szCs w:val="24"/>
-        </w:rPr>
-        <w:t xml:space="preserve">de Jong, N., Verstegen, D. M. L., Tan, F. E. S., &amp; O’Connor, S. J. (2013). A comparison of classroom and online asynchronous problem-based learning for students undertaking statistics training as part of a Public Health Masters degree. </w:t>
-      </w:r>
-      <w:r>
-        <w:rPr>
-          <w:rFonts w:cs="Times New Roman"/>
-          <w:i/>
-          <w:iCs/>
-          <w:szCs w:val="24"/>
-        </w:rPr>
-        <w:t>Advances in Health Sciences Education: Theory and Practice</w:t>
-      </w:r>
-      <w:r>
-        <w:rPr>
-          <w:rFonts w:cs="Times New Roman"/>
-          <w:szCs w:val="24"/>
-        </w:rPr>
-        <w:t xml:space="preserve">, </w:t>
-      </w:r>
-      <w:r>
-        <w:rPr>
-          <w:rFonts w:cs="Times New Roman"/>
-          <w:i/>
-          <w:iCs/>
-          <w:szCs w:val="24"/>
-        </w:rPr>
-        <w:t>18</w:t>
-      </w:r>
-      <w:r>
-        <w:rPr>
-          <w:rFonts w:cs="Times New Roman"/>
-          <w:szCs w:val="24"/>
-        </w:rPr>
-        <w:t>(2), 245–264. https://doi.org/10.1007/s10459-012-9368-x</w:t>
-      </w:r>
     </w:p>
     <w:p>
       <w:pPr>
@@ -12798,7 +12701,7 @@
           <w:rFonts w:cs="Times New Roman"/>
           <w:szCs w:val="24"/>
         </w:rPr>
-        <w:t xml:space="preserve">Engeström, Y. (1987). </w:t>
+        <w:t xml:space="preserve">Conole, Gráinne. (2010). </w:t>
       </w:r>
       <w:r>
         <w:rPr>
@@ -12807,14 +12710,14 @@
           <w:iCs/>
           <w:szCs w:val="24"/>
         </w:rPr>
-        <w:t>Learning by expanding: An activity-theoretical approach to developmental research</w:t>
+        <w:t>Review of Pedagogical Models and their use in e-learning</w:t>
       </w:r>
       <w:r>
         <w:rPr>
           <w:rFonts w:cs="Times New Roman"/>
           <w:szCs w:val="24"/>
         </w:rPr>
-        <w:t>. p. 78.</w:t>
+        <w:t>. Milton Keynes: Open University. Retrieved from goo.gl/AfBK7R</w:t>
       </w:r>
     </w:p>
     <w:p>
@@ -12828,29 +12731,6 @@
           <w:szCs w:val="24"/>
         </w:rPr>
       </w:pPr>
-      <w:r>
-        <w:rPr>
-          <w:rFonts w:cs="Times New Roman"/>
-          <w:szCs w:val="24"/>
-        </w:rPr>
-        <w:t xml:space="preserve">European Union Reference Laboratories. (2001). </w:t>
-      </w:r>
-      <w:r>
-        <w:rPr>
-          <w:rFonts w:cs="Times New Roman"/>
-          <w:i/>
-          <w:iCs/>
-          <w:szCs w:val="24"/>
-        </w:rPr>
-        <w:t>eLearning : Designing Tomorrow’s Education An Interim Report</w:t>
-      </w:r>
-      <w:r>
-        <w:rPr>
-          <w:rFonts w:cs="Times New Roman"/>
-          <w:szCs w:val="24"/>
-        </w:rPr>
-        <w:t>. International Co-operation Europe Ltd: Commission Of The European Communities. Retrieved from goo.gl/nhn8QH</w:t>
-      </w:r>
     </w:p>
     <w:p>
       <w:pPr>
@@ -12868,7 +12748,7 @@
           <w:rFonts w:cs="Times New Roman"/>
           <w:szCs w:val="24"/>
         </w:rPr>
-        <w:t xml:space="preserve">Kauchak, D. P., &amp; Eggen, P. D. (2011). </w:t>
+        <w:t xml:space="preserve">Dabbagh, N. (2005). Pedagogical models for E-Learning: A theory-based design framework. In </w:t>
       </w:r>
       <w:r>
         <w:rPr>
@@ -12877,14 +12757,14 @@
           <w:iCs/>
           <w:szCs w:val="24"/>
         </w:rPr>
-        <w:t>Learning and teaching: research-based methods</w:t>
+        <w:t>In International Journal of Technology in Teaching and Learning</w:t>
       </w:r>
       <w:r>
         <w:rPr>
           <w:rFonts w:cs="Times New Roman"/>
           <w:szCs w:val="24"/>
         </w:rPr>
-        <w:t>. Boston: Pearson.</w:t>
+        <w:t xml:space="preserve"> (pp. 25–44).</w:t>
       </w:r>
     </w:p>
     <w:p>
@@ -12898,28 +12778,6 @@
           <w:szCs w:val="24"/>
         </w:rPr>
       </w:pPr>
-      <w:r>
-        <w:rPr>
-          <w:rFonts w:cs="Times New Roman"/>
-          <w:szCs w:val="24"/>
-        </w:rPr>
-        <w:t xml:space="preserve">Khalil, M. K., &amp; Elkhider, I. A. (2016). Applying learning theories and instructional design models for effective instruction | Advances in Physiology Education. </w:t>
-      </w:r>
-      <w:r>
-        <w:rPr>
-          <w:rFonts w:cs="Times New Roman"/>
-          <w:szCs w:val="24"/>
-          <w:lang w:val="en-GB"/>
-        </w:rPr>
-        <w:t xml:space="preserve">Retrieved </w:t>
-      </w:r>
-      <w:r>
-        <w:rPr>
-          <w:rFonts w:cs="Times New Roman"/>
-          <w:szCs w:val="24"/>
-        </w:rPr>
-        <w:t>from https://www.physiology.org/doi/full/10.1152/advan.00138.2015?fbclid=IwAR2VUc3Gv25kiYfwDlXq6b567ZN4VFci6CP6cE5Y5EQw2yzmy5U5T-zGffU&amp;</w:t>
-      </w:r>
     </w:p>
     <w:p>
       <w:pPr>
@@ -12937,7 +12795,7 @@
           <w:rFonts w:cs="Times New Roman"/>
           <w:szCs w:val="24"/>
         </w:rPr>
-        <w:t xml:space="preserve">Kocadere, S. A., &amp; Ozgen, D. (2012). Assessment of Basic Design Course in Terms of Constructivist Learning Theory. </w:t>
+        <w:t xml:space="preserve">Dalsgaard, C. (2005). Pedagogical quality in e-learning. </w:t>
       </w:r>
       <w:r>
         <w:rPr>
@@ -12946,7 +12804,7 @@
           <w:iCs/>
           <w:szCs w:val="24"/>
         </w:rPr>
-        <w:t>Procedia - Social and Behavioral Sciences</w:t>
+        <w:t>Eleed</w:t>
       </w:r>
       <w:r>
         <w:rPr>
@@ -12962,14 +12820,30 @@
           <w:iCs/>
           <w:szCs w:val="24"/>
         </w:rPr>
-        <w:t>51</w:t>
+        <w:t>1</w:t>
       </w:r>
       <w:r>
         <w:rPr>
           <w:rFonts w:cs="Times New Roman"/>
           <w:szCs w:val="24"/>
         </w:rPr>
-        <w:t>, 115–119. https://doi.org/10.1016/j.sbspro.2012.08.128</w:t>
+        <w:t>(1). Retrieved from https</w:t>
+      </w:r>
+      <w:proofErr w:type="gramStart"/>
+      <w:r>
+        <w:rPr>
+          <w:rFonts w:cs="Times New Roman"/>
+          <w:szCs w:val="24"/>
+        </w:rPr>
+        <w:t>://</w:t>
+      </w:r>
+      <w:proofErr w:type="gramEnd"/>
+      <w:r>
+        <w:rPr>
+          <w:rFonts w:cs="Times New Roman"/>
+          <w:szCs w:val="24"/>
+        </w:rPr>
+        <w:t>eleed.campussource.de/archive/1/78/index_html</w:t>
       </w:r>
     </w:p>
     <w:p>
@@ -12983,45 +12857,6 @@
           <w:szCs w:val="24"/>
         </w:rPr>
       </w:pPr>
-      <w:r>
-        <w:rPr>
-          <w:rFonts w:cs="Times New Roman"/>
-          <w:szCs w:val="24"/>
-        </w:rPr>
-        <w:t xml:space="preserve">Magliaro, S. G., Lockee, B. B., &amp; Burton, J. K. (2005). Direct instruction revisited: A key model for instructional technology. </w:t>
-      </w:r>
-      <w:r>
-        <w:rPr>
-          <w:rFonts w:cs="Times New Roman"/>
-          <w:i/>
-          <w:iCs/>
-          <w:szCs w:val="24"/>
-        </w:rPr>
-        <w:t>Educational Technology Research and Development</w:t>
-      </w:r>
-      <w:r>
-        <w:rPr>
-          <w:rFonts w:cs="Times New Roman"/>
-          <w:szCs w:val="24"/>
-        </w:rPr>
-        <w:t xml:space="preserve">, </w:t>
-      </w:r>
-      <w:r>
-        <w:rPr>
-          <w:rFonts w:cs="Times New Roman"/>
-          <w:i/>
-          <w:iCs/>
-          <w:szCs w:val="24"/>
-        </w:rPr>
-        <w:t>53</w:t>
-      </w:r>
-      <w:r>
-        <w:rPr>
-          <w:rFonts w:cs="Times New Roman"/>
-          <w:szCs w:val="24"/>
-        </w:rPr>
-        <w:t>(4), 41–55. https://doi.org/10.1007/BF02504684</w:t>
-      </w:r>
     </w:p>
     <w:p>
       <w:pPr>
@@ -13039,7 +12874,7 @@
           <w:rFonts w:cs="Times New Roman"/>
           <w:szCs w:val="24"/>
         </w:rPr>
-        <w:t xml:space="preserve">Malhotra, N. K., &amp; Birks, D. F. (2006). </w:t>
+        <w:t xml:space="preserve">de Jong, N., Verstegen, D. M. L., Tan, F. E. S., &amp; O’Connor, S. J. (2013). A comparison of classroom and online asynchronous problem-based learning for students undertaking statistics training as part of a Public Health Masters degree. </w:t>
       </w:r>
       <w:r>
         <w:rPr>
@@ -13048,14 +12883,46 @@
           <w:iCs/>
           <w:szCs w:val="24"/>
         </w:rPr>
-        <w:t>Marketing Research - An Applied Approach - European</w:t>
+        <w:t>Advances in Health Sciences Education: Theory and Practice</w:t>
       </w:r>
       <w:r>
         <w:rPr>
           <w:rFonts w:cs="Times New Roman"/>
           <w:szCs w:val="24"/>
         </w:rPr>
-        <w:t xml:space="preserve"> (Updated Second European Edition). Prentice Hall, Inc., a Pearson Education company.</w:t>
+        <w:t xml:space="preserve">, </w:t>
+      </w:r>
+      <w:r>
+        <w:rPr>
+          <w:rFonts w:cs="Times New Roman"/>
+          <w:i/>
+          <w:iCs/>
+          <w:szCs w:val="24"/>
+        </w:rPr>
+        <w:t>18</w:t>
+      </w:r>
+      <w:r>
+        <w:rPr>
+          <w:rFonts w:cs="Times New Roman"/>
+          <w:szCs w:val="24"/>
+        </w:rPr>
+        <w:t>(2), 245–264. https</w:t>
+      </w:r>
+      <w:proofErr w:type="gramStart"/>
+      <w:r>
+        <w:rPr>
+          <w:rFonts w:cs="Times New Roman"/>
+          <w:szCs w:val="24"/>
+        </w:rPr>
+        <w:t>://</w:t>
+      </w:r>
+      <w:proofErr w:type="gramEnd"/>
+      <w:r>
+        <w:rPr>
+          <w:rFonts w:cs="Times New Roman"/>
+          <w:szCs w:val="24"/>
+        </w:rPr>
+        <w:t>doi.org/10.1007/s10459-012-9368-x</w:t>
       </w:r>
     </w:p>
     <w:p>
@@ -13069,29 +12936,6 @@
           <w:szCs w:val="24"/>
         </w:rPr>
       </w:pPr>
-      <w:r>
-        <w:rPr>
-          <w:rFonts w:cs="Times New Roman"/>
-          <w:szCs w:val="24"/>
-        </w:rPr>
-        <w:t xml:space="preserve">Mayes, T., &amp; de Freitas, S. (2004). Review of e-learning theories, frameworks and models. </w:t>
-      </w:r>
-      <w:r>
-        <w:rPr>
-          <w:rFonts w:cs="Times New Roman"/>
-          <w:i/>
-          <w:iCs/>
-          <w:szCs w:val="24"/>
-        </w:rPr>
-        <w:t>JISC E-Learning Models Desk Study</w:t>
-      </w:r>
-      <w:r>
-        <w:rPr>
-          <w:rFonts w:cs="Times New Roman"/>
-          <w:szCs w:val="24"/>
-        </w:rPr>
-        <w:t>, (1).</w:t>
-      </w:r>
     </w:p>
     <w:p>
       <w:pPr>
@@ -13109,7 +12953,7 @@
           <w:rFonts w:cs="Times New Roman"/>
           <w:szCs w:val="24"/>
         </w:rPr>
-        <w:t xml:space="preserve">Moraros, J., Islam, A., Yu, S., Banow, R., &amp; Schindelka, B. (2015). Flipping for success: evaluating the effectiveness of a novel teaching approach in a graduate level setting. </w:t>
+        <w:t xml:space="preserve">Engeström, Y. (1987). </w:t>
       </w:r>
       <w:r>
         <w:rPr>
@@ -13118,30 +12962,14 @@
           <w:iCs/>
           <w:szCs w:val="24"/>
         </w:rPr>
-        <w:t>BMC Medical Education</w:t>
+        <w:t>Learning by expanding: An activity-theoretical approach to developmental research</w:t>
       </w:r>
       <w:r>
         <w:rPr>
           <w:rFonts w:cs="Times New Roman"/>
           <w:szCs w:val="24"/>
         </w:rPr>
-        <w:t xml:space="preserve">, </w:t>
-      </w:r>
-      <w:r>
-        <w:rPr>
-          <w:rFonts w:cs="Times New Roman"/>
-          <w:i/>
-          <w:iCs/>
-          <w:szCs w:val="24"/>
-        </w:rPr>
-        <w:t>15</w:t>
-      </w:r>
-      <w:r>
-        <w:rPr>
-          <w:rFonts w:cs="Times New Roman"/>
-          <w:szCs w:val="24"/>
-        </w:rPr>
-        <w:t>. https://doi.org/10.1186/s12909-015-0317-2</w:t>
+        <w:t>. p. 78.</w:t>
       </w:r>
     </w:p>
     <w:p>
@@ -13155,45 +12983,6 @@
           <w:szCs w:val="24"/>
         </w:rPr>
       </w:pPr>
-      <w:r>
-        <w:rPr>
-          <w:rFonts w:cs="Times New Roman"/>
-          <w:szCs w:val="24"/>
-        </w:rPr>
-        <w:t xml:space="preserve">Pange, A., &amp; Pange, J. (2011). Is E-learning Based On Learning Theories? A Literature Review. </w:t>
-      </w:r>
-      <w:r>
-        <w:rPr>
-          <w:rFonts w:cs="Times New Roman"/>
-          <w:i/>
-          <w:iCs/>
-          <w:szCs w:val="24"/>
-        </w:rPr>
-        <w:t>World Academy of Science, Engineering &amp; Technology</w:t>
-      </w:r>
-      <w:r>
-        <w:rPr>
-          <w:rFonts w:cs="Times New Roman"/>
-          <w:szCs w:val="24"/>
-        </w:rPr>
-        <w:t xml:space="preserve">, </w:t>
-      </w:r>
-      <w:r>
-        <w:rPr>
-          <w:rFonts w:cs="Times New Roman"/>
-          <w:i/>
-          <w:iCs/>
-          <w:szCs w:val="24"/>
-        </w:rPr>
-        <w:t>5</w:t>
-      </w:r>
-      <w:r>
-        <w:rPr>
-          <w:rFonts w:cs="Times New Roman"/>
-          <w:szCs w:val="24"/>
-        </w:rPr>
-        <w:t>(8).</w:t>
-      </w:r>
     </w:p>
     <w:p>
       <w:pPr>
@@ -13211,7 +13000,7 @@
           <w:rFonts w:cs="Times New Roman"/>
           <w:szCs w:val="24"/>
         </w:rPr>
-        <w:t xml:space="preserve">Yeh, Y.-C. (2009). Integrating e-learning into the Direct-instruction Model to enhance the effectiveness of critical-thinking instruction. </w:t>
+        <w:t xml:space="preserve">European Union Reference Laboratories. (2001). </w:t>
       </w:r>
       <w:r>
         <w:rPr>
@@ -13220,14 +13009,45 @@
           <w:iCs/>
           <w:szCs w:val="24"/>
         </w:rPr>
-        <w:t>Instructional Science</w:t>
+        <w:t>eLearning : Designing Tomorrow’s Education An Interim Report</w:t>
       </w:r>
       <w:r>
         <w:rPr>
           <w:rFonts w:cs="Times New Roman"/>
           <w:szCs w:val="24"/>
         </w:rPr>
-        <w:t xml:space="preserve">, </w:t>
+        <w:t>. International Co-operation Europe Ltd: Commission Of The European Communities. Retrieved from goo.gl/nhn8QH</w:t>
+      </w:r>
+    </w:p>
+    <w:p>
+      <w:pPr>
+        <w:widowControl w:val="0"/>
+        <w:autoSpaceDE w:val="0"/>
+        <w:autoSpaceDN w:val="0"/>
+        <w:adjustRightInd w:val="0"/>
+        <w:rPr>
+          <w:rFonts w:cs="Times New Roman"/>
+          <w:szCs w:val="24"/>
+        </w:rPr>
+      </w:pPr>
+    </w:p>
+    <w:p>
+      <w:pPr>
+        <w:widowControl w:val="0"/>
+        <w:autoSpaceDE w:val="0"/>
+        <w:autoSpaceDN w:val="0"/>
+        <w:adjustRightInd w:val="0"/>
+        <w:rPr>
+          <w:rFonts w:cs="Times New Roman"/>
+          <w:szCs w:val="24"/>
+        </w:rPr>
+      </w:pPr>
+      <w:r>
+        <w:rPr>
+          <w:rFonts w:cs="Times New Roman"/>
+          <w:szCs w:val="24"/>
+        </w:rPr>
+        <w:t xml:space="preserve">Kauchak, D. P., &amp; Eggen, P. D. (2011). </w:t>
       </w:r>
       <w:r>
         <w:rPr>
@@ -13236,6 +13056,535 @@
           <w:iCs/>
           <w:szCs w:val="24"/>
         </w:rPr>
+        <w:t>Learning and teaching: research-based methods</w:t>
+      </w:r>
+      <w:r>
+        <w:rPr>
+          <w:rFonts w:cs="Times New Roman"/>
+          <w:szCs w:val="24"/>
+        </w:rPr>
+        <w:t>. Boston: Pearson.</w:t>
+      </w:r>
+    </w:p>
+    <w:p>
+      <w:pPr>
+        <w:widowControl w:val="0"/>
+        <w:autoSpaceDE w:val="0"/>
+        <w:autoSpaceDN w:val="0"/>
+        <w:adjustRightInd w:val="0"/>
+        <w:rPr>
+          <w:rFonts w:cs="Times New Roman"/>
+          <w:szCs w:val="24"/>
+        </w:rPr>
+      </w:pPr>
+    </w:p>
+    <w:p>
+      <w:pPr>
+        <w:widowControl w:val="0"/>
+        <w:autoSpaceDE w:val="0"/>
+        <w:autoSpaceDN w:val="0"/>
+        <w:adjustRightInd w:val="0"/>
+        <w:rPr>
+          <w:rFonts w:cs="Times New Roman"/>
+          <w:szCs w:val="24"/>
+        </w:rPr>
+      </w:pPr>
+      <w:r>
+        <w:rPr>
+          <w:rFonts w:cs="Times New Roman"/>
+          <w:szCs w:val="24"/>
+        </w:rPr>
+        <w:t xml:space="preserve">Khalil, M. K., &amp; Elkhider, I. A. (2016). Applying learning theories and instructional design models for effective instruction | Advances in Physiology Education. </w:t>
+      </w:r>
+      <w:r>
+        <w:rPr>
+          <w:rFonts w:cs="Times New Roman"/>
+          <w:szCs w:val="24"/>
+          <w:lang w:val="en-GB"/>
+        </w:rPr>
+        <w:t xml:space="preserve">Retrieved </w:t>
+      </w:r>
+      <w:r>
+        <w:rPr>
+          <w:rFonts w:cs="Times New Roman"/>
+          <w:szCs w:val="24"/>
+        </w:rPr>
+        <w:t>from https://www.physiology.org/doi/full/10.1152/advan.00138.2015</w:t>
+      </w:r>
+      <w:proofErr w:type="gramStart"/>
+      <w:r>
+        <w:rPr>
+          <w:rFonts w:cs="Times New Roman"/>
+          <w:szCs w:val="24"/>
+        </w:rPr>
+        <w:t>?fbclid</w:t>
+      </w:r>
+      <w:proofErr w:type="gramEnd"/>
+      <w:r>
+        <w:rPr>
+          <w:rFonts w:cs="Times New Roman"/>
+          <w:szCs w:val="24"/>
+        </w:rPr>
+        <w:t>=IwAR2VUc3Gv25kiYfwDlXq6b567ZN4VFci6CP6cE5Y5EQw2yzmy5U5T-zGffU&amp;</w:t>
+      </w:r>
+    </w:p>
+    <w:p>
+      <w:pPr>
+        <w:widowControl w:val="0"/>
+        <w:autoSpaceDE w:val="0"/>
+        <w:autoSpaceDN w:val="0"/>
+        <w:adjustRightInd w:val="0"/>
+        <w:rPr>
+          <w:rFonts w:cs="Times New Roman"/>
+          <w:szCs w:val="24"/>
+        </w:rPr>
+      </w:pPr>
+    </w:p>
+    <w:p>
+      <w:pPr>
+        <w:widowControl w:val="0"/>
+        <w:autoSpaceDE w:val="0"/>
+        <w:autoSpaceDN w:val="0"/>
+        <w:adjustRightInd w:val="0"/>
+        <w:rPr>
+          <w:rFonts w:cs="Times New Roman"/>
+          <w:szCs w:val="24"/>
+        </w:rPr>
+      </w:pPr>
+      <w:r>
+        <w:rPr>
+          <w:rFonts w:cs="Times New Roman"/>
+          <w:szCs w:val="24"/>
+        </w:rPr>
+        <w:t xml:space="preserve">Kocadere, S. A., &amp; Ozgen, D. (2012). Assessment of Basic Design Course in Terms of Constructivist Learning Theory. </w:t>
+      </w:r>
+      <w:r>
+        <w:rPr>
+          <w:rFonts w:cs="Times New Roman"/>
+          <w:i/>
+          <w:iCs/>
+          <w:szCs w:val="24"/>
+        </w:rPr>
+        <w:t>Procedia - Social and Behavioral Sciences</w:t>
+      </w:r>
+      <w:r>
+        <w:rPr>
+          <w:rFonts w:cs="Times New Roman"/>
+          <w:szCs w:val="24"/>
+        </w:rPr>
+        <w:t xml:space="preserve">, </w:t>
+      </w:r>
+      <w:r>
+        <w:rPr>
+          <w:rFonts w:cs="Times New Roman"/>
+          <w:i/>
+          <w:iCs/>
+          <w:szCs w:val="24"/>
+        </w:rPr>
+        <w:t>51</w:t>
+      </w:r>
+      <w:r>
+        <w:rPr>
+          <w:rFonts w:cs="Times New Roman"/>
+          <w:szCs w:val="24"/>
+        </w:rPr>
+        <w:t>, 115–119. https</w:t>
+      </w:r>
+      <w:proofErr w:type="gramStart"/>
+      <w:r>
+        <w:rPr>
+          <w:rFonts w:cs="Times New Roman"/>
+          <w:szCs w:val="24"/>
+        </w:rPr>
+        <w:t>://</w:t>
+      </w:r>
+      <w:proofErr w:type="gramEnd"/>
+      <w:r>
+        <w:rPr>
+          <w:rFonts w:cs="Times New Roman"/>
+          <w:szCs w:val="24"/>
+        </w:rPr>
+        <w:t>doi.org/10.1016/j.sbspro.2012.08.128</w:t>
+      </w:r>
+    </w:p>
+    <w:p>
+      <w:pPr>
+        <w:widowControl w:val="0"/>
+        <w:autoSpaceDE w:val="0"/>
+        <w:autoSpaceDN w:val="0"/>
+        <w:adjustRightInd w:val="0"/>
+        <w:rPr>
+          <w:rFonts w:cs="Times New Roman"/>
+          <w:szCs w:val="24"/>
+        </w:rPr>
+      </w:pPr>
+    </w:p>
+    <w:p>
+      <w:pPr>
+        <w:widowControl w:val="0"/>
+        <w:autoSpaceDE w:val="0"/>
+        <w:autoSpaceDN w:val="0"/>
+        <w:adjustRightInd w:val="0"/>
+        <w:rPr>
+          <w:rFonts w:cs="Times New Roman"/>
+          <w:szCs w:val="24"/>
+        </w:rPr>
+      </w:pPr>
+      <w:r>
+        <w:rPr>
+          <w:rFonts w:cs="Times New Roman"/>
+          <w:szCs w:val="24"/>
+        </w:rPr>
+        <w:t xml:space="preserve">Magliaro, S. G., Lockee, B. B., &amp; Burton, J. K. (2005). Direct instruction revisited: A key model for instructional technology. </w:t>
+      </w:r>
+      <w:r>
+        <w:rPr>
+          <w:rFonts w:cs="Times New Roman"/>
+          <w:i/>
+          <w:iCs/>
+          <w:szCs w:val="24"/>
+        </w:rPr>
+        <w:t>Educational Technology Research and Development</w:t>
+      </w:r>
+      <w:r>
+        <w:rPr>
+          <w:rFonts w:cs="Times New Roman"/>
+          <w:szCs w:val="24"/>
+        </w:rPr>
+        <w:t xml:space="preserve">, </w:t>
+      </w:r>
+      <w:r>
+        <w:rPr>
+          <w:rFonts w:cs="Times New Roman"/>
+          <w:i/>
+          <w:iCs/>
+          <w:szCs w:val="24"/>
+        </w:rPr>
+        <w:t>53</w:t>
+      </w:r>
+      <w:r>
+        <w:rPr>
+          <w:rFonts w:cs="Times New Roman"/>
+          <w:szCs w:val="24"/>
+        </w:rPr>
+        <w:t>(4), 41–55. https</w:t>
+      </w:r>
+      <w:proofErr w:type="gramStart"/>
+      <w:r>
+        <w:rPr>
+          <w:rFonts w:cs="Times New Roman"/>
+          <w:szCs w:val="24"/>
+        </w:rPr>
+        <w:t>://</w:t>
+      </w:r>
+      <w:proofErr w:type="gramEnd"/>
+      <w:r>
+        <w:rPr>
+          <w:rFonts w:cs="Times New Roman"/>
+          <w:szCs w:val="24"/>
+        </w:rPr>
+        <w:t>doi.org/10.1007/BF02504684</w:t>
+      </w:r>
+    </w:p>
+    <w:p>
+      <w:pPr>
+        <w:widowControl w:val="0"/>
+        <w:autoSpaceDE w:val="0"/>
+        <w:autoSpaceDN w:val="0"/>
+        <w:adjustRightInd w:val="0"/>
+        <w:rPr>
+          <w:rFonts w:cs="Times New Roman"/>
+          <w:szCs w:val="24"/>
+        </w:rPr>
+      </w:pPr>
+    </w:p>
+    <w:p>
+      <w:pPr>
+        <w:widowControl w:val="0"/>
+        <w:autoSpaceDE w:val="0"/>
+        <w:autoSpaceDN w:val="0"/>
+        <w:adjustRightInd w:val="0"/>
+        <w:rPr>
+          <w:rFonts w:cs="Times New Roman"/>
+          <w:szCs w:val="24"/>
+        </w:rPr>
+      </w:pPr>
+    </w:p>
+    <w:p>
+      <w:pPr>
+        <w:widowControl w:val="0"/>
+        <w:autoSpaceDE w:val="0"/>
+        <w:autoSpaceDN w:val="0"/>
+        <w:adjustRightInd w:val="0"/>
+        <w:rPr>
+          <w:rFonts w:cs="Times New Roman"/>
+          <w:szCs w:val="24"/>
+        </w:rPr>
+      </w:pPr>
+      <w:proofErr w:type="spellStart"/>
+      <w:r>
+        <w:rPr>
+          <w:rFonts w:cs="Times New Roman"/>
+          <w:szCs w:val="24"/>
+        </w:rPr>
+        <w:t>Malhotra</w:t>
+      </w:r>
+      <w:proofErr w:type="spellEnd"/>
+      <w:r>
+        <w:rPr>
+          <w:rFonts w:cs="Times New Roman"/>
+          <w:szCs w:val="24"/>
+        </w:rPr>
+        <w:t xml:space="preserve">, N. K., &amp; Birks, D. F. (2006). </w:t>
+      </w:r>
+      <w:r>
+        <w:rPr>
+          <w:rFonts w:cs="Times New Roman"/>
+          <w:i/>
+          <w:iCs/>
+          <w:szCs w:val="24"/>
+        </w:rPr>
+        <w:t>Marketing Research - An Applied Approach - European</w:t>
+      </w:r>
+      <w:r>
+        <w:rPr>
+          <w:rFonts w:cs="Times New Roman"/>
+          <w:szCs w:val="24"/>
+        </w:rPr>
+        <w:t xml:space="preserve"> (Updated Second European Edition). Prentice Hall, Inc., a Pearson Education company.</w:t>
+      </w:r>
+    </w:p>
+    <w:p>
+      <w:pPr>
+        <w:widowControl w:val="0"/>
+        <w:autoSpaceDE w:val="0"/>
+        <w:autoSpaceDN w:val="0"/>
+        <w:adjustRightInd w:val="0"/>
+        <w:rPr>
+          <w:rFonts w:cs="Times New Roman"/>
+          <w:szCs w:val="24"/>
+        </w:rPr>
+      </w:pPr>
+      <w:r>
+        <w:rPr>
+          <w:rFonts w:cs="Times New Roman"/>
+          <w:szCs w:val="24"/>
+        </w:rPr>
+        <w:lastRenderedPageBreak/>
+        <w:t xml:space="preserve">Mayes, T., &amp; de Freitas, S. (2004). Review of e-learning theories, frameworks and models. </w:t>
+      </w:r>
+      <w:r>
+        <w:rPr>
+          <w:rFonts w:cs="Times New Roman"/>
+          <w:i/>
+          <w:iCs/>
+          <w:szCs w:val="24"/>
+        </w:rPr>
+        <w:t>JISC E-Learning Models Desk Study</w:t>
+      </w:r>
+      <w:r>
+        <w:rPr>
+          <w:rFonts w:cs="Times New Roman"/>
+          <w:szCs w:val="24"/>
+        </w:rPr>
+        <w:t>, (1).</w:t>
+      </w:r>
+    </w:p>
+    <w:p>
+      <w:pPr>
+        <w:widowControl w:val="0"/>
+        <w:autoSpaceDE w:val="0"/>
+        <w:autoSpaceDN w:val="0"/>
+        <w:adjustRightInd w:val="0"/>
+        <w:rPr>
+          <w:rFonts w:cs="Times New Roman"/>
+          <w:szCs w:val="24"/>
+        </w:rPr>
+      </w:pPr>
+    </w:p>
+    <w:p>
+      <w:pPr>
+        <w:widowControl w:val="0"/>
+        <w:autoSpaceDE w:val="0"/>
+        <w:autoSpaceDN w:val="0"/>
+        <w:adjustRightInd w:val="0"/>
+        <w:rPr>
+          <w:rFonts w:cs="Times New Roman"/>
+          <w:szCs w:val="24"/>
+        </w:rPr>
+      </w:pPr>
+      <w:r>
+        <w:rPr>
+          <w:rFonts w:cs="Times New Roman"/>
+          <w:szCs w:val="24"/>
+        </w:rPr>
+        <w:t xml:space="preserve">Moraros, J., Islam, A., Yu, S., Banow, R., &amp; Schindelka, B. (2015). Flipping for success: evaluating the effectiveness of a novel teaching approach in a graduate level setting. </w:t>
+      </w:r>
+      <w:r>
+        <w:rPr>
+          <w:rFonts w:cs="Times New Roman"/>
+          <w:i/>
+          <w:iCs/>
+          <w:szCs w:val="24"/>
+        </w:rPr>
+        <w:t>BMC Medical Education</w:t>
+      </w:r>
+      <w:r>
+        <w:rPr>
+          <w:rFonts w:cs="Times New Roman"/>
+          <w:szCs w:val="24"/>
+        </w:rPr>
+        <w:t>,</w:t>
+      </w:r>
+      <w:proofErr w:type="gramStart"/>
+      <w:r>
+        <w:rPr>
+          <w:rFonts w:cs="Times New Roman"/>
+          <w:szCs w:val="24"/>
+        </w:rPr>
+        <w:t xml:space="preserve"> </w:t>
+      </w:r>
+      <w:r>
+        <w:rPr>
+          <w:rFonts w:cs="Times New Roman"/>
+          <w:i/>
+          <w:iCs/>
+          <w:szCs w:val="24"/>
+        </w:rPr>
+        <w:t>15</w:t>
+      </w:r>
+      <w:r>
+        <w:rPr>
+          <w:rFonts w:cs="Times New Roman"/>
+          <w:szCs w:val="24"/>
+        </w:rPr>
+        <w:t>.</w:t>
+      </w:r>
+      <w:proofErr w:type="gramEnd"/>
+      <w:r>
+        <w:rPr>
+          <w:rFonts w:cs="Times New Roman"/>
+          <w:szCs w:val="24"/>
+        </w:rPr>
+        <w:t xml:space="preserve"> https://doi.org/10.1186/s12909-015-0317-2</w:t>
+      </w:r>
+    </w:p>
+    <w:p>
+      <w:pPr>
+        <w:widowControl w:val="0"/>
+        <w:autoSpaceDE w:val="0"/>
+        <w:autoSpaceDN w:val="0"/>
+        <w:adjustRightInd w:val="0"/>
+        <w:rPr>
+          <w:rFonts w:cs="Times New Roman"/>
+          <w:szCs w:val="24"/>
+        </w:rPr>
+      </w:pPr>
+    </w:p>
+    <w:p>
+      <w:pPr>
+        <w:widowControl w:val="0"/>
+        <w:autoSpaceDE w:val="0"/>
+        <w:autoSpaceDN w:val="0"/>
+        <w:adjustRightInd w:val="0"/>
+        <w:rPr>
+          <w:rFonts w:cs="Times New Roman"/>
+          <w:szCs w:val="24"/>
+        </w:rPr>
+      </w:pPr>
+      <w:r>
+        <w:rPr>
+          <w:rFonts w:cs="Times New Roman"/>
+          <w:szCs w:val="24"/>
+        </w:rPr>
+        <w:t xml:space="preserve">Pange, A., &amp; Pange, J. (2011). Is E-learning Based On Learning Theories? A Literature Review. </w:t>
+      </w:r>
+      <w:r>
+        <w:rPr>
+          <w:rFonts w:cs="Times New Roman"/>
+          <w:i/>
+          <w:iCs/>
+          <w:szCs w:val="24"/>
+        </w:rPr>
+        <w:t>World Academy of Science, Engineering &amp; Technology</w:t>
+      </w:r>
+      <w:r>
+        <w:rPr>
+          <w:rFonts w:cs="Times New Roman"/>
+          <w:szCs w:val="24"/>
+        </w:rPr>
+        <w:t xml:space="preserve">, </w:t>
+      </w:r>
+      <w:r>
+        <w:rPr>
+          <w:rFonts w:cs="Times New Roman"/>
+          <w:i/>
+          <w:iCs/>
+          <w:szCs w:val="24"/>
+        </w:rPr>
+        <w:t>5</w:t>
+      </w:r>
+      <w:r>
+        <w:rPr>
+          <w:rFonts w:cs="Times New Roman"/>
+          <w:szCs w:val="24"/>
+        </w:rPr>
+        <w:t>(8).</w:t>
+      </w:r>
+    </w:p>
+    <w:p>
+      <w:pPr>
+        <w:widowControl w:val="0"/>
+        <w:autoSpaceDE w:val="0"/>
+        <w:autoSpaceDN w:val="0"/>
+        <w:adjustRightInd w:val="0"/>
+        <w:rPr>
+          <w:rFonts w:cs="Times New Roman"/>
+          <w:szCs w:val="24"/>
+        </w:rPr>
+      </w:pPr>
+    </w:p>
+    <w:p>
+      <w:pPr>
+        <w:widowControl w:val="0"/>
+        <w:autoSpaceDE w:val="0"/>
+        <w:autoSpaceDN w:val="0"/>
+        <w:adjustRightInd w:val="0"/>
+        <w:rPr>
+          <w:rFonts w:cs="Times New Roman"/>
+          <w:szCs w:val="24"/>
+        </w:rPr>
+      </w:pPr>
+      <w:r>
+        <w:rPr>
+          <w:rFonts w:cs="Times New Roman"/>
+          <w:szCs w:val="24"/>
+        </w:rPr>
+        <w:t xml:space="preserve">Yeh, Y.-C. (2009). Integrating e-learning into the Direct-instruction Model to enhance the effectiveness of critical-thinking instruction. </w:t>
+      </w:r>
+      <w:r>
+        <w:rPr>
+          <w:rFonts w:cs="Times New Roman"/>
+          <w:i/>
+          <w:iCs/>
+          <w:szCs w:val="24"/>
+        </w:rPr>
+        <w:t>Instructional Science</w:t>
+      </w:r>
+      <w:r>
+        <w:rPr>
+          <w:rFonts w:cs="Times New Roman"/>
+          <w:szCs w:val="24"/>
+        </w:rPr>
+        <w:t xml:space="preserve">, </w:t>
+      </w:r>
+      <w:r>
+        <w:rPr>
+          <w:rFonts w:cs="Times New Roman"/>
+          <w:i/>
+          <w:iCs/>
+          <w:szCs w:val="24"/>
+        </w:rPr>
         <w:t>37</w:t>
       </w:r>
       <w:r>
@@ -13266,14 +13615,14 @@
       <w:pPr>
         <w:pStyle w:val="Heading11"/>
       </w:pPr>
-      <w:bookmarkStart w:id="18" w:name="_Toc391456187"/>
-      <w:bookmarkStart w:id="19" w:name="_Toc401327944"/>
-      <w:bookmarkEnd w:id="18"/>
+      <w:bookmarkStart w:id="19" w:name="_Toc391456187"/>
+      <w:bookmarkStart w:id="20" w:name="_Toc401327944"/>
+      <w:bookmarkEnd w:id="19"/>
       <w:r>
         <w:lastRenderedPageBreak/>
         <w:t>Bilagor</w:t>
       </w:r>
-      <w:bookmarkEnd w:id="19"/>
+      <w:bookmarkEnd w:id="20"/>
       <w:r>
         <w:t xml:space="preserve"> </w:t>
       </w:r>
@@ -15634,8 +15983,8 @@
           <w:color w:val="00000A"/>
         </w:rPr>
       </w:pPr>
-      <w:bookmarkStart w:id="20" w:name="_Toc391456188"/>
-      <w:bookmarkEnd w:id="20"/>
+      <w:bookmarkStart w:id="21" w:name="_Toc391456188"/>
+      <w:bookmarkEnd w:id="21"/>
       <w:r>
         <w:rPr>
           <w:rStyle w:val="Starkbetoning"/>
@@ -16998,8 +17347,8 @@
         </w:rPr>
         <w:t>.</w:t>
       </w:r>
-      <w:bookmarkStart w:id="21" w:name="_Toc391456189"/>
-      <w:bookmarkEnd w:id="21"/>
+      <w:bookmarkStart w:id="22" w:name="_Toc391456189"/>
+      <w:bookmarkEnd w:id="22"/>
     </w:p>
     <w:p>
       <w:pPr>
@@ -17022,6 +17371,7 @@
           <w:rFonts w:cs="Times New Roman"/>
           <w:b/>
         </w:rPr>
+        <w:lastRenderedPageBreak/>
         <w:t>Presentation fas</w:t>
       </w:r>
     </w:p>
@@ -17922,6 +18272,7 @@
           <w:type w:val="continuous"/>
           <w:pgSz w:w="11906" w:h="16838"/>
           <w:pgMar w:top="1135" w:right="1417" w:bottom="1417" w:left="1417" w:header="0" w:footer="709" w:gutter="0"/>
+          <w:lnNumType w:countBy="1" w:restart="continuous"/>
           <w:cols w:space="720"/>
           <w:formProt w:val="0"/>
           <w:docGrid w:linePitch="360" w:charSpace="12288"/>
@@ -18368,16 +18719,7 @@
           <w:color w:val="000000"/>
         </w:rPr>
         <w:lastRenderedPageBreak/>
-        <w:t>Jag är väldigt nöjd med mitt genomförande och res</w:t>
-      </w:r>
-      <w:bookmarkStart w:id="22" w:name="_GoBack"/>
-      <w:bookmarkEnd w:id="22"/>
-      <w:r>
-        <w:rPr>
-          <w:rFonts w:cs="Times New Roman"/>
-          <w:color w:val="000000"/>
-        </w:rPr>
-        <w:t>ultatet av examenarbetet. Det tog längre tid än förväntat, men jag upplever att jag fått nya kunskaper i att skriva och arbeta med text som jag inte erhållit innan. Det har varit roligt att få samarbeta med företaget Grade och de har även gjort att arbetet blev lyckat efter att många utmaningar uppstod under processen. Jag tycker att mitt examenarbete har medför</w:t>
+        <w:t>Jag är väldigt nöjd med mitt genomförande och resultatet av examenarbetet. Det tog längre tid än förväntat, men jag upplever att jag fått nya kunskaper i att skriva och arbeta med text som jag inte erhållit innan. Det har varit roligt att få samarbeta med företaget Grade och de har även gjort att arbetet blev lyckat efter att många utmaningar uppstod under processen. Jag tycker att mitt examenarbete har medför</w:t>
       </w:r>
       <w:r>
         <w:rPr>
@@ -18576,7 +18918,7 @@
 <w:ftr xmlns:wpc="http://schemas.microsoft.com/office/word/2010/wordprocessingCanvas" xmlns:mo="http://schemas.microsoft.com/office/mac/office/2008/main" xmlns:mc="http://schemas.openxmlformats.org/markup-compatibility/2006" xmlns:mv="urn:schemas-microsoft-com:mac:vml" xmlns:o="urn:schemas-microsoft-com:office:office" xmlns:r="http://schemas.openxmlformats.org/officeDocument/2006/relationships" xmlns:m="http://schemas.openxmlformats.org/officeDocument/2006/math" xmlns:v="urn:schemas-microsoft-com:vml" xmlns:wp14="http://schemas.microsoft.com/office/word/2010/wordprocessingDrawing" xmlns:wp="http://schemas.openxmlformats.org/drawingml/2006/wordprocessingDrawing" xmlns:w10="urn:schemas-microsoft-com:office:word" xmlns:w="http://schemas.openxmlformats.org/wordprocessingml/2006/main" xmlns:w14="http://schemas.microsoft.com/office/word/2010/wordml" xmlns:wpg="http://schemas.microsoft.com/office/word/2010/wordprocessingGroup" xmlns:wpi="http://schemas.microsoft.com/office/word/2010/wordprocessingInk" xmlns:wne="http://schemas.microsoft.com/office/word/2006/wordml" xmlns:wps="http://schemas.microsoft.com/office/word/2010/wordprocessingShape" mc:Ignorable="w14 wp14">
   <w:sdt>
     <w:sdtPr>
-      <w:id w:val="1956908389"/>
+      <w:id w:val="930084038"/>
       <w:docPartObj>
         <w:docPartGallery w:val="Page Numbers (Bottom of Page)"/>
         <w:docPartUnique/>
@@ -18623,7 +18965,7 @@
           <w:rPr>
             <w:noProof/>
           </w:rPr>
-          <w:t>28</w:t>
+          <w:t>9</w:t>
         </w:r>
         <w:r>
           <w:fldChar w:fldCharType="end"/>
@@ -26271,7 +26613,7 @@
 </file>
 
 <file path=customXml/itemProps1.xml><?xml version="1.0" encoding="utf-8"?>
-<ds:datastoreItem xmlns:ds="http://schemas.openxmlformats.org/officeDocument/2006/customXml" ds:itemID="{210409C9-7D30-6C46-AAD1-CA099136F506}">
+<ds:datastoreItem xmlns:ds="http://schemas.openxmlformats.org/officeDocument/2006/customXml" ds:itemID="{1AAC4687-5B21-9E41-B5BE-E630A344EC92}">
   <ds:schemaRefs>
     <ds:schemaRef ds:uri="http://schemas.openxmlformats.org/officeDocument/2006/bibliography"/>
   </ds:schemaRefs>

</xml_diff>

<commit_message>
Change the name again
</commit_message>
<xml_diff>
--- a/fas3_review/Uppsats_Imner_2018.docx
+++ b/fas3_review/Uppsats_Imner_2018.docx
@@ -17371,7 +17371,6 @@
           <w:rFonts w:cs="Times New Roman"/>
           <w:b/>
         </w:rPr>
-        <w:lastRenderedPageBreak/>
         <w:t>Presentation fas</w:t>
       </w:r>
     </w:p>
@@ -18271,7 +18270,7 @@
           <w:footerReference w:type="first" r:id="rId17"/>
           <w:type w:val="continuous"/>
           <w:pgSz w:w="11906" w:h="16838"/>
-          <w:pgMar w:top="1135" w:right="1417" w:bottom="1417" w:left="1417" w:header="0" w:footer="709" w:gutter="0"/>
+          <w:pgMar w:top="1134" w:right="1418" w:bottom="1418" w:left="1418" w:header="0" w:footer="709" w:gutter="0"/>
           <w:lnNumType w:countBy="1" w:restart="continuous"/>
           <w:cols w:space="720"/>
           <w:formProt w:val="0"/>
@@ -18965,7 +18964,7 @@
           <w:rPr>
             <w:noProof/>
           </w:rPr>
-          <w:t>9</w:t>
+          <w:t>7</w:t>
         </w:r>
         <w:r>
           <w:fldChar w:fldCharType="end"/>
@@ -26613,7 +26612,7 @@
 </file>
 
 <file path=customXml/itemProps1.xml><?xml version="1.0" encoding="utf-8"?>
-<ds:datastoreItem xmlns:ds="http://schemas.openxmlformats.org/officeDocument/2006/customXml" ds:itemID="{1AAC4687-5B21-9E41-B5BE-E630A344EC92}">
+<ds:datastoreItem xmlns:ds="http://schemas.openxmlformats.org/officeDocument/2006/customXml" ds:itemID="{A9BBDF00-968C-0145-8879-7F36B0710B4A}">
   <ds:schemaRefs>
     <ds:schemaRef ds:uri="http://schemas.openxmlformats.org/officeDocument/2006/bibliography"/>
   </ds:schemaRefs>

</xml_diff>